<commit_message>
aporte el archivo para la entrega
</commit_message>
<xml_diff>
--- a/SPRINT 3/Sprint3y4_Equipo_CoffeeCoders.docx
+++ b/SPRINT 3/Sprint3y4_Equipo_CoffeeCoders.docx
@@ -1,6 +1,6 @@
 
 <file path=word/document.xml><?xml version="1.0" encoding="utf-8"?>
-<w:document xmlns:wpc="http://schemas.microsoft.com/office/word/2010/wordprocessingCanvas" xmlns:cx="http://schemas.microsoft.com/office/drawing/2014/chartex" xmlns:cx1="http://schemas.microsoft.com/office/drawing/2015/9/8/chartex" xmlns:cx2="http://schemas.microsoft.com/office/drawing/2015/10/21/chartex" xmlns:cx3="http://schemas.microsoft.com/office/drawing/2016/5/9/chartex" xmlns:cx4="http://schemas.microsoft.com/office/drawing/2016/5/10/chartex" xmlns:cx5="http://schemas.microsoft.com/office/drawing/2016/5/11/chartex" xmlns:cx6="http://schemas.microsoft.com/office/drawing/2016/5/12/chartex" xmlns:cx7="http://schemas.microsoft.com/office/drawing/2016/5/13/chartex" xmlns:cx8="http://schemas.microsoft.com/office/drawing/2016/5/14/chartex" xmlns:mc="http://schemas.openxmlformats.org/markup-compatibility/2006" xmlns:aink="http://schemas.microsoft.com/office/drawing/2016/ink" xmlns:am3d="http://schemas.microsoft.com/office/drawing/2017/model3d" xmlns:o="urn:schemas-microsoft-com:office:office" xmlns:r="http://schemas.openxmlformats.org/officeDocument/2006/relationships" xmlns:m="http://schemas.openxmlformats.org/officeDocument/2006/math" xmlns:v="urn:schemas-microsoft-com:vml" xmlns:wp14="http://schemas.microsoft.com/office/word/2010/wordprocessingDrawing" xmlns:wp="http://schemas.openxmlformats.org/drawingml/2006/wordprocessingDrawing" xmlns:w10="urn:schemas-microsoft-com:office:word" xmlns:w="http://schemas.openxmlformats.org/wordprocessingml/2006/main" xmlns:w14="http://schemas.microsoft.com/office/word/2010/wordml" xmlns:w15="http://schemas.microsoft.com/office/word/2012/wordml" xmlns:w16cex="http://schemas.microsoft.com/office/word/2018/wordml/cex" xmlns:w16cid="http://schemas.microsoft.com/office/word/2016/wordml/cid" xmlns:w16="http://schemas.microsoft.com/office/word/2018/wordml" xmlns:w16se="http://schemas.microsoft.com/office/word/2015/wordml/symex" xmlns:wpg="http://schemas.microsoft.com/office/word/2010/wordprocessingGroup" xmlns:wpi="http://schemas.microsoft.com/office/word/2010/wordprocessingInk" xmlns:wne="http://schemas.microsoft.com/office/word/2006/wordml" xmlns:wps="http://schemas.microsoft.com/office/word/2010/wordprocessingShape" mc:Ignorable="w14 w15 w16se w16cid w16 w16cex wp14">
+<w:document xmlns:wpc="http://schemas.microsoft.com/office/word/2010/wordprocessingCanvas" xmlns:cx="http://schemas.microsoft.com/office/drawing/2014/chartex" xmlns:cx1="http://schemas.microsoft.com/office/drawing/2015/9/8/chartex" xmlns:cx2="http://schemas.microsoft.com/office/drawing/2015/10/21/chartex" xmlns:cx3="http://schemas.microsoft.com/office/drawing/2016/5/9/chartex" xmlns:cx4="http://schemas.microsoft.com/office/drawing/2016/5/10/chartex" xmlns:cx5="http://schemas.microsoft.com/office/drawing/2016/5/11/chartex" xmlns:cx6="http://schemas.microsoft.com/office/drawing/2016/5/12/chartex" xmlns:cx7="http://schemas.microsoft.com/office/drawing/2016/5/13/chartex" xmlns:cx8="http://schemas.microsoft.com/office/drawing/2016/5/14/chartex" xmlns:mc="http://schemas.openxmlformats.org/markup-compatibility/2006" xmlns:aink="http://schemas.microsoft.com/office/drawing/2016/ink" xmlns:am3d="http://schemas.microsoft.com/office/drawing/2017/model3d" xmlns:o="urn:schemas-microsoft-com:office:office" xmlns:r="http://schemas.openxmlformats.org/officeDocument/2006/relationships" xmlns:m="http://schemas.openxmlformats.org/officeDocument/2006/math" xmlns:v="urn:schemas-microsoft-com:vml" xmlns:wp14="http://schemas.microsoft.com/office/word/2010/wordprocessingDrawing" xmlns:wp="http://schemas.openxmlformats.org/drawingml/2006/wordprocessingDrawing" xmlns:w10="urn:schemas-microsoft-com:office:word" xmlns:w="http://schemas.openxmlformats.org/wordprocessingml/2006/main" xmlns:w14="http://schemas.microsoft.com/office/word/2010/wordml" xmlns:w15="http://schemas.microsoft.com/office/word/2012/wordml" xmlns:w16cex="http://schemas.microsoft.com/office/word/2018/wordml/cex" xmlns:w16cid="http://schemas.microsoft.com/office/word/2016/wordml/cid" xmlns:w16="http://schemas.microsoft.com/office/word/2018/wordml" xmlns:w16sdtdh="http://schemas.microsoft.com/office/word/2020/wordml/sdtdatahash" xmlns:w16se="http://schemas.microsoft.com/office/word/2015/wordml/symex" xmlns:wpg="http://schemas.microsoft.com/office/word/2010/wordprocessingGroup" xmlns:wpi="http://schemas.microsoft.com/office/word/2010/wordprocessingInk" xmlns:wne="http://schemas.microsoft.com/office/word/2006/wordml" xmlns:wps="http://schemas.microsoft.com/office/word/2010/wordprocessingShape" mc:Ignorable="w14 w15 w16se w16cid w16 w16cex w16sdtdh wp14">
   <w:body>
     <w:p>
       <w:pPr>
@@ -8,10 +8,8 @@
         <w:spacing w:line="480" w:lineRule="auto"/>
         <w:jc w:val="center"/>
         <w:rPr>
-          <w:rFonts w:ascii="Times New Roman" w:hAnsi="Times New Roman" w:cs="Times New Roman"/>
-          <w:color w:val="212121"/>
-          <w:sz w:val="24"/>
-          <w:szCs w:val="24"/>
+          <w:rFonts w:ascii="Arial" w:hAnsi="Arial" w:cs="Arial"/>
+          <w:color w:val="212121"/>
           <w:shd w:val="clear" w:color="auto" w:fill="FFFFFF"/>
         </w:rPr>
       </w:pPr>
@@ -22,121 +20,108 @@
         <w:spacing w:line="480" w:lineRule="auto"/>
         <w:jc w:val="center"/>
         <w:rPr>
-          <w:rFonts w:ascii="Times New Roman" w:hAnsi="Times New Roman" w:cs="Times New Roman"/>
-          <w:b/>
-          <w:sz w:val="24"/>
-          <w:szCs w:val="24"/>
-        </w:rPr>
-      </w:pPr>
-      <w:r>
-        <w:rPr>
-          <w:rFonts w:ascii="Times New Roman" w:hAnsi="Times New Roman" w:cs="Times New Roman"/>
-          <w:b/>
-          <w:color w:val="212121"/>
-          <w:sz w:val="24"/>
-          <w:szCs w:val="24"/>
+          <w:rFonts w:ascii="Arial" w:hAnsi="Arial" w:cs="Arial"/>
+          <w:b/>
+        </w:rPr>
+      </w:pPr>
+      <w:r>
+        <w:rPr>
+          <w:rFonts w:ascii="Arial" w:hAnsi="Arial" w:cs="Arial"/>
+          <w:b/>
+          <w:color w:val="212121"/>
           <w:shd w:val="clear" w:color="auto" w:fill="FFFFFF"/>
         </w:rPr>
         <w:t xml:space="preserve">Sprint </w:t>
       </w:r>
       <w:r>
         <w:rPr>
-          <w:rFonts w:ascii="Times New Roman" w:hAnsi="Times New Roman" w:cs="Times New Roman"/>
-          <w:b/>
-          <w:color w:val="212121"/>
-          <w:sz w:val="24"/>
-          <w:szCs w:val="24"/>
+          <w:rFonts w:ascii="Arial" w:hAnsi="Arial" w:cs="Arial"/>
+          <w:b/>
+          <w:color w:val="212121"/>
           <w:shd w:val="clear" w:color="auto" w:fill="FFFFFF"/>
         </w:rPr>
         <w:t>3 y 4</w:t>
       </w:r>
       <w:r>
         <w:rPr>
-          <w:rFonts w:ascii="Times New Roman" w:hAnsi="Times New Roman" w:cs="Times New Roman"/>
-          <w:b/>
-          <w:color w:val="212121"/>
-          <w:sz w:val="24"/>
-          <w:szCs w:val="24"/>
+          <w:rFonts w:ascii="Arial" w:hAnsi="Arial" w:cs="Arial"/>
+          <w:b/>
+          <w:color w:val="212121"/>
           <w:shd w:val="clear" w:color="auto" w:fill="FFFFFF"/>
         </w:rPr>
         <w:t>.</w:t>
       </w:r>
       <w:r>
         <w:rPr>
-          <w:rFonts w:ascii="Times New Roman" w:hAnsi="Times New Roman" w:cs="Times New Roman"/>
-          <w:b/>
-          <w:color w:val="212121"/>
-          <w:sz w:val="24"/>
-          <w:szCs w:val="24"/>
+          <w:rFonts w:ascii="Arial" w:hAnsi="Arial" w:cs="Arial"/>
+          <w:b/>
+          <w:color w:val="212121"/>
           <w:shd w:val="clear" w:color="auto" w:fill="FFFFFF"/>
         </w:rPr>
         <w:t xml:space="preserve"> I</w:t>
       </w:r>
       <w:r>
         <w:rPr>
-          <w:rFonts w:ascii="Times New Roman" w:hAnsi="Times New Roman" w:cs="Times New Roman"/>
-          <w:b/>
-          <w:color w:val="212121"/>
-          <w:sz w:val="24"/>
-          <w:szCs w:val="24"/>
+          <w:rFonts w:ascii="Arial" w:hAnsi="Arial" w:cs="Arial"/>
+          <w:b/>
+          <w:color w:val="212121"/>
           <w:shd w:val="clear" w:color="auto" w:fill="FFFFFF"/>
         </w:rPr>
         <w:t xml:space="preserve">nterfaces </w:t>
       </w:r>
       <w:r>
         <w:rPr>
-          <w:rFonts w:ascii="Times New Roman" w:hAnsi="Times New Roman" w:cs="Times New Roman"/>
-          <w:b/>
-          <w:color w:val="212121"/>
-          <w:sz w:val="24"/>
-          <w:szCs w:val="24"/>
+          <w:rFonts w:ascii="Arial" w:hAnsi="Arial" w:cs="Arial"/>
+          <w:b/>
+          <w:color w:val="212121"/>
           <w:shd w:val="clear" w:color="auto" w:fill="FFFFFF"/>
         </w:rPr>
         <w:t>G</w:t>
       </w:r>
       <w:r>
         <w:rPr>
-          <w:rFonts w:ascii="Times New Roman" w:hAnsi="Times New Roman" w:cs="Times New Roman"/>
-          <w:b/>
-          <w:color w:val="212121"/>
-          <w:sz w:val="24"/>
-          <w:szCs w:val="24"/>
+          <w:rFonts w:ascii="Arial" w:hAnsi="Arial" w:cs="Arial"/>
+          <w:b/>
+          <w:color w:val="212121"/>
           <w:shd w:val="clear" w:color="auto" w:fill="FFFFFF"/>
         </w:rPr>
         <w:t xml:space="preserve">ráficas </w:t>
       </w:r>
       <w:r>
         <w:rPr>
-          <w:rFonts w:ascii="Times New Roman" w:hAnsi="Times New Roman" w:cs="Times New Roman"/>
-          <w:b/>
-          <w:color w:val="212121"/>
-          <w:sz w:val="24"/>
-          <w:szCs w:val="24"/>
+          <w:rFonts w:ascii="Arial" w:hAnsi="Arial" w:cs="Arial"/>
+          <w:b/>
+          <w:color w:val="212121"/>
           <w:shd w:val="clear" w:color="auto" w:fill="FFFFFF"/>
         </w:rPr>
         <w:t xml:space="preserve">en </w:t>
       </w:r>
       <w:r>
         <w:rPr>
-          <w:rFonts w:ascii="Times New Roman" w:hAnsi="Times New Roman" w:cs="Times New Roman"/>
-          <w:b/>
-          <w:color w:val="212121"/>
-          <w:sz w:val="24"/>
-          <w:szCs w:val="24"/>
+          <w:rFonts w:ascii="Arial" w:hAnsi="Arial" w:cs="Arial"/>
+          <w:b/>
+          <w:color w:val="212121"/>
           <w:shd w:val="clear" w:color="auto" w:fill="FFFFFF"/>
         </w:rPr>
         <w:t>ReactJs</w:t>
       </w:r>
       <w:r>
         <w:rPr>
-          <w:rFonts w:ascii="Times New Roman" w:hAnsi="Times New Roman" w:cs="Times New Roman"/>
-          <w:b/>
-          <w:color w:val="212121"/>
-          <w:sz w:val="24"/>
-          <w:szCs w:val="24"/>
+          <w:rFonts w:ascii="Arial" w:hAnsi="Arial" w:cs="Arial"/>
+          <w:b/>
+          <w:color w:val="212121"/>
           <w:shd w:val="clear" w:color="auto" w:fill="FFFFFF"/>
         </w:rPr>
         <w:t xml:space="preserve"> y Servidor con Conexión a Base de Datos</w:t>
+      </w:r>
+      <w:r>
+        <w:rPr>
+          <w:rFonts w:ascii="Arial" w:hAnsi="Arial" w:cs="Arial"/>
+          <w:b/>
+          <w:color w:val="212121"/>
+          <w:shd w:val="clear" w:color="auto" w:fill="FFFFFF"/>
+        </w:rPr>
+        <w:t xml:space="preserve"> MongoDB</w:t>
       </w:r>
     </w:p>
     <w:p>
@@ -144,9 +129,7 @@
         <w:spacing w:line="480" w:lineRule="auto"/>
         <w:jc w:val="center"/>
         <w:rPr>
-          <w:rFonts w:ascii="Times New Roman" w:hAnsi="Times New Roman" w:cs="Times New Roman"/>
-          <w:sz w:val="24"/>
-          <w:szCs w:val="24"/>
+          <w:rFonts w:ascii="Arial" w:hAnsi="Arial" w:cs="Arial"/>
         </w:rPr>
       </w:pPr>
     </w:p>
@@ -155,9 +138,7 @@
         <w:spacing w:line="480" w:lineRule="auto"/>
         <w:jc w:val="center"/>
         <w:rPr>
-          <w:rFonts w:ascii="Times New Roman" w:hAnsi="Times New Roman" w:cs="Times New Roman"/>
-          <w:sz w:val="24"/>
-          <w:szCs w:val="24"/>
+          <w:rFonts w:ascii="Arial" w:hAnsi="Arial" w:cs="Arial"/>
         </w:rPr>
       </w:pPr>
     </w:p>
@@ -166,50 +147,20 @@
         <w:spacing w:line="480" w:lineRule="auto"/>
         <w:jc w:val="center"/>
         <w:rPr>
-          <w:rFonts w:ascii="Times New Roman" w:hAnsi="Times New Roman" w:cs="Times New Roman"/>
-          <w:sz w:val="24"/>
-          <w:szCs w:val="24"/>
-        </w:rPr>
-      </w:pPr>
-      <w:r>
-        <w:rPr>
-          <w:rFonts w:ascii="Times New Roman" w:hAnsi="Times New Roman" w:cs="Times New Roman"/>
-          <w:sz w:val="24"/>
-          <w:szCs w:val="24"/>
+          <w:rFonts w:ascii="Arial" w:hAnsi="Arial" w:cs="Arial"/>
+        </w:rPr>
+      </w:pPr>
+      <w:r>
+        <w:rPr>
+          <w:rFonts w:ascii="Arial" w:hAnsi="Arial" w:cs="Arial"/>
         </w:rPr>
         <w:t xml:space="preserve">Nicolas Archila Ardila </w:t>
       </w:r>
       <w:r>
         <w:rPr>
-          <w:rFonts w:ascii="Times New Roman" w:hAnsi="Times New Roman" w:cs="Times New Roman"/>
-          <w:sz w:val="24"/>
-          <w:szCs w:val="24"/>
-        </w:rPr>
-        <w:t>-</w:t>
-      </w:r>
-      <w:r>
-        <w:rPr>
-          <w:rFonts w:ascii="Times New Roman" w:hAnsi="Times New Roman" w:cs="Times New Roman"/>
-          <w:sz w:val="24"/>
-          <w:szCs w:val="24"/>
-        </w:rPr>
-        <w:t>1018444075</w:t>
-      </w:r>
-      <w:r>
-        <w:rPr>
-          <w:rFonts w:ascii="Times New Roman" w:hAnsi="Times New Roman" w:cs="Times New Roman"/>
-          <w:sz w:val="24"/>
-          <w:szCs w:val="24"/>
-        </w:rPr>
-        <w:t>-</w:t>
-      </w:r>
-      <w:r>
-        <w:rPr>
-          <w:rFonts w:ascii="Times New Roman" w:hAnsi="Times New Roman" w:cs="Times New Roman"/>
-          <w:sz w:val="24"/>
-          <w:szCs w:val="24"/>
-        </w:rPr>
-        <w:t>narchilaa@gmail.com</w:t>
+          <w:rFonts w:ascii="Arial" w:hAnsi="Arial" w:cs="Arial"/>
+        </w:rPr>
+        <w:t>-1018444075-narchilaa@gmail.com</w:t>
       </w:r>
     </w:p>
     <w:p>
@@ -217,26 +168,20 @@
         <w:spacing w:line="480" w:lineRule="auto"/>
         <w:jc w:val="center"/>
         <w:rPr>
-          <w:rFonts w:ascii="Times New Roman" w:hAnsi="Times New Roman" w:cs="Times New Roman"/>
-          <w:sz w:val="24"/>
-          <w:szCs w:val="24"/>
+          <w:rFonts w:ascii="Arial" w:hAnsi="Arial" w:cs="Arial"/>
           <w:lang w:val="de-DE"/>
         </w:rPr>
       </w:pPr>
       <w:r>
         <w:rPr>
-          <w:rFonts w:ascii="Times New Roman" w:hAnsi="Times New Roman" w:cs="Times New Roman"/>
-          <w:sz w:val="24"/>
-          <w:szCs w:val="24"/>
+          <w:rFonts w:ascii="Arial" w:hAnsi="Arial" w:cs="Arial"/>
           <w:lang w:val="de-DE"/>
         </w:rPr>
         <w:t>Katerin Restrepo Cano</w:t>
       </w:r>
       <w:r>
         <w:rPr>
-          <w:rFonts w:ascii="Times New Roman" w:hAnsi="Times New Roman" w:cs="Times New Roman"/>
-          <w:sz w:val="24"/>
-          <w:szCs w:val="24"/>
+          <w:rFonts w:ascii="Arial" w:hAnsi="Arial" w:cs="Arial"/>
           <w:lang w:val="de-DE"/>
         </w:rPr>
         <w:t>-1017248147-restreka28@gmail.com</w:t>
@@ -247,50 +192,20 @@
         <w:spacing w:line="480" w:lineRule="auto"/>
         <w:jc w:val="center"/>
         <w:rPr>
-          <w:rFonts w:ascii="Times New Roman" w:hAnsi="Times New Roman" w:cs="Times New Roman"/>
-          <w:sz w:val="24"/>
-          <w:szCs w:val="24"/>
-        </w:rPr>
-      </w:pPr>
-      <w:r>
-        <w:rPr>
-          <w:rFonts w:ascii="Times New Roman" w:hAnsi="Times New Roman" w:cs="Times New Roman"/>
-          <w:sz w:val="24"/>
-          <w:szCs w:val="24"/>
+          <w:rFonts w:ascii="Arial" w:hAnsi="Arial" w:cs="Arial"/>
+        </w:rPr>
+      </w:pPr>
+      <w:r>
+        <w:rPr>
+          <w:rFonts w:ascii="Arial" w:hAnsi="Arial" w:cs="Arial"/>
         </w:rPr>
         <w:t>Diana Carolina Quinche Vélez</w:t>
       </w:r>
       <w:r>
         <w:rPr>
-          <w:rFonts w:ascii="Times New Roman" w:hAnsi="Times New Roman" w:cs="Times New Roman"/>
-          <w:sz w:val="24"/>
-          <w:szCs w:val="24"/>
-        </w:rPr>
-        <w:t>-</w:t>
-      </w:r>
-      <w:r>
-        <w:rPr>
-          <w:rFonts w:ascii="Times New Roman" w:hAnsi="Times New Roman" w:cs="Times New Roman"/>
-          <w:sz w:val="24"/>
-          <w:szCs w:val="24"/>
-        </w:rPr>
-        <w:t>1152218285</w:t>
-      </w:r>
-      <w:r>
-        <w:rPr>
-          <w:rFonts w:ascii="Times New Roman" w:hAnsi="Times New Roman" w:cs="Times New Roman"/>
-          <w:sz w:val="24"/>
-          <w:szCs w:val="24"/>
-        </w:rPr>
-        <w:t>-</w:t>
-      </w:r>
-      <w:r>
-        <w:rPr>
-          <w:rFonts w:ascii="Times New Roman" w:hAnsi="Times New Roman" w:cs="Times New Roman"/>
-          <w:sz w:val="24"/>
-          <w:szCs w:val="24"/>
-        </w:rPr>
-        <w:t>dcquinche@gmail.com</w:t>
+          <w:rFonts w:ascii="Arial" w:hAnsi="Arial" w:cs="Arial"/>
+        </w:rPr>
+        <w:t>-1152218285-dcquinche@gmail.com</w:t>
       </w:r>
     </w:p>
     <w:p>
@@ -298,49 +213,25 @@
         <w:spacing w:line="480" w:lineRule="auto"/>
         <w:jc w:val="center"/>
         <w:rPr>
-          <w:rFonts w:ascii="Times New Roman" w:hAnsi="Times New Roman" w:cs="Times New Roman"/>
-          <w:sz w:val="24"/>
-          <w:szCs w:val="24"/>
+          <w:rFonts w:ascii="Arial" w:hAnsi="Arial" w:cs="Arial"/>
           <w:u w:val="single"/>
         </w:rPr>
       </w:pPr>
       <w:r>
         <w:rPr>
-          <w:rFonts w:ascii="Times New Roman" w:hAnsi="Times New Roman" w:cs="Times New Roman"/>
-          <w:sz w:val="24"/>
-          <w:szCs w:val="24"/>
+          <w:rFonts w:ascii="Arial" w:hAnsi="Arial" w:cs="Arial"/>
         </w:rPr>
         <w:t>Guido Alberto Cantero Zúñiga</w:t>
       </w:r>
       <w:r>
         <w:rPr>
-          <w:rFonts w:ascii="Times New Roman" w:hAnsi="Times New Roman" w:cs="Times New Roman"/>
-          <w:sz w:val="24"/>
-          <w:szCs w:val="24"/>
-        </w:rPr>
-        <w:t>-</w:t>
-      </w:r>
-      <w:r>
-        <w:rPr>
-          <w:rFonts w:ascii="Times New Roman" w:hAnsi="Times New Roman" w:cs="Times New Roman"/>
-          <w:sz w:val="24"/>
-          <w:szCs w:val="24"/>
-        </w:rPr>
-        <w:t>1061529841</w:t>
-      </w:r>
-      <w:r>
-        <w:rPr>
-          <w:rFonts w:ascii="Times New Roman" w:hAnsi="Times New Roman" w:cs="Times New Roman"/>
-          <w:sz w:val="24"/>
-          <w:szCs w:val="24"/>
-        </w:rPr>
-        <w:t>-</w:t>
-      </w:r>
-      <w:r>
-        <w:rPr>
-          <w:rFonts w:ascii="Times New Roman" w:hAnsi="Times New Roman" w:cs="Times New Roman"/>
-          <w:sz w:val="24"/>
-          <w:szCs w:val="24"/>
+          <w:rFonts w:ascii="Arial" w:hAnsi="Arial" w:cs="Arial"/>
+        </w:rPr>
+        <w:t>-1061529841-</w:t>
+      </w:r>
+      <w:r>
+        <w:rPr>
+          <w:rFonts w:ascii="Arial" w:hAnsi="Arial" w:cs="Arial"/>
         </w:rPr>
         <w:t>guido_cantero@hotmail.com</w:t>
       </w:r>
@@ -350,11 +241,9 @@
         <w:spacing w:line="480" w:lineRule="auto"/>
         <w:jc w:val="center"/>
         <w:rPr>
-          <w:rFonts w:ascii="Times New Roman" w:hAnsi="Times New Roman" w:cs="Times New Roman"/>
+          <w:rFonts w:ascii="Arial" w:hAnsi="Arial" w:cs="Arial"/>
           <w:b/>
           <w:bCs/>
-          <w:sz w:val="24"/>
-          <w:szCs w:val="24"/>
         </w:rPr>
       </w:pPr>
     </w:p>
@@ -363,11 +252,9 @@
         <w:spacing w:line="480" w:lineRule="auto"/>
         <w:jc w:val="center"/>
         <w:rPr>
-          <w:rFonts w:ascii="Times New Roman" w:hAnsi="Times New Roman" w:cs="Times New Roman"/>
+          <w:rFonts w:ascii="Arial" w:hAnsi="Arial" w:cs="Arial"/>
           <w:b/>
           <w:bCs/>
-          <w:sz w:val="24"/>
-          <w:szCs w:val="24"/>
         </w:rPr>
       </w:pPr>
     </w:p>
@@ -376,11 +263,9 @@
         <w:spacing w:line="480" w:lineRule="auto"/>
         <w:jc w:val="center"/>
         <w:rPr>
-          <w:rFonts w:ascii="Times New Roman" w:hAnsi="Times New Roman" w:cs="Times New Roman"/>
+          <w:rFonts w:ascii="Arial" w:hAnsi="Arial" w:cs="Arial"/>
           <w:b/>
           <w:bCs/>
-          <w:sz w:val="24"/>
-          <w:szCs w:val="24"/>
         </w:rPr>
       </w:pPr>
     </w:p>
@@ -389,43 +274,21 @@
         <w:spacing w:line="480" w:lineRule="auto"/>
         <w:jc w:val="center"/>
         <w:rPr>
-          <w:rFonts w:ascii="Times New Roman" w:hAnsi="Times New Roman" w:cs="Times New Roman"/>
-          <w:color w:val="212121"/>
-          <w:sz w:val="24"/>
-          <w:szCs w:val="24"/>
-          <w:shd w:val="clear" w:color="auto" w:fill="FFFFFF"/>
-        </w:rPr>
-      </w:pPr>
-      <w:r>
-        <w:rPr>
-          <w:rFonts w:ascii="Times New Roman" w:hAnsi="Times New Roman" w:cs="Times New Roman"/>
-          <w:sz w:val="24"/>
-          <w:szCs w:val="24"/>
-        </w:rPr>
-        <w:t>Tutor</w:t>
-      </w:r>
-      <w:r>
-        <w:rPr>
-          <w:rFonts w:ascii="Times New Roman" w:hAnsi="Times New Roman" w:cs="Times New Roman"/>
-          <w:sz w:val="24"/>
-          <w:szCs w:val="24"/>
-        </w:rPr>
-        <w:t>.</w:t>
-      </w:r>
-      <w:r>
-        <w:rPr>
-          <w:rFonts w:ascii="Times New Roman" w:hAnsi="Times New Roman" w:cs="Times New Roman"/>
-          <w:sz w:val="24"/>
-          <w:szCs w:val="24"/>
-        </w:rPr>
-        <w:t xml:space="preserve"> </w:t>
-      </w:r>
-      <w:r>
-        <w:rPr>
-          <w:rFonts w:ascii="Times New Roman" w:hAnsi="Times New Roman" w:cs="Times New Roman"/>
-          <w:color w:val="212121"/>
-          <w:sz w:val="24"/>
-          <w:szCs w:val="24"/>
+          <w:rFonts w:ascii="Arial" w:hAnsi="Arial" w:cs="Arial"/>
+          <w:color w:val="212121"/>
+          <w:shd w:val="clear" w:color="auto" w:fill="FFFFFF"/>
+        </w:rPr>
+      </w:pPr>
+      <w:r>
+        <w:rPr>
+          <w:rFonts w:ascii="Arial" w:hAnsi="Arial" w:cs="Arial"/>
+        </w:rPr>
+        <w:t xml:space="preserve">Tutor. </w:t>
+      </w:r>
+      <w:r>
+        <w:rPr>
+          <w:rFonts w:ascii="Arial" w:hAnsi="Arial" w:cs="Arial"/>
+          <w:color w:val="212121"/>
           <w:shd w:val="clear" w:color="auto" w:fill="FFFFFF"/>
         </w:rPr>
         <w:t>Johnathan Arley Monsalve Bello</w:t>
@@ -436,10 +299,8 @@
         <w:spacing w:line="480" w:lineRule="auto"/>
         <w:jc w:val="center"/>
         <w:rPr>
-          <w:rFonts w:ascii="Times New Roman" w:hAnsi="Times New Roman" w:cs="Times New Roman"/>
-          <w:color w:val="212121"/>
-          <w:sz w:val="24"/>
-          <w:szCs w:val="24"/>
+          <w:rFonts w:ascii="Arial" w:hAnsi="Arial" w:cs="Arial"/>
+          <w:color w:val="212121"/>
           <w:shd w:val="clear" w:color="auto" w:fill="FFFFFF"/>
         </w:rPr>
       </w:pPr>
@@ -449,10 +310,8 @@
         <w:spacing w:line="480" w:lineRule="auto"/>
         <w:jc w:val="center"/>
         <w:rPr>
-          <w:rFonts w:ascii="Times New Roman" w:hAnsi="Times New Roman" w:cs="Times New Roman"/>
-          <w:color w:val="212121"/>
-          <w:sz w:val="24"/>
-          <w:szCs w:val="24"/>
+          <w:rFonts w:ascii="Arial" w:hAnsi="Arial" w:cs="Arial"/>
+          <w:color w:val="212121"/>
           <w:shd w:val="clear" w:color="auto" w:fill="FFFFFF"/>
         </w:rPr>
       </w:pPr>
@@ -462,10 +321,8 @@
         <w:spacing w:line="480" w:lineRule="auto"/>
         <w:jc w:val="center"/>
         <w:rPr>
-          <w:rFonts w:ascii="Times New Roman" w:hAnsi="Times New Roman" w:cs="Times New Roman"/>
-          <w:color w:val="212121"/>
-          <w:sz w:val="24"/>
-          <w:szCs w:val="24"/>
+          <w:rFonts w:ascii="Arial" w:hAnsi="Arial" w:cs="Arial"/>
+          <w:color w:val="212121"/>
           <w:shd w:val="clear" w:color="auto" w:fill="FFFFFF"/>
         </w:rPr>
       </w:pPr>
@@ -476,18 +333,27 @@
         <w:spacing w:before="0" w:beforeAutospacing="0" w:after="160" w:afterAutospacing="0" w:line="480" w:lineRule="auto"/>
         <w:jc w:val="center"/>
         <w:rPr>
+          <w:rFonts w:ascii="Arial" w:hAnsi="Arial" w:cs="Arial"/>
           <w:color w:val="000000"/>
-        </w:rPr>
-      </w:pPr>
-      <w:r>
-        <w:rPr>
+          <w:sz w:val="22"/>
+          <w:szCs w:val="22"/>
+        </w:rPr>
+      </w:pPr>
+      <w:r>
+        <w:rPr>
+          <w:rFonts w:ascii="Arial" w:hAnsi="Arial" w:cs="Arial"/>
           <w:color w:val="000000"/>
+          <w:sz w:val="22"/>
+          <w:szCs w:val="22"/>
         </w:rPr>
         <w:t>Ruta de Aprendizaje 2 del Proyecto Misión TIC 2022</w:t>
       </w:r>
       <w:r>
         <w:rPr>
+          <w:rFonts w:ascii="Arial" w:hAnsi="Arial" w:cs="Arial"/>
           <w:color w:val="000000"/>
+          <w:sz w:val="22"/>
+          <w:szCs w:val="22"/>
         </w:rPr>
         <w:t>, Ciclo 3</w:t>
       </w:r>
@@ -497,34 +363,27 @@
         <w:pStyle w:val="NormalWeb"/>
         <w:spacing w:line="480" w:lineRule="auto"/>
         <w:jc w:val="center"/>
-      </w:pPr>
-      <w:r>
-        <w:rPr>
+        <w:rPr>
+          <w:rFonts w:ascii="Arial" w:hAnsi="Arial" w:cs="Arial"/>
+          <w:sz w:val="22"/>
+          <w:szCs w:val="22"/>
+        </w:rPr>
+      </w:pPr>
+      <w:r>
+        <w:rPr>
+          <w:rFonts w:ascii="Arial" w:hAnsi="Arial" w:cs="Arial"/>
           <w:color w:val="000000"/>
-        </w:rPr>
-        <w:t>Convenio Interadministrativo entre el Fondo Único de Tecnologías de la Información y las</w:t>
-      </w:r>
-      <w:r>
-        <w:rPr>
+          <w:sz w:val="22"/>
+          <w:szCs w:val="22"/>
+        </w:rPr>
+        <w:t>Convenio Interadministrativo entre el Fondo Único de Tecnologías de la Información y las Comunicaciones y la Facultad de Ingeniería de la Universidad de Antioquia, Colombia</w:t>
+      </w:r>
+      <w:r>
+        <w:rPr>
+          <w:rFonts w:ascii="Arial" w:hAnsi="Arial" w:cs="Arial"/>
           <w:color w:val="000000"/>
-        </w:rPr>
-        <w:t xml:space="preserve"> </w:t>
-      </w:r>
-      <w:r>
-        <w:rPr>
-          <w:color w:val="000000"/>
-        </w:rPr>
-        <w:t>Comunicaciones y la Facultad de Ingeniería de la Universidad de Antioquia</w:t>
-      </w:r>
-      <w:r>
-        <w:rPr>
-          <w:color w:val="000000"/>
-        </w:rPr>
-        <w:t>, Colombia</w:t>
-      </w:r>
-      <w:r>
-        <w:rPr>
-          <w:color w:val="000000"/>
+          <w:sz w:val="22"/>
+          <w:szCs w:val="22"/>
         </w:rPr>
         <w:t>.</w:t>
       </w:r>
@@ -534,6 +393,11 @@
         <w:pStyle w:val="NormalWeb"/>
         <w:spacing w:before="0" w:beforeAutospacing="0" w:after="160" w:afterAutospacing="0" w:line="480" w:lineRule="auto"/>
         <w:jc w:val="center"/>
+        <w:rPr>
+          <w:rFonts w:ascii="Arial" w:hAnsi="Arial" w:cs="Arial"/>
+          <w:sz w:val="22"/>
+          <w:szCs w:val="22"/>
+        </w:rPr>
       </w:pPr>
     </w:p>
     <w:p>
@@ -541,122 +405,236 @@
         <w:spacing w:line="276" w:lineRule="auto"/>
         <w:jc w:val="center"/>
         <w:rPr>
-          <w:rFonts w:ascii="Times New Roman" w:hAnsi="Times New Roman" w:cs="Times New Roman"/>
+          <w:rFonts w:ascii="Arial" w:hAnsi="Arial" w:cs="Arial"/>
           <w:b/>
           <w:bCs/>
           <w:color w:val="212121"/>
-          <w:sz w:val="24"/>
-          <w:szCs w:val="24"/>
-          <w:shd w:val="clear" w:color="auto" w:fill="FFFFFF"/>
-        </w:rPr>
-      </w:pPr>
-      <w:r>
-        <w:rPr>
-          <w:rFonts w:ascii="Times New Roman" w:hAnsi="Times New Roman" w:cs="Times New Roman"/>
+          <w:shd w:val="clear" w:color="auto" w:fill="FFFFFF"/>
+        </w:rPr>
+      </w:pPr>
+      <w:r>
+        <w:rPr>
+          <w:rFonts w:ascii="Arial" w:hAnsi="Arial" w:cs="Arial"/>
           <w:b/>
           <w:bCs/>
           <w:color w:val="212121"/>
-          <w:sz w:val="24"/>
-          <w:szCs w:val="24"/>
           <w:shd w:val="clear" w:color="auto" w:fill="FFFFFF"/>
         </w:rPr>
         <w:lastRenderedPageBreak/>
-        <w:t>PROCESO QUE SE LLEVÓ A CABO PARA CUMPLIR CON LOS REQUERIMIENTOS DE ESTE SPRINT</w:t>
-      </w:r>
-      <w:r>
-        <w:rPr>
-          <w:rFonts w:ascii="Times New Roman" w:hAnsi="Times New Roman" w:cs="Times New Roman"/>
+        <w:t xml:space="preserve">PROCESO QUE SE LLEVÓ A CABO PARA CUMPLIR CON LOS REQUERIMIENTOS DE ESTE SPRINT </w:t>
+      </w:r>
+      <w:r>
+        <w:rPr>
+          <w:rFonts w:ascii="Arial" w:hAnsi="Arial" w:cs="Arial"/>
           <w:b/>
           <w:bCs/>
           <w:color w:val="212121"/>
-          <w:sz w:val="24"/>
-          <w:szCs w:val="24"/>
-          <w:shd w:val="clear" w:color="auto" w:fill="FFFFFF"/>
-        </w:rPr>
-        <w:t xml:space="preserve"> </w:t>
-      </w:r>
-      <w:r>
-        <w:rPr>
-          <w:rFonts w:ascii="Times New Roman" w:hAnsi="Times New Roman" w:cs="Times New Roman"/>
+          <w:shd w:val="clear" w:color="auto" w:fill="FFFFFF"/>
+        </w:rPr>
+        <w:t>3 Y 4</w:t>
+      </w:r>
+    </w:p>
+    <w:p>
+      <w:pPr>
+        <w:spacing w:line="276" w:lineRule="auto"/>
+        <w:rPr>
+          <w:rFonts w:ascii="Arial" w:hAnsi="Arial" w:cs="Arial"/>
           <w:b/>
           <w:bCs/>
           <w:color w:val="212121"/>
-          <w:sz w:val="24"/>
-          <w:szCs w:val="24"/>
-          <w:shd w:val="clear" w:color="auto" w:fill="FFFFFF"/>
-        </w:rPr>
-        <w:t>3 Y 4</w:t>
-      </w:r>
-    </w:p>
-    <w:p>
-      <w:pPr>
-        <w:spacing w:line="276" w:lineRule="auto"/>
-        <w:rPr>
-          <w:rFonts w:ascii="Times New Roman" w:hAnsi="Times New Roman" w:cs="Times New Roman"/>
+          <w:shd w:val="clear" w:color="auto" w:fill="FFFFFF"/>
+        </w:rPr>
+      </w:pPr>
+    </w:p>
+    <w:p>
+      <w:pPr>
+        <w:spacing w:line="480" w:lineRule="auto"/>
+        <w:jc w:val="both"/>
+        <w:rPr>
+          <w:rFonts w:ascii="Arial" w:hAnsi="Arial" w:cs="Arial"/>
+        </w:rPr>
+      </w:pPr>
+      <w:r>
+        <w:rPr>
+          <w:rFonts w:ascii="Arial" w:hAnsi="Arial" w:cs="Arial"/>
+        </w:rPr>
+        <w:t xml:space="preserve">El equipo SCRUM Coffee Coders, conformado por 4 integrantes nombrados respectivamente, en atención a la novedad presentada con nuestro compañero Juan Sebastián Mesa Ríos, la cual es de conocimiento desde la anterior entrega. </w:t>
+      </w:r>
+    </w:p>
+    <w:p>
+      <w:pPr>
+        <w:spacing w:line="480" w:lineRule="auto"/>
+        <w:jc w:val="both"/>
+        <w:rPr>
+          <w:rFonts w:ascii="Arial" w:hAnsi="Arial" w:cs="Arial"/>
+        </w:rPr>
+      </w:pPr>
+      <w:r>
+        <w:rPr>
+          <w:rFonts w:ascii="Arial" w:hAnsi="Arial" w:cs="Arial"/>
+        </w:rPr>
+        <w:t xml:space="preserve">Se continua con la metodología de reuniones diarias vía Google Meet para hacer el daily, dialogar sobre impedimentos, dudas y avances que estamos teniendo, acorde a las historias de usuario y tareas que nos asignamos desde el inicio del sprint haciéndolas evidentes en Trello con el nombre de cada integrante. </w:t>
+      </w:r>
+    </w:p>
+    <w:p>
+      <w:pPr>
+        <w:spacing w:line="480" w:lineRule="auto"/>
+        <w:jc w:val="both"/>
+        <w:rPr>
+          <w:rFonts w:ascii="Arial" w:hAnsi="Arial" w:cs="Arial"/>
+        </w:rPr>
+      </w:pPr>
+      <w:r>
+        <w:rPr>
+          <w:rFonts w:ascii="Arial" w:hAnsi="Arial" w:cs="Arial"/>
+        </w:rPr>
+        <w:t>Fue un sprint con apuros y mucha incertidumbre, por la falta de comprensión de algunos temas a lo que se la no continuidad del formador, situación que impacta directamente en el tiempo dispuesto para dedicarle a Mision TIC, atrasando el avance del aprendizaje, sin embargo, hemos logrado solidificar un buen equipo de trabajo, con apoyo mutuo, comprensión y compromiso que nos permite ir solventando cada una de las situaciones que se presenta, siendo además muy importante el apoyo que brinda el tutor y la tranquilidad que ofrece ante muchos procesos que aún no hemos afianzado, puesto que, permite hacer entregas acordes al potencial que tenemos.</w:t>
+      </w:r>
+    </w:p>
+    <w:p>
+      <w:pPr>
+        <w:spacing w:line="276" w:lineRule="auto"/>
+        <w:rPr>
+          <w:rFonts w:ascii="Arial" w:hAnsi="Arial" w:cs="Arial"/>
           <w:b/>
           <w:bCs/>
           <w:color w:val="212121"/>
-          <w:sz w:val="24"/>
-          <w:szCs w:val="24"/>
-          <w:shd w:val="clear" w:color="auto" w:fill="FFFFFF"/>
-        </w:rPr>
-      </w:pPr>
-    </w:p>
-    <w:p>
-      <w:pPr>
-        <w:spacing w:line="276" w:lineRule="auto"/>
-        <w:rPr>
-          <w:rFonts w:ascii="Times New Roman" w:hAnsi="Times New Roman" w:cs="Times New Roman"/>
+          <w:shd w:val="clear" w:color="auto" w:fill="FFFFFF"/>
+        </w:rPr>
+      </w:pPr>
+    </w:p>
+    <w:p>
+      <w:pPr>
+        <w:spacing w:line="276" w:lineRule="auto"/>
+        <w:rPr>
+          <w:rFonts w:ascii="Arial" w:hAnsi="Arial" w:cs="Arial"/>
           <w:b/>
           <w:bCs/>
           <w:color w:val="212121"/>
-          <w:sz w:val="24"/>
-          <w:szCs w:val="24"/>
-          <w:shd w:val="clear" w:color="auto" w:fill="FFFFFF"/>
-        </w:rPr>
-      </w:pPr>
-      <w:r>
-        <w:rPr>
-          <w:rFonts w:ascii="Times New Roman" w:hAnsi="Times New Roman" w:cs="Times New Roman"/>
+          <w:shd w:val="clear" w:color="auto" w:fill="FFFFFF"/>
+        </w:rPr>
+      </w:pPr>
+    </w:p>
+    <w:p>
+      <w:pPr>
+        <w:spacing w:line="276" w:lineRule="auto"/>
+        <w:rPr>
+          <w:rFonts w:ascii="Arial" w:hAnsi="Arial" w:cs="Arial"/>
           <w:b/>
           <w:bCs/>
           <w:color w:val="212121"/>
-          <w:sz w:val="24"/>
-          <w:szCs w:val="24"/>
-          <w:shd w:val="clear" w:color="auto" w:fill="FFFFFF"/>
-        </w:rPr>
-        <w:t>-</w:t>
-      </w:r>
-      <w:r>
-        <w:rPr>
-          <w:rFonts w:ascii="Times New Roman" w:hAnsi="Times New Roman" w:cs="Times New Roman"/>
+          <w:shd w:val="clear" w:color="auto" w:fill="FFFFFF"/>
+        </w:rPr>
+      </w:pPr>
+    </w:p>
+    <w:p>
+      <w:pPr>
+        <w:spacing w:line="276" w:lineRule="auto"/>
+        <w:rPr>
+          <w:rFonts w:ascii="Arial" w:hAnsi="Arial" w:cs="Arial"/>
           <w:b/>
           <w:bCs/>
           <w:color w:val="212121"/>
-          <w:sz w:val="24"/>
-          <w:szCs w:val="24"/>
-          <w:shd w:val="clear" w:color="auto" w:fill="FFFFFF"/>
-        </w:rPr>
-        <w:t xml:space="preserve"> Funcionalidad del Backend:</w:t>
-      </w:r>
-    </w:p>
-    <w:p>
-      <w:pPr>
-        <w:spacing w:line="276" w:lineRule="auto"/>
-        <w:rPr>
-          <w:rFonts w:ascii="Times New Roman" w:hAnsi="Times New Roman" w:cs="Times New Roman"/>
-          <w:color w:val="212121"/>
-          <w:sz w:val="24"/>
-          <w:szCs w:val="24"/>
-          <w:shd w:val="clear" w:color="auto" w:fill="FFFFFF"/>
-        </w:rPr>
-      </w:pPr>
-      <w:r>
-        <w:rPr>
-          <w:rFonts w:ascii="Times New Roman" w:hAnsi="Times New Roman" w:cs="Times New Roman"/>
-          <w:color w:val="212121"/>
-          <w:sz w:val="24"/>
-          <w:szCs w:val="24"/>
+          <w:shd w:val="clear" w:color="auto" w:fill="FFFFFF"/>
+        </w:rPr>
+      </w:pPr>
+    </w:p>
+    <w:p>
+      <w:pPr>
+        <w:spacing w:line="276" w:lineRule="auto"/>
+        <w:rPr>
+          <w:rFonts w:ascii="Arial" w:hAnsi="Arial" w:cs="Arial"/>
+          <w:b/>
+          <w:bCs/>
+          <w:color w:val="212121"/>
+          <w:shd w:val="clear" w:color="auto" w:fill="FFFFFF"/>
+        </w:rPr>
+      </w:pPr>
+    </w:p>
+    <w:p>
+      <w:pPr>
+        <w:spacing w:line="276" w:lineRule="auto"/>
+        <w:rPr>
+          <w:rFonts w:ascii="Arial" w:hAnsi="Arial" w:cs="Arial"/>
+          <w:b/>
+          <w:bCs/>
+          <w:color w:val="212121"/>
+          <w:shd w:val="clear" w:color="auto" w:fill="FFFFFF"/>
+        </w:rPr>
+      </w:pPr>
+    </w:p>
+    <w:p>
+      <w:pPr>
+        <w:spacing w:line="276" w:lineRule="auto"/>
+        <w:rPr>
+          <w:rFonts w:ascii="Arial" w:hAnsi="Arial" w:cs="Arial"/>
+          <w:b/>
+          <w:bCs/>
+          <w:color w:val="212121"/>
+          <w:shd w:val="clear" w:color="auto" w:fill="FFFFFF"/>
+        </w:rPr>
+      </w:pPr>
+    </w:p>
+    <w:p>
+      <w:pPr>
+        <w:spacing w:line="276" w:lineRule="auto"/>
+        <w:rPr>
+          <w:rFonts w:ascii="Arial" w:hAnsi="Arial" w:cs="Arial"/>
+          <w:b/>
+          <w:bCs/>
+          <w:color w:val="212121"/>
+          <w:shd w:val="clear" w:color="auto" w:fill="FFFFFF"/>
+        </w:rPr>
+      </w:pPr>
+    </w:p>
+    <w:p>
+      <w:pPr>
+        <w:spacing w:line="276" w:lineRule="auto"/>
+        <w:rPr>
+          <w:rFonts w:ascii="Arial" w:hAnsi="Arial" w:cs="Arial"/>
+          <w:b/>
+          <w:bCs/>
+          <w:color w:val="212121"/>
+          <w:shd w:val="clear" w:color="auto" w:fill="FFFFFF"/>
+        </w:rPr>
+      </w:pPr>
+    </w:p>
+    <w:p>
+      <w:pPr>
+        <w:spacing w:line="276" w:lineRule="auto"/>
+        <w:rPr>
+          <w:rFonts w:ascii="Arial" w:hAnsi="Arial" w:cs="Arial"/>
+          <w:b/>
+          <w:bCs/>
+          <w:color w:val="212121"/>
+          <w:shd w:val="clear" w:color="auto" w:fill="FFFFFF"/>
+        </w:rPr>
+      </w:pPr>
+      <w:r>
+        <w:rPr>
+          <w:rFonts w:ascii="Arial" w:hAnsi="Arial" w:cs="Arial"/>
+          <w:b/>
+          <w:bCs/>
+          <w:color w:val="212121"/>
+          <w:shd w:val="clear" w:color="auto" w:fill="FFFFFF"/>
+        </w:rPr>
+        <w:lastRenderedPageBreak/>
+        <w:t>- Funcionalidad del Backend:</w:t>
+      </w:r>
+    </w:p>
+    <w:p>
+      <w:pPr>
+        <w:spacing w:line="276" w:lineRule="auto"/>
+        <w:rPr>
+          <w:rFonts w:ascii="Arial" w:hAnsi="Arial" w:cs="Arial"/>
+          <w:color w:val="212121"/>
+          <w:shd w:val="clear" w:color="auto" w:fill="FFFFFF"/>
+        </w:rPr>
+      </w:pPr>
+      <w:r>
+        <w:rPr>
+          <w:rFonts w:ascii="Arial" w:hAnsi="Arial" w:cs="Arial"/>
+          <w:color w:val="212121"/>
           <w:shd w:val="clear" w:color="auto" w:fill="FFFFFF"/>
         </w:rPr>
         <w:t>La conexión del servidor de Express con la base de datos MongoDB se probó con el programa Insomnia. A continuación, se adjuntan pantallazos de cada módulo.</w:t>
@@ -666,59 +644,49 @@
       <w:pPr>
         <w:spacing w:line="276" w:lineRule="auto"/>
         <w:rPr>
-          <w:rFonts w:ascii="Times New Roman" w:hAnsi="Times New Roman" w:cs="Times New Roman"/>
-          <w:color w:val="212121"/>
-          <w:sz w:val="24"/>
-          <w:szCs w:val="24"/>
-          <w:shd w:val="clear" w:color="auto" w:fill="FFFFFF"/>
-        </w:rPr>
-      </w:pPr>
-    </w:p>
-    <w:p>
-      <w:pPr>
-        <w:spacing w:line="276" w:lineRule="auto"/>
-        <w:rPr>
-          <w:rFonts w:ascii="Times New Roman" w:hAnsi="Times New Roman" w:cs="Times New Roman"/>
+          <w:rFonts w:ascii="Arial" w:hAnsi="Arial" w:cs="Arial"/>
+          <w:color w:val="212121"/>
+          <w:shd w:val="clear" w:color="auto" w:fill="FFFFFF"/>
+        </w:rPr>
+      </w:pPr>
+    </w:p>
+    <w:p>
+      <w:pPr>
+        <w:spacing w:line="276" w:lineRule="auto"/>
+        <w:rPr>
+          <w:rFonts w:ascii="Arial" w:hAnsi="Arial" w:cs="Arial"/>
           <w:b/>
           <w:bCs/>
           <w:color w:val="212121"/>
-          <w:sz w:val="24"/>
-          <w:szCs w:val="24"/>
-          <w:shd w:val="clear" w:color="auto" w:fill="FFFFFF"/>
-        </w:rPr>
-      </w:pPr>
-      <w:r>
-        <w:rPr>
-          <w:rFonts w:ascii="Times New Roman" w:hAnsi="Times New Roman" w:cs="Times New Roman"/>
+          <w:shd w:val="clear" w:color="auto" w:fill="FFFFFF"/>
+        </w:rPr>
+      </w:pPr>
+      <w:r>
+        <w:rPr>
+          <w:rFonts w:ascii="Arial" w:hAnsi="Arial" w:cs="Arial"/>
           <w:b/>
           <w:bCs/>
           <w:color w:val="212121"/>
-          <w:sz w:val="24"/>
-          <w:szCs w:val="24"/>
           <w:shd w:val="clear" w:color="auto" w:fill="FFFFFF"/>
         </w:rPr>
         <w:t>M</w:t>
       </w:r>
       <w:r>
         <w:rPr>
-          <w:rFonts w:ascii="Times New Roman" w:hAnsi="Times New Roman" w:cs="Times New Roman"/>
+          <w:rFonts w:ascii="Arial" w:hAnsi="Arial" w:cs="Arial"/>
           <w:b/>
           <w:bCs/>
           <w:color w:val="212121"/>
-          <w:sz w:val="24"/>
-          <w:szCs w:val="24"/>
           <w:shd w:val="clear" w:color="auto" w:fill="FFFFFF"/>
         </w:rPr>
         <w:t>ó</w:t>
       </w:r>
       <w:r>
         <w:rPr>
-          <w:rFonts w:ascii="Times New Roman" w:hAnsi="Times New Roman" w:cs="Times New Roman"/>
+          <w:rFonts w:ascii="Arial" w:hAnsi="Arial" w:cs="Arial"/>
           <w:b/>
           <w:bCs/>
           <w:color w:val="212121"/>
-          <w:sz w:val="24"/>
-          <w:szCs w:val="24"/>
           <w:shd w:val="clear" w:color="auto" w:fill="FFFFFF"/>
         </w:rPr>
         <w:t>dulo Usuarios</w:t>
@@ -728,19 +696,15 @@
       <w:pPr>
         <w:spacing w:line="276" w:lineRule="auto"/>
         <w:rPr>
-          <w:rFonts w:ascii="Times New Roman" w:hAnsi="Times New Roman" w:cs="Times New Roman"/>
-          <w:color w:val="212121"/>
-          <w:sz w:val="24"/>
-          <w:szCs w:val="24"/>
-          <w:shd w:val="clear" w:color="auto" w:fill="FFFFFF"/>
-        </w:rPr>
-      </w:pPr>
-      <w:r>
-        <w:rPr>
-          <w:rFonts w:ascii="Times New Roman" w:hAnsi="Times New Roman" w:cs="Times New Roman"/>
-          <w:color w:val="212121"/>
-          <w:sz w:val="24"/>
-          <w:szCs w:val="24"/>
+          <w:rFonts w:ascii="Arial" w:hAnsi="Arial" w:cs="Arial"/>
+          <w:color w:val="212121"/>
+          <w:shd w:val="clear" w:color="auto" w:fill="FFFFFF"/>
+        </w:rPr>
+      </w:pPr>
+      <w:r>
+        <w:rPr>
+          <w:rFonts w:ascii="Arial" w:hAnsi="Arial" w:cs="Arial"/>
+          <w:color w:val="212121"/>
           <w:shd w:val="clear" w:color="auto" w:fill="FFFFFF"/>
         </w:rPr>
         <w:t>Creación de nuevo registro (POST)</w:t>
@@ -750,17 +714,16 @@
       <w:pPr>
         <w:spacing w:line="276" w:lineRule="auto"/>
         <w:rPr>
-          <w:rFonts w:ascii="Times New Roman" w:hAnsi="Times New Roman" w:cs="Times New Roman"/>
+          <w:rFonts w:ascii="Arial" w:hAnsi="Arial" w:cs="Arial"/>
           <w:b/>
           <w:bCs/>
           <w:color w:val="212121"/>
-          <w:sz w:val="24"/>
-          <w:szCs w:val="24"/>
-          <w:shd w:val="clear" w:color="auto" w:fill="FFFFFF"/>
-        </w:rPr>
-      </w:pPr>
-      <w:r>
-        <w:rPr>
+          <w:shd w:val="clear" w:color="auto" w:fill="FFFFFF"/>
+        </w:rPr>
+      </w:pPr>
+      <w:r>
+        <w:rPr>
+          <w:rFonts w:ascii="Arial" w:hAnsi="Arial" w:cs="Arial"/>
           <w:noProof/>
         </w:rPr>
         <w:drawing>
@@ -817,17 +780,16 @@
       <w:pPr>
         <w:spacing w:line="276" w:lineRule="auto"/>
         <w:rPr>
-          <w:rFonts w:ascii="Times New Roman" w:hAnsi="Times New Roman" w:cs="Times New Roman"/>
+          <w:rFonts w:ascii="Arial" w:hAnsi="Arial" w:cs="Arial"/>
           <w:b/>
           <w:bCs/>
           <w:color w:val="212121"/>
-          <w:sz w:val="24"/>
-          <w:szCs w:val="24"/>
-          <w:shd w:val="clear" w:color="auto" w:fill="FFFFFF"/>
-        </w:rPr>
-      </w:pPr>
-      <w:r>
-        <w:rPr>
+          <w:shd w:val="clear" w:color="auto" w:fill="FFFFFF"/>
+        </w:rPr>
+      </w:pPr>
+      <w:r>
+        <w:rPr>
+          <w:rFonts w:ascii="Arial" w:hAnsi="Arial" w:cs="Arial"/>
           <w:noProof/>
         </w:rPr>
         <w:drawing>
@@ -884,31 +846,65 @@
       <w:pPr>
         <w:spacing w:line="276" w:lineRule="auto"/>
         <w:rPr>
-          <w:rFonts w:ascii="Times New Roman" w:hAnsi="Times New Roman" w:cs="Times New Roman"/>
-          <w:color w:val="212121"/>
-          <w:sz w:val="24"/>
-          <w:szCs w:val="24"/>
-          <w:shd w:val="clear" w:color="auto" w:fill="FFFFFF"/>
-        </w:rPr>
-      </w:pPr>
-    </w:p>
-    <w:p>
-      <w:pPr>
-        <w:spacing w:line="276" w:lineRule="auto"/>
-        <w:rPr>
-          <w:rFonts w:ascii="Times New Roman" w:hAnsi="Times New Roman" w:cs="Times New Roman"/>
-          <w:color w:val="212121"/>
-          <w:sz w:val="24"/>
-          <w:szCs w:val="24"/>
-          <w:shd w:val="clear" w:color="auto" w:fill="FFFFFF"/>
-        </w:rPr>
-      </w:pPr>
-      <w:r>
-        <w:rPr>
-          <w:rFonts w:ascii="Times New Roman" w:hAnsi="Times New Roman" w:cs="Times New Roman"/>
-          <w:color w:val="212121"/>
-          <w:sz w:val="24"/>
-          <w:szCs w:val="24"/>
+          <w:rFonts w:ascii="Arial" w:hAnsi="Arial" w:cs="Arial"/>
+          <w:color w:val="212121"/>
+          <w:shd w:val="clear" w:color="auto" w:fill="FFFFFF"/>
+        </w:rPr>
+      </w:pPr>
+    </w:p>
+    <w:p>
+      <w:pPr>
+        <w:spacing w:line="276" w:lineRule="auto"/>
+        <w:rPr>
+          <w:rFonts w:ascii="Arial" w:hAnsi="Arial" w:cs="Arial"/>
+          <w:color w:val="212121"/>
+          <w:shd w:val="clear" w:color="auto" w:fill="FFFFFF"/>
+        </w:rPr>
+      </w:pPr>
+    </w:p>
+    <w:p>
+      <w:pPr>
+        <w:spacing w:line="276" w:lineRule="auto"/>
+        <w:rPr>
+          <w:rFonts w:ascii="Arial" w:hAnsi="Arial" w:cs="Arial"/>
+          <w:color w:val="212121"/>
+          <w:shd w:val="clear" w:color="auto" w:fill="FFFFFF"/>
+        </w:rPr>
+      </w:pPr>
+    </w:p>
+    <w:p>
+      <w:pPr>
+        <w:spacing w:line="276" w:lineRule="auto"/>
+        <w:rPr>
+          <w:rFonts w:ascii="Arial" w:hAnsi="Arial" w:cs="Arial"/>
+          <w:color w:val="212121"/>
+          <w:shd w:val="clear" w:color="auto" w:fill="FFFFFF"/>
+        </w:rPr>
+      </w:pPr>
+    </w:p>
+    <w:p>
+      <w:pPr>
+        <w:spacing w:line="276" w:lineRule="auto"/>
+        <w:rPr>
+          <w:rFonts w:ascii="Arial" w:hAnsi="Arial" w:cs="Arial"/>
+          <w:color w:val="212121"/>
+          <w:shd w:val="clear" w:color="auto" w:fill="FFFFFF"/>
+        </w:rPr>
+      </w:pPr>
+    </w:p>
+    <w:p>
+      <w:pPr>
+        <w:spacing w:line="276" w:lineRule="auto"/>
+        <w:rPr>
+          <w:rFonts w:ascii="Arial" w:hAnsi="Arial" w:cs="Arial"/>
+          <w:color w:val="212121"/>
+          <w:shd w:val="clear" w:color="auto" w:fill="FFFFFF"/>
+        </w:rPr>
+      </w:pPr>
+      <w:r>
+        <w:rPr>
+          <w:rFonts w:ascii="Arial" w:hAnsi="Arial" w:cs="Arial"/>
+          <w:color w:val="212121"/>
           <w:shd w:val="clear" w:color="auto" w:fill="FFFFFF"/>
         </w:rPr>
         <w:lastRenderedPageBreak/>
@@ -919,15 +915,14 @@
       <w:pPr>
         <w:spacing w:line="276" w:lineRule="auto"/>
         <w:rPr>
-          <w:rFonts w:ascii="Times New Roman" w:hAnsi="Times New Roman" w:cs="Times New Roman"/>
-          <w:color w:val="212121"/>
-          <w:sz w:val="24"/>
-          <w:szCs w:val="24"/>
-          <w:shd w:val="clear" w:color="auto" w:fill="FFFFFF"/>
-        </w:rPr>
-      </w:pPr>
-      <w:r>
-        <w:rPr>
+          <w:rFonts w:ascii="Arial" w:hAnsi="Arial" w:cs="Arial"/>
+          <w:color w:val="212121"/>
+          <w:shd w:val="clear" w:color="auto" w:fill="FFFFFF"/>
+        </w:rPr>
+      </w:pPr>
+      <w:r>
+        <w:rPr>
+          <w:rFonts w:ascii="Arial" w:hAnsi="Arial" w:cs="Arial"/>
           <w:noProof/>
         </w:rPr>
         <w:drawing>
@@ -984,15 +979,14 @@
       <w:pPr>
         <w:spacing w:line="276" w:lineRule="auto"/>
         <w:rPr>
-          <w:rFonts w:ascii="Times New Roman" w:hAnsi="Times New Roman" w:cs="Times New Roman"/>
-          <w:color w:val="212121"/>
-          <w:sz w:val="24"/>
-          <w:szCs w:val="24"/>
-          <w:shd w:val="clear" w:color="auto" w:fill="FFFFFF"/>
-        </w:rPr>
-      </w:pPr>
-      <w:r>
-        <w:rPr>
+          <w:rFonts w:ascii="Arial" w:hAnsi="Arial" w:cs="Arial"/>
+          <w:color w:val="212121"/>
+          <w:shd w:val="clear" w:color="auto" w:fill="FFFFFF"/>
+        </w:rPr>
+      </w:pPr>
+      <w:r>
+        <w:rPr>
+          <w:rFonts w:ascii="Arial" w:hAnsi="Arial" w:cs="Arial"/>
           <w:noProof/>
         </w:rPr>
         <w:drawing>
@@ -1049,33 +1043,78 @@
       <w:pPr>
         <w:spacing w:line="276" w:lineRule="auto"/>
         <w:rPr>
-          <w:rFonts w:ascii="Times New Roman" w:hAnsi="Times New Roman" w:cs="Times New Roman"/>
-          <w:color w:val="212121"/>
-          <w:sz w:val="24"/>
-          <w:szCs w:val="24"/>
-          <w:shd w:val="clear" w:color="auto" w:fill="FFFFFF"/>
-        </w:rPr>
-      </w:pPr>
-    </w:p>
-    <w:p>
-      <w:pPr>
-        <w:spacing w:line="276" w:lineRule="auto"/>
-        <w:rPr>
-          <w:rFonts w:ascii="Times New Roman" w:hAnsi="Times New Roman" w:cs="Times New Roman"/>
-          <w:color w:val="212121"/>
-          <w:sz w:val="24"/>
-          <w:szCs w:val="24"/>
-          <w:shd w:val="clear" w:color="auto" w:fill="FFFFFF"/>
-        </w:rPr>
-      </w:pPr>
-      <w:r>
-        <w:rPr>
-          <w:rFonts w:ascii="Times New Roman" w:hAnsi="Times New Roman" w:cs="Times New Roman"/>
-          <w:color w:val="212121"/>
-          <w:sz w:val="24"/>
-          <w:szCs w:val="24"/>
-          <w:shd w:val="clear" w:color="auto" w:fill="FFFFFF"/>
-        </w:rPr>
+          <w:rFonts w:ascii="Arial" w:hAnsi="Arial" w:cs="Arial"/>
+          <w:color w:val="212121"/>
+          <w:shd w:val="clear" w:color="auto" w:fill="FFFFFF"/>
+        </w:rPr>
+      </w:pPr>
+    </w:p>
+    <w:p>
+      <w:pPr>
+        <w:spacing w:line="276" w:lineRule="auto"/>
+        <w:rPr>
+          <w:rFonts w:ascii="Arial" w:hAnsi="Arial" w:cs="Arial"/>
+          <w:color w:val="212121"/>
+          <w:shd w:val="clear" w:color="auto" w:fill="FFFFFF"/>
+        </w:rPr>
+      </w:pPr>
+    </w:p>
+    <w:p>
+      <w:pPr>
+        <w:spacing w:line="276" w:lineRule="auto"/>
+        <w:rPr>
+          <w:rFonts w:ascii="Arial" w:hAnsi="Arial" w:cs="Arial"/>
+          <w:color w:val="212121"/>
+          <w:shd w:val="clear" w:color="auto" w:fill="FFFFFF"/>
+        </w:rPr>
+      </w:pPr>
+    </w:p>
+    <w:p>
+      <w:pPr>
+        <w:spacing w:line="276" w:lineRule="auto"/>
+        <w:rPr>
+          <w:rFonts w:ascii="Arial" w:hAnsi="Arial" w:cs="Arial"/>
+          <w:color w:val="212121"/>
+          <w:shd w:val="clear" w:color="auto" w:fill="FFFFFF"/>
+        </w:rPr>
+      </w:pPr>
+    </w:p>
+    <w:p>
+      <w:pPr>
+        <w:spacing w:line="276" w:lineRule="auto"/>
+        <w:rPr>
+          <w:rFonts w:ascii="Arial" w:hAnsi="Arial" w:cs="Arial"/>
+          <w:color w:val="212121"/>
+          <w:shd w:val="clear" w:color="auto" w:fill="FFFFFF"/>
+        </w:rPr>
+      </w:pPr>
+    </w:p>
+    <w:p>
+      <w:pPr>
+        <w:spacing w:line="276" w:lineRule="auto"/>
+        <w:rPr>
+          <w:rFonts w:ascii="Arial" w:hAnsi="Arial" w:cs="Arial"/>
+          <w:color w:val="212121"/>
+          <w:shd w:val="clear" w:color="auto" w:fill="FFFFFF"/>
+        </w:rPr>
+      </w:pPr>
+    </w:p>
+    <w:p>
+      <w:pPr>
+        <w:spacing w:line="276" w:lineRule="auto"/>
+        <w:rPr>
+          <w:rFonts w:ascii="Arial" w:hAnsi="Arial" w:cs="Arial"/>
+          <w:color w:val="212121"/>
+          <w:shd w:val="clear" w:color="auto" w:fill="FFFFFF"/>
+        </w:rPr>
+      </w:pPr>
+      <w:r>
+        <w:rPr>
+          <w:rFonts w:ascii="Arial" w:hAnsi="Arial" w:cs="Arial"/>
+          <w:color w:val="212121"/>
+          <w:shd w:val="clear" w:color="auto" w:fill="FFFFFF"/>
+        </w:rPr>
+        <w:lastRenderedPageBreak/>
         <w:t>Obtener Registro (GET)</w:t>
       </w:r>
     </w:p>
@@ -1083,18 +1122,16 @@
       <w:pPr>
         <w:spacing w:line="276" w:lineRule="auto"/>
         <w:rPr>
-          <w:rFonts w:ascii="Times New Roman" w:hAnsi="Times New Roman" w:cs="Times New Roman"/>
-          <w:color w:val="212121"/>
-          <w:sz w:val="24"/>
-          <w:szCs w:val="24"/>
-          <w:shd w:val="clear" w:color="auto" w:fill="FFFFFF"/>
-        </w:rPr>
-      </w:pPr>
-      <w:r>
-        <w:rPr>
+          <w:rFonts w:ascii="Arial" w:hAnsi="Arial" w:cs="Arial"/>
+          <w:color w:val="212121"/>
+          <w:shd w:val="clear" w:color="auto" w:fill="FFFFFF"/>
+        </w:rPr>
+      </w:pPr>
+      <w:r>
+        <w:rPr>
+          <w:rFonts w:ascii="Arial" w:hAnsi="Arial" w:cs="Arial"/>
           <w:noProof/>
         </w:rPr>
-        <w:lastRenderedPageBreak/>
         <w:drawing>
           <wp:inline distT="0" distB="0" distL="0" distR="0" wp14:anchorId="3CD8FB19" wp14:editId="53684B79">
             <wp:extent cx="5971540" cy="2199005"/>
@@ -1149,59 +1186,49 @@
       <w:pPr>
         <w:spacing w:line="276" w:lineRule="auto"/>
         <w:rPr>
-          <w:rFonts w:ascii="Times New Roman" w:hAnsi="Times New Roman" w:cs="Times New Roman"/>
-          <w:color w:val="212121"/>
-          <w:sz w:val="24"/>
-          <w:szCs w:val="24"/>
-          <w:shd w:val="clear" w:color="auto" w:fill="FFFFFF"/>
-        </w:rPr>
-      </w:pPr>
-    </w:p>
-    <w:p>
-      <w:pPr>
-        <w:spacing w:line="276" w:lineRule="auto"/>
-        <w:rPr>
-          <w:rFonts w:ascii="Times New Roman" w:hAnsi="Times New Roman" w:cs="Times New Roman"/>
+          <w:rFonts w:ascii="Arial" w:hAnsi="Arial" w:cs="Arial"/>
+          <w:color w:val="212121"/>
+          <w:shd w:val="clear" w:color="auto" w:fill="FFFFFF"/>
+        </w:rPr>
+      </w:pPr>
+    </w:p>
+    <w:p>
+      <w:pPr>
+        <w:spacing w:line="276" w:lineRule="auto"/>
+        <w:rPr>
+          <w:rFonts w:ascii="Arial" w:hAnsi="Arial" w:cs="Arial"/>
           <w:b/>
           <w:bCs/>
           <w:color w:val="212121"/>
-          <w:sz w:val="24"/>
-          <w:szCs w:val="24"/>
-          <w:shd w:val="clear" w:color="auto" w:fill="FFFFFF"/>
-        </w:rPr>
-      </w:pPr>
-      <w:r>
-        <w:rPr>
-          <w:rFonts w:ascii="Times New Roman" w:hAnsi="Times New Roman" w:cs="Times New Roman"/>
+          <w:shd w:val="clear" w:color="auto" w:fill="FFFFFF"/>
+        </w:rPr>
+      </w:pPr>
+      <w:r>
+        <w:rPr>
+          <w:rFonts w:ascii="Arial" w:hAnsi="Arial" w:cs="Arial"/>
           <w:b/>
           <w:bCs/>
           <w:color w:val="212121"/>
-          <w:sz w:val="24"/>
-          <w:szCs w:val="24"/>
           <w:shd w:val="clear" w:color="auto" w:fill="FFFFFF"/>
         </w:rPr>
         <w:t>M</w:t>
       </w:r>
       <w:r>
         <w:rPr>
-          <w:rFonts w:ascii="Times New Roman" w:hAnsi="Times New Roman" w:cs="Times New Roman"/>
+          <w:rFonts w:ascii="Arial" w:hAnsi="Arial" w:cs="Arial"/>
           <w:b/>
           <w:bCs/>
           <w:color w:val="212121"/>
-          <w:sz w:val="24"/>
-          <w:szCs w:val="24"/>
           <w:shd w:val="clear" w:color="auto" w:fill="FFFFFF"/>
         </w:rPr>
         <w:t>ó</w:t>
       </w:r>
       <w:r>
         <w:rPr>
-          <w:rFonts w:ascii="Times New Roman" w:hAnsi="Times New Roman" w:cs="Times New Roman"/>
+          <w:rFonts w:ascii="Arial" w:hAnsi="Arial" w:cs="Arial"/>
           <w:b/>
           <w:bCs/>
           <w:color w:val="212121"/>
-          <w:sz w:val="24"/>
-          <w:szCs w:val="24"/>
           <w:shd w:val="clear" w:color="auto" w:fill="FFFFFF"/>
         </w:rPr>
         <w:t>dulo Ventas</w:t>
@@ -1211,19 +1238,15 @@
       <w:pPr>
         <w:spacing w:line="276" w:lineRule="auto"/>
         <w:rPr>
-          <w:rFonts w:ascii="Times New Roman" w:hAnsi="Times New Roman" w:cs="Times New Roman"/>
-          <w:color w:val="212121"/>
-          <w:sz w:val="24"/>
-          <w:szCs w:val="24"/>
-          <w:shd w:val="clear" w:color="auto" w:fill="FFFFFF"/>
-        </w:rPr>
-      </w:pPr>
-      <w:r>
-        <w:rPr>
-          <w:rFonts w:ascii="Times New Roman" w:hAnsi="Times New Roman" w:cs="Times New Roman"/>
-          <w:color w:val="212121"/>
-          <w:sz w:val="24"/>
-          <w:szCs w:val="24"/>
+          <w:rFonts w:ascii="Arial" w:hAnsi="Arial" w:cs="Arial"/>
+          <w:color w:val="212121"/>
+          <w:shd w:val="clear" w:color="auto" w:fill="FFFFFF"/>
+        </w:rPr>
+      </w:pPr>
+      <w:r>
+        <w:rPr>
+          <w:rFonts w:ascii="Arial" w:hAnsi="Arial" w:cs="Arial"/>
+          <w:color w:val="212121"/>
           <w:shd w:val="clear" w:color="auto" w:fill="FFFFFF"/>
         </w:rPr>
         <w:t>Creación de nuevo registro (POST)</w:t>
@@ -1233,21 +1256,20 @@
       <w:pPr>
         <w:spacing w:line="276" w:lineRule="auto"/>
         <w:rPr>
-          <w:rFonts w:ascii="Times New Roman" w:hAnsi="Times New Roman" w:cs="Times New Roman"/>
-          <w:color w:val="212121"/>
-          <w:sz w:val="24"/>
-          <w:szCs w:val="24"/>
-          <w:shd w:val="clear" w:color="auto" w:fill="FFFFFF"/>
-        </w:rPr>
-      </w:pPr>
-      <w:r>
-        <w:rPr>
+          <w:rFonts w:ascii="Arial" w:hAnsi="Arial" w:cs="Arial"/>
+          <w:color w:val="212121"/>
+          <w:shd w:val="clear" w:color="auto" w:fill="FFFFFF"/>
+        </w:rPr>
+      </w:pPr>
+      <w:r>
+        <w:rPr>
+          <w:rFonts w:ascii="Arial" w:hAnsi="Arial" w:cs="Arial"/>
           <w:noProof/>
         </w:rPr>
         <w:drawing>
-          <wp:inline distT="0" distB="0" distL="0" distR="0" wp14:anchorId="57C6DBFE" wp14:editId="067F8CA2">
-            <wp:extent cx="5971540" cy="2156460"/>
-            <wp:effectExtent l="0" t="0" r="0" b="0"/>
+          <wp:inline distT="0" distB="0" distL="0" distR="0" wp14:anchorId="57C6DBFE" wp14:editId="765123D8">
+            <wp:extent cx="5742940" cy="2073907"/>
+            <wp:effectExtent l="0" t="0" r="0" b="3175"/>
             <wp:docPr id="22" name="Imagen 22"/>
             <wp:cNvGraphicFramePr>
               <a:graphicFrameLocks xmlns:a="http://schemas.openxmlformats.org/drawingml/2006/main" noChangeAspect="1"/>
@@ -1277,7 +1299,7 @@
                   <pic:spPr bwMode="auto">
                     <a:xfrm>
                       <a:off x="0" y="0"/>
-                      <a:ext cx="5971540" cy="2156460"/>
+                      <a:ext cx="5747912" cy="2075703"/>
                     </a:xfrm>
                     <a:prstGeom prst="rect">
                       <a:avLst/>
@@ -1298,22 +1320,20 @@
       <w:pPr>
         <w:spacing w:line="276" w:lineRule="auto"/>
         <w:rPr>
-          <w:rFonts w:ascii="Times New Roman" w:hAnsi="Times New Roman" w:cs="Times New Roman"/>
-          <w:color w:val="212121"/>
-          <w:sz w:val="24"/>
-          <w:szCs w:val="24"/>
-          <w:shd w:val="clear" w:color="auto" w:fill="FFFFFF"/>
-        </w:rPr>
-      </w:pPr>
-      <w:r>
-        <w:rPr>
+          <w:rFonts w:ascii="Arial" w:hAnsi="Arial" w:cs="Arial"/>
+          <w:color w:val="212121"/>
+          <w:shd w:val="clear" w:color="auto" w:fill="FFFFFF"/>
+        </w:rPr>
+      </w:pPr>
+      <w:r>
+        <w:rPr>
+          <w:rFonts w:ascii="Arial" w:hAnsi="Arial" w:cs="Arial"/>
           <w:noProof/>
         </w:rPr>
-        <w:lastRenderedPageBreak/>
         <w:drawing>
-          <wp:inline distT="0" distB="0" distL="0" distR="0" wp14:anchorId="0B31247A" wp14:editId="2387D462">
-            <wp:extent cx="5971540" cy="2813050"/>
-            <wp:effectExtent l="0" t="0" r="0" b="6350"/>
+          <wp:inline distT="0" distB="0" distL="0" distR="0" wp14:anchorId="0B31247A" wp14:editId="6CCBA8C4">
+            <wp:extent cx="5292090" cy="2492978"/>
+            <wp:effectExtent l="0" t="0" r="3810" b="3175"/>
             <wp:docPr id="23" name="Imagen 23"/>
             <wp:cNvGraphicFramePr>
               <a:graphicFrameLocks xmlns:a="http://schemas.openxmlformats.org/drawingml/2006/main" noChangeAspect="1"/>
@@ -1328,7 +1348,7 @@
                     </pic:cNvPicPr>
                   </pic:nvPicPr>
                   <pic:blipFill>
-                    <a:blip r:embed="rId13">
+                    <a:blip r:embed="rId13" cstate="print">
                       <a:extLst>
                         <a:ext uri="{28A0092B-C50C-407E-A947-70E740481C1C}">
                           <a14:useLocalDpi xmlns:a14="http://schemas.microsoft.com/office/drawing/2010/main" val="0"/>
@@ -1343,7 +1363,7 @@
                   <pic:spPr bwMode="auto">
                     <a:xfrm>
                       <a:off x="0" y="0"/>
-                      <a:ext cx="5971540" cy="2813050"/>
+                      <a:ext cx="5307664" cy="2500315"/>
                     </a:xfrm>
                     <a:prstGeom prst="rect">
                       <a:avLst/>
@@ -1364,31 +1384,25 @@
       <w:pPr>
         <w:spacing w:line="276" w:lineRule="auto"/>
         <w:rPr>
-          <w:rFonts w:ascii="Times New Roman" w:hAnsi="Times New Roman" w:cs="Times New Roman"/>
-          <w:color w:val="212121"/>
-          <w:sz w:val="24"/>
-          <w:szCs w:val="24"/>
-          <w:shd w:val="clear" w:color="auto" w:fill="FFFFFF"/>
-        </w:rPr>
-      </w:pPr>
-    </w:p>
-    <w:p>
-      <w:pPr>
-        <w:spacing w:line="276" w:lineRule="auto"/>
-        <w:rPr>
-          <w:rFonts w:ascii="Times New Roman" w:hAnsi="Times New Roman" w:cs="Times New Roman"/>
-          <w:color w:val="212121"/>
-          <w:sz w:val="24"/>
-          <w:szCs w:val="24"/>
-          <w:shd w:val="clear" w:color="auto" w:fill="FFFFFF"/>
-        </w:rPr>
-      </w:pPr>
-      <w:r>
-        <w:rPr>
-          <w:rFonts w:ascii="Times New Roman" w:hAnsi="Times New Roman" w:cs="Times New Roman"/>
-          <w:color w:val="212121"/>
-          <w:sz w:val="24"/>
-          <w:szCs w:val="24"/>
+          <w:rFonts w:ascii="Arial" w:hAnsi="Arial" w:cs="Arial"/>
+          <w:color w:val="212121"/>
+          <w:shd w:val="clear" w:color="auto" w:fill="FFFFFF"/>
+        </w:rPr>
+      </w:pPr>
+    </w:p>
+    <w:p>
+      <w:pPr>
+        <w:spacing w:line="276" w:lineRule="auto"/>
+        <w:rPr>
+          <w:rFonts w:ascii="Arial" w:hAnsi="Arial" w:cs="Arial"/>
+          <w:color w:val="212121"/>
+          <w:shd w:val="clear" w:color="auto" w:fill="FFFFFF"/>
+        </w:rPr>
+      </w:pPr>
+      <w:r>
+        <w:rPr>
+          <w:rFonts w:ascii="Arial" w:hAnsi="Arial" w:cs="Arial"/>
+          <w:color w:val="212121"/>
           <w:shd w:val="clear" w:color="auto" w:fill="FFFFFF"/>
         </w:rPr>
         <w:t>Actualización de nuevo registro (PATCH)</w:t>
@@ -1398,15 +1412,14 @@
       <w:pPr>
         <w:spacing w:line="276" w:lineRule="auto"/>
         <w:rPr>
-          <w:rFonts w:ascii="Times New Roman" w:hAnsi="Times New Roman" w:cs="Times New Roman"/>
-          <w:color w:val="212121"/>
-          <w:sz w:val="24"/>
-          <w:szCs w:val="24"/>
-          <w:shd w:val="clear" w:color="auto" w:fill="FFFFFF"/>
-        </w:rPr>
-      </w:pPr>
-      <w:r>
-        <w:rPr>
+          <w:rFonts w:ascii="Arial" w:hAnsi="Arial" w:cs="Arial"/>
+          <w:color w:val="212121"/>
+          <w:shd w:val="clear" w:color="auto" w:fill="FFFFFF"/>
+        </w:rPr>
+      </w:pPr>
+      <w:r>
+        <w:rPr>
+          <w:rFonts w:ascii="Arial" w:hAnsi="Arial" w:cs="Arial"/>
           <w:noProof/>
         </w:rPr>
         <w:drawing>
@@ -1463,18 +1476,16 @@
       <w:pPr>
         <w:spacing w:line="276" w:lineRule="auto"/>
         <w:rPr>
-          <w:rFonts w:ascii="Times New Roman" w:hAnsi="Times New Roman" w:cs="Times New Roman"/>
-          <w:color w:val="212121"/>
-          <w:sz w:val="24"/>
-          <w:szCs w:val="24"/>
-          <w:shd w:val="clear" w:color="auto" w:fill="FFFFFF"/>
-        </w:rPr>
-      </w:pPr>
-      <w:r>
-        <w:rPr>
+          <w:rFonts w:ascii="Arial" w:hAnsi="Arial" w:cs="Arial"/>
+          <w:color w:val="212121"/>
+          <w:shd w:val="clear" w:color="auto" w:fill="FFFFFF"/>
+        </w:rPr>
+      </w:pPr>
+      <w:r>
+        <w:rPr>
+          <w:rFonts w:ascii="Arial" w:hAnsi="Arial" w:cs="Arial"/>
           <w:noProof/>
         </w:rPr>
-        <w:lastRenderedPageBreak/>
         <w:drawing>
           <wp:inline distT="0" distB="0" distL="0" distR="0" wp14:anchorId="43220534" wp14:editId="3AFB2C96">
             <wp:extent cx="5971540" cy="2705735"/>
@@ -1529,33 +1540,78 @@
       <w:pPr>
         <w:spacing w:line="276" w:lineRule="auto"/>
         <w:rPr>
-          <w:rFonts w:ascii="Times New Roman" w:hAnsi="Times New Roman" w:cs="Times New Roman"/>
-          <w:color w:val="212121"/>
-          <w:sz w:val="24"/>
-          <w:szCs w:val="24"/>
-          <w:shd w:val="clear" w:color="auto" w:fill="FFFFFF"/>
-        </w:rPr>
-      </w:pPr>
-    </w:p>
-    <w:p>
-      <w:pPr>
-        <w:spacing w:line="276" w:lineRule="auto"/>
-        <w:rPr>
-          <w:rFonts w:ascii="Times New Roman" w:hAnsi="Times New Roman" w:cs="Times New Roman"/>
-          <w:color w:val="212121"/>
-          <w:sz w:val="24"/>
-          <w:szCs w:val="24"/>
-          <w:shd w:val="clear" w:color="auto" w:fill="FFFFFF"/>
-        </w:rPr>
-      </w:pPr>
-      <w:r>
-        <w:rPr>
-          <w:rFonts w:ascii="Times New Roman" w:hAnsi="Times New Roman" w:cs="Times New Roman"/>
-          <w:color w:val="212121"/>
-          <w:sz w:val="24"/>
-          <w:szCs w:val="24"/>
-          <w:shd w:val="clear" w:color="auto" w:fill="FFFFFF"/>
-        </w:rPr>
+          <w:rFonts w:ascii="Arial" w:hAnsi="Arial" w:cs="Arial"/>
+          <w:color w:val="212121"/>
+          <w:shd w:val="clear" w:color="auto" w:fill="FFFFFF"/>
+        </w:rPr>
+      </w:pPr>
+    </w:p>
+    <w:p>
+      <w:pPr>
+        <w:spacing w:line="276" w:lineRule="auto"/>
+        <w:rPr>
+          <w:rFonts w:ascii="Arial" w:hAnsi="Arial" w:cs="Arial"/>
+          <w:color w:val="212121"/>
+          <w:shd w:val="clear" w:color="auto" w:fill="FFFFFF"/>
+        </w:rPr>
+      </w:pPr>
+    </w:p>
+    <w:p>
+      <w:pPr>
+        <w:spacing w:line="276" w:lineRule="auto"/>
+        <w:rPr>
+          <w:rFonts w:ascii="Arial" w:hAnsi="Arial" w:cs="Arial"/>
+          <w:color w:val="212121"/>
+          <w:shd w:val="clear" w:color="auto" w:fill="FFFFFF"/>
+        </w:rPr>
+      </w:pPr>
+    </w:p>
+    <w:p>
+      <w:pPr>
+        <w:spacing w:line="276" w:lineRule="auto"/>
+        <w:rPr>
+          <w:rFonts w:ascii="Arial" w:hAnsi="Arial" w:cs="Arial"/>
+          <w:color w:val="212121"/>
+          <w:shd w:val="clear" w:color="auto" w:fill="FFFFFF"/>
+        </w:rPr>
+      </w:pPr>
+    </w:p>
+    <w:p>
+      <w:pPr>
+        <w:spacing w:line="276" w:lineRule="auto"/>
+        <w:rPr>
+          <w:rFonts w:ascii="Arial" w:hAnsi="Arial" w:cs="Arial"/>
+          <w:color w:val="212121"/>
+          <w:shd w:val="clear" w:color="auto" w:fill="FFFFFF"/>
+        </w:rPr>
+      </w:pPr>
+    </w:p>
+    <w:p>
+      <w:pPr>
+        <w:spacing w:line="276" w:lineRule="auto"/>
+        <w:rPr>
+          <w:rFonts w:ascii="Arial" w:hAnsi="Arial" w:cs="Arial"/>
+          <w:color w:val="212121"/>
+          <w:shd w:val="clear" w:color="auto" w:fill="FFFFFF"/>
+        </w:rPr>
+      </w:pPr>
+    </w:p>
+    <w:p>
+      <w:pPr>
+        <w:spacing w:line="276" w:lineRule="auto"/>
+        <w:rPr>
+          <w:rFonts w:ascii="Arial" w:hAnsi="Arial" w:cs="Arial"/>
+          <w:color w:val="212121"/>
+          <w:shd w:val="clear" w:color="auto" w:fill="FFFFFF"/>
+        </w:rPr>
+      </w:pPr>
+      <w:r>
+        <w:rPr>
+          <w:rFonts w:ascii="Arial" w:hAnsi="Arial" w:cs="Arial"/>
+          <w:color w:val="212121"/>
+          <w:shd w:val="clear" w:color="auto" w:fill="FFFFFF"/>
+        </w:rPr>
+        <w:lastRenderedPageBreak/>
         <w:t>Obtener Registro (GET)</w:t>
       </w:r>
     </w:p>
@@ -1563,15 +1619,14 @@
       <w:pPr>
         <w:spacing w:line="276" w:lineRule="auto"/>
         <w:rPr>
-          <w:rFonts w:ascii="Times New Roman" w:hAnsi="Times New Roman" w:cs="Times New Roman"/>
-          <w:color w:val="212121"/>
-          <w:sz w:val="24"/>
-          <w:szCs w:val="24"/>
-          <w:shd w:val="clear" w:color="auto" w:fill="FFFFFF"/>
-        </w:rPr>
-      </w:pPr>
-      <w:r>
-        <w:rPr>
+          <w:rFonts w:ascii="Arial" w:hAnsi="Arial" w:cs="Arial"/>
+          <w:color w:val="212121"/>
+          <w:shd w:val="clear" w:color="auto" w:fill="FFFFFF"/>
+        </w:rPr>
+      </w:pPr>
+      <w:r>
+        <w:rPr>
+          <w:rFonts w:ascii="Arial" w:hAnsi="Arial" w:cs="Arial"/>
           <w:noProof/>
         </w:rPr>
         <w:drawing>
@@ -1628,59 +1683,49 @@
       <w:pPr>
         <w:spacing w:line="276" w:lineRule="auto"/>
         <w:rPr>
-          <w:rFonts w:ascii="Times New Roman" w:hAnsi="Times New Roman" w:cs="Times New Roman"/>
-          <w:color w:val="212121"/>
-          <w:sz w:val="24"/>
-          <w:szCs w:val="24"/>
-          <w:shd w:val="clear" w:color="auto" w:fill="FFFFFF"/>
-        </w:rPr>
-      </w:pPr>
-    </w:p>
-    <w:p>
-      <w:pPr>
-        <w:spacing w:line="276" w:lineRule="auto"/>
-        <w:rPr>
-          <w:rFonts w:ascii="Times New Roman" w:hAnsi="Times New Roman" w:cs="Times New Roman"/>
+          <w:rFonts w:ascii="Arial" w:hAnsi="Arial" w:cs="Arial"/>
+          <w:color w:val="212121"/>
+          <w:shd w:val="clear" w:color="auto" w:fill="FFFFFF"/>
+        </w:rPr>
+      </w:pPr>
+    </w:p>
+    <w:p>
+      <w:pPr>
+        <w:spacing w:line="276" w:lineRule="auto"/>
+        <w:rPr>
+          <w:rFonts w:ascii="Arial" w:hAnsi="Arial" w:cs="Arial"/>
           <w:b/>
           <w:bCs/>
           <w:color w:val="212121"/>
-          <w:sz w:val="24"/>
-          <w:szCs w:val="24"/>
-          <w:shd w:val="clear" w:color="auto" w:fill="FFFFFF"/>
-        </w:rPr>
-      </w:pPr>
-      <w:r>
-        <w:rPr>
-          <w:rFonts w:ascii="Times New Roman" w:hAnsi="Times New Roman" w:cs="Times New Roman"/>
+          <w:shd w:val="clear" w:color="auto" w:fill="FFFFFF"/>
+        </w:rPr>
+      </w:pPr>
+      <w:r>
+        <w:rPr>
+          <w:rFonts w:ascii="Arial" w:hAnsi="Arial" w:cs="Arial"/>
           <w:b/>
           <w:bCs/>
           <w:color w:val="212121"/>
-          <w:sz w:val="24"/>
-          <w:szCs w:val="24"/>
           <w:shd w:val="clear" w:color="auto" w:fill="FFFFFF"/>
         </w:rPr>
         <w:t>M</w:t>
       </w:r>
       <w:r>
         <w:rPr>
-          <w:rFonts w:ascii="Times New Roman" w:hAnsi="Times New Roman" w:cs="Times New Roman"/>
+          <w:rFonts w:ascii="Arial" w:hAnsi="Arial" w:cs="Arial"/>
           <w:b/>
           <w:bCs/>
           <w:color w:val="212121"/>
-          <w:sz w:val="24"/>
-          <w:szCs w:val="24"/>
           <w:shd w:val="clear" w:color="auto" w:fill="FFFFFF"/>
         </w:rPr>
         <w:t>ó</w:t>
       </w:r>
       <w:r>
         <w:rPr>
-          <w:rFonts w:ascii="Times New Roman" w:hAnsi="Times New Roman" w:cs="Times New Roman"/>
+          <w:rFonts w:ascii="Arial" w:hAnsi="Arial" w:cs="Arial"/>
           <w:b/>
           <w:bCs/>
           <w:color w:val="212121"/>
-          <w:sz w:val="24"/>
-          <w:szCs w:val="24"/>
           <w:shd w:val="clear" w:color="auto" w:fill="FFFFFF"/>
         </w:rPr>
         <w:t>dulo Productos</w:t>
@@ -1690,19 +1735,15 @@
       <w:pPr>
         <w:spacing w:line="276" w:lineRule="auto"/>
         <w:rPr>
-          <w:rFonts w:ascii="Times New Roman" w:hAnsi="Times New Roman" w:cs="Times New Roman"/>
-          <w:color w:val="212121"/>
-          <w:sz w:val="24"/>
-          <w:szCs w:val="24"/>
-          <w:shd w:val="clear" w:color="auto" w:fill="FFFFFF"/>
-        </w:rPr>
-      </w:pPr>
-      <w:r>
-        <w:rPr>
-          <w:rFonts w:ascii="Times New Roman" w:hAnsi="Times New Roman" w:cs="Times New Roman"/>
-          <w:color w:val="212121"/>
-          <w:sz w:val="24"/>
-          <w:szCs w:val="24"/>
+          <w:rFonts w:ascii="Arial" w:hAnsi="Arial" w:cs="Arial"/>
+          <w:color w:val="212121"/>
+          <w:shd w:val="clear" w:color="auto" w:fill="FFFFFF"/>
+        </w:rPr>
+      </w:pPr>
+      <w:r>
+        <w:rPr>
+          <w:rFonts w:ascii="Arial" w:hAnsi="Arial" w:cs="Arial"/>
+          <w:color w:val="212121"/>
           <w:shd w:val="clear" w:color="auto" w:fill="FFFFFF"/>
         </w:rPr>
         <w:t>Creación de nuevo registro (POST)</w:t>
@@ -1712,22 +1753,20 @@
       <w:pPr>
         <w:spacing w:line="276" w:lineRule="auto"/>
         <w:rPr>
-          <w:rFonts w:ascii="Times New Roman" w:hAnsi="Times New Roman" w:cs="Times New Roman"/>
-          <w:color w:val="212121"/>
-          <w:sz w:val="24"/>
-          <w:szCs w:val="24"/>
-          <w:shd w:val="clear" w:color="auto" w:fill="FFFFFF"/>
-        </w:rPr>
-      </w:pPr>
-      <w:r>
-        <w:rPr>
+          <w:rFonts w:ascii="Arial" w:hAnsi="Arial" w:cs="Arial"/>
+          <w:color w:val="212121"/>
+          <w:shd w:val="clear" w:color="auto" w:fill="FFFFFF"/>
+        </w:rPr>
+      </w:pPr>
+      <w:r>
+        <w:rPr>
+          <w:rFonts w:ascii="Arial" w:hAnsi="Arial" w:cs="Arial"/>
           <w:noProof/>
         </w:rPr>
-        <w:lastRenderedPageBreak/>
         <w:drawing>
-          <wp:inline distT="0" distB="0" distL="0" distR="0" wp14:anchorId="652D8573" wp14:editId="20601B1B">
-            <wp:extent cx="5971540" cy="2159635"/>
-            <wp:effectExtent l="0" t="0" r="0" b="0"/>
+          <wp:inline distT="0" distB="0" distL="0" distR="0" wp14:anchorId="652D8573" wp14:editId="525197A9">
+            <wp:extent cx="5689600" cy="2057670"/>
+            <wp:effectExtent l="0" t="0" r="6350" b="0"/>
             <wp:docPr id="27" name="Imagen 27"/>
             <wp:cNvGraphicFramePr>
               <a:graphicFrameLocks xmlns:a="http://schemas.openxmlformats.org/drawingml/2006/main" noChangeAspect="1"/>
@@ -1757,7 +1796,7 @@
                   <pic:spPr bwMode="auto">
                     <a:xfrm>
                       <a:off x="0" y="0"/>
-                      <a:ext cx="5971540" cy="2159635"/>
+                      <a:ext cx="5694545" cy="2059458"/>
                     </a:xfrm>
                     <a:prstGeom prst="rect">
                       <a:avLst/>
@@ -1778,21 +1817,20 @@
       <w:pPr>
         <w:spacing w:line="276" w:lineRule="auto"/>
         <w:rPr>
-          <w:rFonts w:ascii="Times New Roman" w:hAnsi="Times New Roman" w:cs="Times New Roman"/>
-          <w:color w:val="212121"/>
-          <w:sz w:val="24"/>
-          <w:szCs w:val="24"/>
-          <w:shd w:val="clear" w:color="auto" w:fill="FFFFFF"/>
-        </w:rPr>
-      </w:pPr>
-      <w:r>
-        <w:rPr>
+          <w:rFonts w:ascii="Arial" w:hAnsi="Arial" w:cs="Arial"/>
+          <w:color w:val="212121"/>
+          <w:shd w:val="clear" w:color="auto" w:fill="FFFFFF"/>
+        </w:rPr>
+      </w:pPr>
+      <w:r>
+        <w:rPr>
+          <w:rFonts w:ascii="Arial" w:hAnsi="Arial" w:cs="Arial"/>
           <w:noProof/>
         </w:rPr>
         <w:drawing>
-          <wp:inline distT="0" distB="0" distL="0" distR="0" wp14:anchorId="312C4158" wp14:editId="3067B2D0">
-            <wp:extent cx="5971540" cy="2745105"/>
-            <wp:effectExtent l="0" t="0" r="0" b="0"/>
+          <wp:inline distT="0" distB="0" distL="0" distR="0" wp14:anchorId="312C4158" wp14:editId="69AD0859">
+            <wp:extent cx="5217160" cy="2398318"/>
+            <wp:effectExtent l="0" t="0" r="2540" b="2540"/>
             <wp:docPr id="28" name="Imagen 28"/>
             <wp:cNvGraphicFramePr>
               <a:graphicFrameLocks xmlns:a="http://schemas.openxmlformats.org/drawingml/2006/main" noChangeAspect="1"/>
@@ -1807,7 +1845,7 @@
                     </pic:cNvPicPr>
                   </pic:nvPicPr>
                   <pic:blipFill>
-                    <a:blip r:embed="rId18">
+                    <a:blip r:embed="rId18" cstate="print">
                       <a:extLst>
                         <a:ext uri="{28A0092B-C50C-407E-A947-70E740481C1C}">
                           <a14:useLocalDpi xmlns:a14="http://schemas.microsoft.com/office/drawing/2010/main" val="0"/>
@@ -1822,7 +1860,7 @@
                   <pic:spPr bwMode="auto">
                     <a:xfrm>
                       <a:off x="0" y="0"/>
-                      <a:ext cx="5971540" cy="2745105"/>
+                      <a:ext cx="5223894" cy="2401414"/>
                     </a:xfrm>
                     <a:prstGeom prst="rect">
                       <a:avLst/>
@@ -1843,31 +1881,25 @@
       <w:pPr>
         <w:spacing w:line="276" w:lineRule="auto"/>
         <w:rPr>
-          <w:rFonts w:ascii="Times New Roman" w:hAnsi="Times New Roman" w:cs="Times New Roman"/>
-          <w:color w:val="212121"/>
-          <w:sz w:val="24"/>
-          <w:szCs w:val="24"/>
-          <w:shd w:val="clear" w:color="auto" w:fill="FFFFFF"/>
-        </w:rPr>
-      </w:pPr>
-    </w:p>
-    <w:p>
-      <w:pPr>
-        <w:spacing w:line="276" w:lineRule="auto"/>
-        <w:rPr>
-          <w:rFonts w:ascii="Times New Roman" w:hAnsi="Times New Roman" w:cs="Times New Roman"/>
-          <w:color w:val="212121"/>
-          <w:sz w:val="24"/>
-          <w:szCs w:val="24"/>
-          <w:shd w:val="clear" w:color="auto" w:fill="FFFFFF"/>
-        </w:rPr>
-      </w:pPr>
-      <w:r>
-        <w:rPr>
-          <w:rFonts w:ascii="Times New Roman" w:hAnsi="Times New Roman" w:cs="Times New Roman"/>
-          <w:color w:val="212121"/>
-          <w:sz w:val="24"/>
-          <w:szCs w:val="24"/>
+          <w:rFonts w:ascii="Arial" w:hAnsi="Arial" w:cs="Arial"/>
+          <w:color w:val="212121"/>
+          <w:shd w:val="clear" w:color="auto" w:fill="FFFFFF"/>
+        </w:rPr>
+      </w:pPr>
+    </w:p>
+    <w:p>
+      <w:pPr>
+        <w:spacing w:line="276" w:lineRule="auto"/>
+        <w:rPr>
+          <w:rFonts w:ascii="Arial" w:hAnsi="Arial" w:cs="Arial"/>
+          <w:color w:val="212121"/>
+          <w:shd w:val="clear" w:color="auto" w:fill="FFFFFF"/>
+        </w:rPr>
+      </w:pPr>
+      <w:r>
+        <w:rPr>
+          <w:rFonts w:ascii="Arial" w:hAnsi="Arial" w:cs="Arial"/>
+          <w:color w:val="212121"/>
           <w:shd w:val="clear" w:color="auto" w:fill="FFFFFF"/>
         </w:rPr>
         <w:t>Actualización de nuevo registro (PATCH)</w:t>
@@ -1877,18 +1909,16 @@
       <w:pPr>
         <w:spacing w:line="276" w:lineRule="auto"/>
         <w:rPr>
-          <w:rFonts w:ascii="Times New Roman" w:hAnsi="Times New Roman" w:cs="Times New Roman"/>
-          <w:color w:val="212121"/>
-          <w:sz w:val="24"/>
-          <w:szCs w:val="24"/>
-          <w:shd w:val="clear" w:color="auto" w:fill="FFFFFF"/>
-        </w:rPr>
-      </w:pPr>
-      <w:r>
-        <w:rPr>
+          <w:rFonts w:ascii="Arial" w:hAnsi="Arial" w:cs="Arial"/>
+          <w:color w:val="212121"/>
+          <w:shd w:val="clear" w:color="auto" w:fill="FFFFFF"/>
+        </w:rPr>
+      </w:pPr>
+      <w:r>
+        <w:rPr>
+          <w:rFonts w:ascii="Arial" w:hAnsi="Arial" w:cs="Arial"/>
           <w:noProof/>
         </w:rPr>
-        <w:lastRenderedPageBreak/>
         <w:drawing>
           <wp:inline distT="0" distB="0" distL="0" distR="0" wp14:anchorId="7168DC95" wp14:editId="7C17D7C0">
             <wp:extent cx="5971540" cy="2867660"/>
@@ -1943,15 +1973,14 @@
       <w:pPr>
         <w:spacing w:line="276" w:lineRule="auto"/>
         <w:rPr>
-          <w:rFonts w:ascii="Times New Roman" w:hAnsi="Times New Roman" w:cs="Times New Roman"/>
-          <w:color w:val="212121"/>
-          <w:sz w:val="24"/>
-          <w:szCs w:val="24"/>
-          <w:shd w:val="clear" w:color="auto" w:fill="FFFFFF"/>
-        </w:rPr>
-      </w:pPr>
-      <w:r>
-        <w:rPr>
+          <w:rFonts w:ascii="Arial" w:hAnsi="Arial" w:cs="Arial"/>
+          <w:color w:val="212121"/>
+          <w:shd w:val="clear" w:color="auto" w:fill="FFFFFF"/>
+        </w:rPr>
+      </w:pPr>
+      <w:r>
+        <w:rPr>
+          <w:rFonts w:ascii="Arial" w:hAnsi="Arial" w:cs="Arial"/>
           <w:noProof/>
         </w:rPr>
         <w:drawing>
@@ -2008,33 +2037,88 @@
       <w:pPr>
         <w:spacing w:line="276" w:lineRule="auto"/>
         <w:rPr>
-          <w:rFonts w:ascii="Times New Roman" w:hAnsi="Times New Roman" w:cs="Times New Roman"/>
-          <w:color w:val="212121"/>
-          <w:sz w:val="24"/>
-          <w:szCs w:val="24"/>
-          <w:shd w:val="clear" w:color="auto" w:fill="FFFFFF"/>
-        </w:rPr>
-      </w:pPr>
-    </w:p>
-    <w:p>
-      <w:pPr>
-        <w:spacing w:line="276" w:lineRule="auto"/>
-        <w:rPr>
-          <w:rFonts w:ascii="Times New Roman" w:hAnsi="Times New Roman" w:cs="Times New Roman"/>
-          <w:color w:val="212121"/>
-          <w:sz w:val="24"/>
-          <w:szCs w:val="24"/>
-          <w:shd w:val="clear" w:color="auto" w:fill="FFFFFF"/>
-        </w:rPr>
-      </w:pPr>
-      <w:r>
-        <w:rPr>
-          <w:rFonts w:ascii="Times New Roman" w:hAnsi="Times New Roman" w:cs="Times New Roman"/>
-          <w:color w:val="212121"/>
-          <w:sz w:val="24"/>
-          <w:szCs w:val="24"/>
-          <w:shd w:val="clear" w:color="auto" w:fill="FFFFFF"/>
-        </w:rPr>
+          <w:rFonts w:ascii="Arial" w:hAnsi="Arial" w:cs="Arial"/>
+          <w:color w:val="212121"/>
+          <w:shd w:val="clear" w:color="auto" w:fill="FFFFFF"/>
+        </w:rPr>
+      </w:pPr>
+    </w:p>
+    <w:p>
+      <w:pPr>
+        <w:spacing w:line="276" w:lineRule="auto"/>
+        <w:rPr>
+          <w:rFonts w:ascii="Arial" w:hAnsi="Arial" w:cs="Arial"/>
+          <w:color w:val="212121"/>
+          <w:shd w:val="clear" w:color="auto" w:fill="FFFFFF"/>
+        </w:rPr>
+      </w:pPr>
+    </w:p>
+    <w:p>
+      <w:pPr>
+        <w:spacing w:line="276" w:lineRule="auto"/>
+        <w:rPr>
+          <w:rFonts w:ascii="Arial" w:hAnsi="Arial" w:cs="Arial"/>
+          <w:color w:val="212121"/>
+          <w:shd w:val="clear" w:color="auto" w:fill="FFFFFF"/>
+        </w:rPr>
+      </w:pPr>
+    </w:p>
+    <w:p>
+      <w:pPr>
+        <w:spacing w:line="276" w:lineRule="auto"/>
+        <w:rPr>
+          <w:rFonts w:ascii="Arial" w:hAnsi="Arial" w:cs="Arial"/>
+          <w:color w:val="212121"/>
+          <w:shd w:val="clear" w:color="auto" w:fill="FFFFFF"/>
+        </w:rPr>
+      </w:pPr>
+    </w:p>
+    <w:p>
+      <w:pPr>
+        <w:spacing w:line="276" w:lineRule="auto"/>
+        <w:rPr>
+          <w:rFonts w:ascii="Arial" w:hAnsi="Arial" w:cs="Arial"/>
+          <w:color w:val="212121"/>
+          <w:shd w:val="clear" w:color="auto" w:fill="FFFFFF"/>
+        </w:rPr>
+      </w:pPr>
+    </w:p>
+    <w:p>
+      <w:pPr>
+        <w:spacing w:line="276" w:lineRule="auto"/>
+        <w:rPr>
+          <w:rFonts w:ascii="Arial" w:hAnsi="Arial" w:cs="Arial"/>
+          <w:color w:val="212121"/>
+          <w:shd w:val="clear" w:color="auto" w:fill="FFFFFF"/>
+        </w:rPr>
+      </w:pPr>
+    </w:p>
+    <w:p>
+      <w:pPr>
+        <w:spacing w:line="276" w:lineRule="auto"/>
+        <w:rPr>
+          <w:rFonts w:ascii="Arial" w:hAnsi="Arial" w:cs="Arial"/>
+          <w:color w:val="212121"/>
+          <w:shd w:val="clear" w:color="auto" w:fill="FFFFFF"/>
+        </w:rPr>
+      </w:pPr>
+    </w:p>
+    <w:p>
+      <w:pPr>
+        <w:spacing w:line="276" w:lineRule="auto"/>
+        <w:rPr>
+          <w:rFonts w:ascii="Arial" w:hAnsi="Arial" w:cs="Arial"/>
+          <w:color w:val="212121"/>
+          <w:shd w:val="clear" w:color="auto" w:fill="FFFFFF"/>
+        </w:rPr>
+      </w:pPr>
+      <w:r>
+        <w:rPr>
+          <w:rFonts w:ascii="Arial" w:hAnsi="Arial" w:cs="Arial"/>
+          <w:color w:val="212121"/>
+          <w:shd w:val="clear" w:color="auto" w:fill="FFFFFF"/>
+        </w:rPr>
+        <w:lastRenderedPageBreak/>
         <w:t>Obtener Registro (GET)</w:t>
       </w:r>
     </w:p>
@@ -2042,18 +2126,16 @@
       <w:pPr>
         <w:spacing w:line="276" w:lineRule="auto"/>
         <w:rPr>
-          <w:rFonts w:ascii="Times New Roman" w:hAnsi="Times New Roman" w:cs="Times New Roman"/>
-          <w:color w:val="212121"/>
-          <w:sz w:val="24"/>
-          <w:szCs w:val="24"/>
-          <w:shd w:val="clear" w:color="auto" w:fill="FFFFFF"/>
-        </w:rPr>
-      </w:pPr>
-      <w:r>
-        <w:rPr>
+          <w:rFonts w:ascii="Arial" w:hAnsi="Arial" w:cs="Arial"/>
+          <w:color w:val="212121"/>
+          <w:shd w:val="clear" w:color="auto" w:fill="FFFFFF"/>
+        </w:rPr>
+      </w:pPr>
+      <w:r>
+        <w:rPr>
+          <w:rFonts w:ascii="Arial" w:hAnsi="Arial" w:cs="Arial"/>
           <w:noProof/>
         </w:rPr>
-        <w:lastRenderedPageBreak/>
         <w:drawing>
           <wp:inline distT="0" distB="0" distL="0" distR="0" wp14:anchorId="1D83C2A2" wp14:editId="428722BE">
             <wp:extent cx="5971540" cy="2194560"/>
@@ -2108,62 +2190,52 @@
       <w:pPr>
         <w:spacing w:line="276" w:lineRule="auto"/>
         <w:rPr>
-          <w:rFonts w:ascii="Times New Roman" w:hAnsi="Times New Roman" w:cs="Times New Roman"/>
-          <w:color w:val="212121"/>
-          <w:sz w:val="24"/>
-          <w:szCs w:val="24"/>
-          <w:shd w:val="clear" w:color="auto" w:fill="FFFFFF"/>
-        </w:rPr>
-      </w:pPr>
-    </w:p>
-    <w:p>
-      <w:pPr>
-        <w:spacing w:line="276" w:lineRule="auto"/>
-        <w:rPr>
-          <w:rFonts w:ascii="Times New Roman" w:hAnsi="Times New Roman" w:cs="Times New Roman"/>
-          <w:color w:val="212121"/>
-          <w:sz w:val="24"/>
-          <w:szCs w:val="24"/>
-          <w:shd w:val="clear" w:color="auto" w:fill="FFFFFF"/>
-        </w:rPr>
-      </w:pPr>
-    </w:p>
-    <w:p>
-      <w:pPr>
-        <w:spacing w:line="276" w:lineRule="auto"/>
-        <w:rPr>
-          <w:rFonts w:ascii="Times New Roman" w:hAnsi="Times New Roman" w:cs="Times New Roman"/>
+          <w:rFonts w:ascii="Arial" w:hAnsi="Arial" w:cs="Arial"/>
+          <w:color w:val="212121"/>
+          <w:shd w:val="clear" w:color="auto" w:fill="FFFFFF"/>
+        </w:rPr>
+      </w:pPr>
+    </w:p>
+    <w:p>
+      <w:pPr>
+        <w:spacing w:line="276" w:lineRule="auto"/>
+        <w:rPr>
+          <w:rFonts w:ascii="Arial" w:hAnsi="Arial" w:cs="Arial"/>
+          <w:color w:val="212121"/>
+          <w:shd w:val="clear" w:color="auto" w:fill="FFFFFF"/>
+        </w:rPr>
+      </w:pPr>
+    </w:p>
+    <w:p>
+      <w:pPr>
+        <w:spacing w:line="276" w:lineRule="auto"/>
+        <w:rPr>
+          <w:rFonts w:ascii="Arial" w:hAnsi="Arial" w:cs="Arial"/>
           <w:b/>
           <w:bCs/>
           <w:color w:val="212121"/>
-          <w:sz w:val="24"/>
-          <w:szCs w:val="24"/>
-          <w:shd w:val="clear" w:color="auto" w:fill="FFFFFF"/>
-        </w:rPr>
-      </w:pPr>
-    </w:p>
-    <w:p>
-      <w:pPr>
-        <w:spacing w:line="276" w:lineRule="auto"/>
-        <w:rPr>
-          <w:rFonts w:ascii="Times New Roman" w:hAnsi="Times New Roman" w:cs="Times New Roman"/>
+          <w:shd w:val="clear" w:color="auto" w:fill="FFFFFF"/>
+        </w:rPr>
+      </w:pPr>
+    </w:p>
+    <w:p>
+      <w:pPr>
+        <w:spacing w:line="276" w:lineRule="auto"/>
+        <w:rPr>
+          <w:rFonts w:ascii="Arial" w:hAnsi="Arial" w:cs="Arial"/>
           <w:b/>
           <w:bCs/>
           <w:color w:val="212121"/>
-          <w:sz w:val="24"/>
-          <w:szCs w:val="24"/>
-          <w:shd w:val="clear" w:color="auto" w:fill="FFFFFF"/>
-        </w:rPr>
-      </w:pPr>
-    </w:p>
-    <w:p>
-      <w:pPr>
-        <w:spacing w:line="276" w:lineRule="auto"/>
-        <w:rPr>
-          <w:rFonts w:ascii="Times New Roman" w:hAnsi="Times New Roman" w:cs="Times New Roman"/>
-          <w:color w:val="212121"/>
-          <w:sz w:val="24"/>
-          <w:szCs w:val="24"/>
+          <w:shd w:val="clear" w:color="auto" w:fill="FFFFFF"/>
+        </w:rPr>
+      </w:pPr>
+    </w:p>
+    <w:p>
+      <w:pPr>
+        <w:spacing w:line="276" w:lineRule="auto"/>
+        <w:rPr>
+          <w:rFonts w:ascii="Arial" w:hAnsi="Arial" w:cs="Arial"/>
+          <w:color w:val="212121"/>
           <w:shd w:val="clear" w:color="auto" w:fill="FFFFFF"/>
         </w:rPr>
       </w:pPr>
@@ -2179,7 +2251,7 @@
 </file>
 
 <file path=word/endnotes.xml><?xml version="1.0" encoding="utf-8"?>
-<w:endnotes xmlns:wpc="http://schemas.microsoft.com/office/word/2010/wordprocessingCanvas" xmlns:cx="http://schemas.microsoft.com/office/drawing/2014/chartex" xmlns:cx1="http://schemas.microsoft.com/office/drawing/2015/9/8/chartex" xmlns:cx2="http://schemas.microsoft.com/office/drawing/2015/10/21/chartex" xmlns:cx3="http://schemas.microsoft.com/office/drawing/2016/5/9/chartex" xmlns:cx4="http://schemas.microsoft.com/office/drawing/2016/5/10/chartex" xmlns:cx5="http://schemas.microsoft.com/office/drawing/2016/5/11/chartex" xmlns:cx6="http://schemas.microsoft.com/office/drawing/2016/5/12/chartex" xmlns:cx7="http://schemas.microsoft.com/office/drawing/2016/5/13/chartex" xmlns:cx8="http://schemas.microsoft.com/office/drawing/2016/5/14/chartex" xmlns:mc="http://schemas.openxmlformats.org/markup-compatibility/2006" xmlns:aink="http://schemas.microsoft.com/office/drawing/2016/ink" xmlns:am3d="http://schemas.microsoft.com/office/drawing/2017/model3d" xmlns:o="urn:schemas-microsoft-com:office:office" xmlns:r="http://schemas.openxmlformats.org/officeDocument/2006/relationships" xmlns:m="http://schemas.openxmlformats.org/officeDocument/2006/math" xmlns:v="urn:schemas-microsoft-com:vml" xmlns:wp14="http://schemas.microsoft.com/office/word/2010/wordprocessingDrawing" xmlns:wp="http://schemas.openxmlformats.org/drawingml/2006/wordprocessingDrawing" xmlns:w10="urn:schemas-microsoft-com:office:word" xmlns:w="http://schemas.openxmlformats.org/wordprocessingml/2006/main" xmlns:w14="http://schemas.microsoft.com/office/word/2010/wordml" xmlns:w15="http://schemas.microsoft.com/office/word/2012/wordml" xmlns:w16cex="http://schemas.microsoft.com/office/word/2018/wordml/cex" xmlns:w16cid="http://schemas.microsoft.com/office/word/2016/wordml/cid" xmlns:w16="http://schemas.microsoft.com/office/word/2018/wordml" xmlns:w16se="http://schemas.microsoft.com/office/word/2015/wordml/symex" xmlns:wpg="http://schemas.microsoft.com/office/word/2010/wordprocessingGroup" xmlns:wpi="http://schemas.microsoft.com/office/word/2010/wordprocessingInk" xmlns:wne="http://schemas.microsoft.com/office/word/2006/wordml" xmlns:wps="http://schemas.microsoft.com/office/word/2010/wordprocessingShape" mc:Ignorable="w14 w15 w16se w16cid w16 w16cex wp14">
+<w:endnotes xmlns:wpc="http://schemas.microsoft.com/office/word/2010/wordprocessingCanvas" xmlns:cx="http://schemas.microsoft.com/office/drawing/2014/chartex" xmlns:cx1="http://schemas.microsoft.com/office/drawing/2015/9/8/chartex" xmlns:cx2="http://schemas.microsoft.com/office/drawing/2015/10/21/chartex" xmlns:cx3="http://schemas.microsoft.com/office/drawing/2016/5/9/chartex" xmlns:cx4="http://schemas.microsoft.com/office/drawing/2016/5/10/chartex" xmlns:cx5="http://schemas.microsoft.com/office/drawing/2016/5/11/chartex" xmlns:cx6="http://schemas.microsoft.com/office/drawing/2016/5/12/chartex" xmlns:cx7="http://schemas.microsoft.com/office/drawing/2016/5/13/chartex" xmlns:cx8="http://schemas.microsoft.com/office/drawing/2016/5/14/chartex" xmlns:mc="http://schemas.openxmlformats.org/markup-compatibility/2006" xmlns:aink="http://schemas.microsoft.com/office/drawing/2016/ink" xmlns:am3d="http://schemas.microsoft.com/office/drawing/2017/model3d" xmlns:o="urn:schemas-microsoft-com:office:office" xmlns:r="http://schemas.openxmlformats.org/officeDocument/2006/relationships" xmlns:m="http://schemas.openxmlformats.org/officeDocument/2006/math" xmlns:v="urn:schemas-microsoft-com:vml" xmlns:wp14="http://schemas.microsoft.com/office/word/2010/wordprocessingDrawing" xmlns:wp="http://schemas.openxmlformats.org/drawingml/2006/wordprocessingDrawing" xmlns:w10="urn:schemas-microsoft-com:office:word" xmlns:w="http://schemas.openxmlformats.org/wordprocessingml/2006/main" xmlns:w14="http://schemas.microsoft.com/office/word/2010/wordml" xmlns:w15="http://schemas.microsoft.com/office/word/2012/wordml" xmlns:w16cex="http://schemas.microsoft.com/office/word/2018/wordml/cex" xmlns:w16cid="http://schemas.microsoft.com/office/word/2016/wordml/cid" xmlns:w16="http://schemas.microsoft.com/office/word/2018/wordml" xmlns:w16sdtdh="http://schemas.microsoft.com/office/word/2020/wordml/sdtdatahash" xmlns:w16se="http://schemas.microsoft.com/office/word/2015/wordml/symex" xmlns:wpg="http://schemas.microsoft.com/office/word/2010/wordprocessingGroup" xmlns:wpi="http://schemas.microsoft.com/office/word/2010/wordprocessingInk" xmlns:wne="http://schemas.microsoft.com/office/word/2006/wordml" xmlns:wps="http://schemas.microsoft.com/office/word/2010/wordprocessingShape" mc:Ignorable="w14 w15 w16se w16cid w16 w16cex w16sdtdh wp14">
   <w:endnote w:type="separator" w:id="-1">
     <w:p>
       <w:pPr>
@@ -2204,7 +2276,7 @@
 </file>
 
 <file path=word/footnotes.xml><?xml version="1.0" encoding="utf-8"?>
-<w:footnotes xmlns:wpc="http://schemas.microsoft.com/office/word/2010/wordprocessingCanvas" xmlns:cx="http://schemas.microsoft.com/office/drawing/2014/chartex" xmlns:cx1="http://schemas.microsoft.com/office/drawing/2015/9/8/chartex" xmlns:cx2="http://schemas.microsoft.com/office/drawing/2015/10/21/chartex" xmlns:cx3="http://schemas.microsoft.com/office/drawing/2016/5/9/chartex" xmlns:cx4="http://schemas.microsoft.com/office/drawing/2016/5/10/chartex" xmlns:cx5="http://schemas.microsoft.com/office/drawing/2016/5/11/chartex" xmlns:cx6="http://schemas.microsoft.com/office/drawing/2016/5/12/chartex" xmlns:cx7="http://schemas.microsoft.com/office/drawing/2016/5/13/chartex" xmlns:cx8="http://schemas.microsoft.com/office/drawing/2016/5/14/chartex" xmlns:mc="http://schemas.openxmlformats.org/markup-compatibility/2006" xmlns:aink="http://schemas.microsoft.com/office/drawing/2016/ink" xmlns:am3d="http://schemas.microsoft.com/office/drawing/2017/model3d" xmlns:o="urn:schemas-microsoft-com:office:office" xmlns:r="http://schemas.openxmlformats.org/officeDocument/2006/relationships" xmlns:m="http://schemas.openxmlformats.org/officeDocument/2006/math" xmlns:v="urn:schemas-microsoft-com:vml" xmlns:wp14="http://schemas.microsoft.com/office/word/2010/wordprocessingDrawing" xmlns:wp="http://schemas.openxmlformats.org/drawingml/2006/wordprocessingDrawing" xmlns:w10="urn:schemas-microsoft-com:office:word" xmlns:w="http://schemas.openxmlformats.org/wordprocessingml/2006/main" xmlns:w14="http://schemas.microsoft.com/office/word/2010/wordml" xmlns:w15="http://schemas.microsoft.com/office/word/2012/wordml" xmlns:w16cex="http://schemas.microsoft.com/office/word/2018/wordml/cex" xmlns:w16cid="http://schemas.microsoft.com/office/word/2016/wordml/cid" xmlns:w16="http://schemas.microsoft.com/office/word/2018/wordml" xmlns:w16se="http://schemas.microsoft.com/office/word/2015/wordml/symex" xmlns:wpg="http://schemas.microsoft.com/office/word/2010/wordprocessingGroup" xmlns:wpi="http://schemas.microsoft.com/office/word/2010/wordprocessingInk" xmlns:wne="http://schemas.microsoft.com/office/word/2006/wordml" xmlns:wps="http://schemas.microsoft.com/office/word/2010/wordprocessingShape" mc:Ignorable="w14 w15 w16se w16cid w16 w16cex wp14">
+<w:footnotes xmlns:wpc="http://schemas.microsoft.com/office/word/2010/wordprocessingCanvas" xmlns:cx="http://schemas.microsoft.com/office/drawing/2014/chartex" xmlns:cx1="http://schemas.microsoft.com/office/drawing/2015/9/8/chartex" xmlns:cx2="http://schemas.microsoft.com/office/drawing/2015/10/21/chartex" xmlns:cx3="http://schemas.microsoft.com/office/drawing/2016/5/9/chartex" xmlns:cx4="http://schemas.microsoft.com/office/drawing/2016/5/10/chartex" xmlns:cx5="http://schemas.microsoft.com/office/drawing/2016/5/11/chartex" xmlns:cx6="http://schemas.microsoft.com/office/drawing/2016/5/12/chartex" xmlns:cx7="http://schemas.microsoft.com/office/drawing/2016/5/13/chartex" xmlns:cx8="http://schemas.microsoft.com/office/drawing/2016/5/14/chartex" xmlns:mc="http://schemas.openxmlformats.org/markup-compatibility/2006" xmlns:aink="http://schemas.microsoft.com/office/drawing/2016/ink" xmlns:am3d="http://schemas.microsoft.com/office/drawing/2017/model3d" xmlns:o="urn:schemas-microsoft-com:office:office" xmlns:r="http://schemas.openxmlformats.org/officeDocument/2006/relationships" xmlns:m="http://schemas.openxmlformats.org/officeDocument/2006/math" xmlns:v="urn:schemas-microsoft-com:vml" xmlns:wp14="http://schemas.microsoft.com/office/word/2010/wordprocessingDrawing" xmlns:wp="http://schemas.openxmlformats.org/drawingml/2006/wordprocessingDrawing" xmlns:w10="urn:schemas-microsoft-com:office:word" xmlns:w="http://schemas.openxmlformats.org/wordprocessingml/2006/main" xmlns:w14="http://schemas.microsoft.com/office/word/2010/wordml" xmlns:w15="http://schemas.microsoft.com/office/word/2012/wordml" xmlns:w16cex="http://schemas.microsoft.com/office/word/2018/wordml/cex" xmlns:w16cid="http://schemas.microsoft.com/office/word/2016/wordml/cid" xmlns:w16="http://schemas.microsoft.com/office/word/2018/wordml" xmlns:w16sdtdh="http://schemas.microsoft.com/office/word/2020/wordml/sdtdatahash" xmlns:w16se="http://schemas.microsoft.com/office/word/2015/wordml/symex" xmlns:wpg="http://schemas.microsoft.com/office/word/2010/wordprocessingGroup" xmlns:wpi="http://schemas.microsoft.com/office/word/2010/wordprocessingInk" xmlns:wne="http://schemas.microsoft.com/office/word/2006/wordml" xmlns:wps="http://schemas.microsoft.com/office/word/2010/wordprocessingShape" mc:Ignorable="w14 w15 w16se w16cid w16 w16cex w16sdtdh wp14">
   <w:footnote w:type="separator" w:id="-1">
     <w:p>
       <w:pPr>
@@ -2229,7 +2301,7 @@
 </file>
 
 <file path=word/numbering.xml><?xml version="1.0" encoding="utf-8"?>
-<w:numbering xmlns:wpc="http://schemas.microsoft.com/office/word/2010/wordprocessingCanvas" xmlns:cx="http://schemas.microsoft.com/office/drawing/2014/chartex" xmlns:cx1="http://schemas.microsoft.com/office/drawing/2015/9/8/chartex" xmlns:cx2="http://schemas.microsoft.com/office/drawing/2015/10/21/chartex" xmlns:cx3="http://schemas.microsoft.com/office/drawing/2016/5/9/chartex" xmlns:cx4="http://schemas.microsoft.com/office/drawing/2016/5/10/chartex" xmlns:cx5="http://schemas.microsoft.com/office/drawing/2016/5/11/chartex" xmlns:cx6="http://schemas.microsoft.com/office/drawing/2016/5/12/chartex" xmlns:cx7="http://schemas.microsoft.com/office/drawing/2016/5/13/chartex" xmlns:cx8="http://schemas.microsoft.com/office/drawing/2016/5/14/chartex" xmlns:mc="http://schemas.openxmlformats.org/markup-compatibility/2006" xmlns:aink="http://schemas.microsoft.com/office/drawing/2016/ink" xmlns:am3d="http://schemas.microsoft.com/office/drawing/2017/model3d" xmlns:o="urn:schemas-microsoft-com:office:office" xmlns:r="http://schemas.openxmlformats.org/officeDocument/2006/relationships" xmlns:m="http://schemas.openxmlformats.org/officeDocument/2006/math" xmlns:v="urn:schemas-microsoft-com:vml" xmlns:wp14="http://schemas.microsoft.com/office/word/2010/wordprocessingDrawing" xmlns:wp="http://schemas.openxmlformats.org/drawingml/2006/wordprocessingDrawing" xmlns:w10="urn:schemas-microsoft-com:office:word" xmlns:w="http://schemas.openxmlformats.org/wordprocessingml/2006/main" xmlns:w14="http://schemas.microsoft.com/office/word/2010/wordml" xmlns:w15="http://schemas.microsoft.com/office/word/2012/wordml" xmlns:w16cex="http://schemas.microsoft.com/office/word/2018/wordml/cex" xmlns:w16cid="http://schemas.microsoft.com/office/word/2016/wordml/cid" xmlns:w16="http://schemas.microsoft.com/office/word/2018/wordml" xmlns:w16se="http://schemas.microsoft.com/office/word/2015/wordml/symex" xmlns:wpg="http://schemas.microsoft.com/office/word/2010/wordprocessingGroup" xmlns:wpi="http://schemas.microsoft.com/office/word/2010/wordprocessingInk" xmlns:wne="http://schemas.microsoft.com/office/word/2006/wordml" xmlns:wps="http://schemas.microsoft.com/office/word/2010/wordprocessingShape" mc:Ignorable="w14 w15 w16se w16cid w16 w16cex wp14">
+<w:numbering xmlns:wpc="http://schemas.microsoft.com/office/word/2010/wordprocessingCanvas" xmlns:cx="http://schemas.microsoft.com/office/drawing/2014/chartex" xmlns:cx1="http://schemas.microsoft.com/office/drawing/2015/9/8/chartex" xmlns:cx2="http://schemas.microsoft.com/office/drawing/2015/10/21/chartex" xmlns:cx3="http://schemas.microsoft.com/office/drawing/2016/5/9/chartex" xmlns:cx4="http://schemas.microsoft.com/office/drawing/2016/5/10/chartex" xmlns:cx5="http://schemas.microsoft.com/office/drawing/2016/5/11/chartex" xmlns:cx6="http://schemas.microsoft.com/office/drawing/2016/5/12/chartex" xmlns:cx7="http://schemas.microsoft.com/office/drawing/2016/5/13/chartex" xmlns:cx8="http://schemas.microsoft.com/office/drawing/2016/5/14/chartex" xmlns:mc="http://schemas.openxmlformats.org/markup-compatibility/2006" xmlns:aink="http://schemas.microsoft.com/office/drawing/2016/ink" xmlns:am3d="http://schemas.microsoft.com/office/drawing/2017/model3d" xmlns:o="urn:schemas-microsoft-com:office:office" xmlns:r="http://schemas.openxmlformats.org/officeDocument/2006/relationships" xmlns:m="http://schemas.openxmlformats.org/officeDocument/2006/math" xmlns:v="urn:schemas-microsoft-com:vml" xmlns:wp14="http://schemas.microsoft.com/office/word/2010/wordprocessingDrawing" xmlns:wp="http://schemas.openxmlformats.org/drawingml/2006/wordprocessingDrawing" xmlns:w10="urn:schemas-microsoft-com:office:word" xmlns:w="http://schemas.openxmlformats.org/wordprocessingml/2006/main" xmlns:w14="http://schemas.microsoft.com/office/word/2010/wordml" xmlns:w15="http://schemas.microsoft.com/office/word/2012/wordml" xmlns:w16cex="http://schemas.microsoft.com/office/word/2018/wordml/cex" xmlns:w16cid="http://schemas.microsoft.com/office/word/2016/wordml/cid" xmlns:w16="http://schemas.microsoft.com/office/word/2018/wordml" xmlns:w16sdtdh="http://schemas.microsoft.com/office/word/2020/wordml/sdtdatahash" xmlns:w16se="http://schemas.microsoft.com/office/word/2015/wordml/symex" xmlns:wpg="http://schemas.microsoft.com/office/word/2010/wordprocessingGroup" xmlns:wpi="http://schemas.microsoft.com/office/word/2010/wordprocessingInk" xmlns:wne="http://schemas.microsoft.com/office/word/2006/wordml" xmlns:wps="http://schemas.microsoft.com/office/word/2010/wordprocessingShape" mc:Ignorable="w14 w15 w16se w16cid w16 w16cex w16sdtdh wp14">
   <w:abstractNum w:abstractNumId="0" w15:restartNumberingAfterBreak="0">
     <w:nsid w:val="06C7348F"/>
     <w:multiLevelType w:val="hybridMultilevel"/>
@@ -2813,7 +2885,7 @@
 </file>
 
 <file path=word/styles.xml><?xml version="1.0" encoding="utf-8"?>
-<w:styles xmlns:mc="http://schemas.openxmlformats.org/markup-compatibility/2006" xmlns:r="http://schemas.openxmlformats.org/officeDocument/2006/relationships" xmlns:w="http://schemas.openxmlformats.org/wordprocessingml/2006/main" xmlns:w14="http://schemas.microsoft.com/office/word/2010/wordml" xmlns:w15="http://schemas.microsoft.com/office/word/2012/wordml" xmlns:w16cex="http://schemas.microsoft.com/office/word/2018/wordml/cex" xmlns:w16cid="http://schemas.microsoft.com/office/word/2016/wordml/cid" xmlns:w16="http://schemas.microsoft.com/office/word/2018/wordml" xmlns:w16se="http://schemas.microsoft.com/office/word/2015/wordml/symex" mc:Ignorable="w14 w15 w16se w16cid w16 w16cex">
+<w:styles xmlns:mc="http://schemas.openxmlformats.org/markup-compatibility/2006" xmlns:r="http://schemas.openxmlformats.org/officeDocument/2006/relationships" xmlns:w="http://schemas.openxmlformats.org/wordprocessingml/2006/main" xmlns:w14="http://schemas.microsoft.com/office/word/2010/wordml" xmlns:w15="http://schemas.microsoft.com/office/word/2012/wordml" xmlns:w16cex="http://schemas.microsoft.com/office/word/2018/wordml/cex" xmlns:w16cid="http://schemas.microsoft.com/office/word/2016/wordml/cid" xmlns:w16="http://schemas.microsoft.com/office/word/2018/wordml" xmlns:w16sdtdh="http://schemas.microsoft.com/office/word/2020/wordml/sdtdatahash" xmlns:w16se="http://schemas.microsoft.com/office/word/2015/wordml/symex" mc:Ignorable="w14 w15 w16se w16cid w16 w16cex w16sdtdh">
   <w:docDefaults>
     <w:rPrDefault>
       <w:rPr>

</xml_diff>

<commit_message>
aporte al archivo para la entrega
</commit_message>
<xml_diff>
--- a/SPRINT 3/Sprint3y4_Equipo_CoffeeCoders.docx
+++ b/SPRINT 3/Sprint3y4_Equipo_CoffeeCoders.docx
@@ -96,6 +96,7 @@
         </w:rPr>
         <w:t xml:space="preserve">en </w:t>
       </w:r>
+      <w:proofErr w:type="spellStart"/>
       <w:r>
         <w:rPr>
           <w:rFonts w:ascii="Arial" w:hAnsi="Arial" w:cs="Arial"/>
@@ -105,6 +106,7 @@
         </w:rPr>
         <w:t>ReactJs</w:t>
       </w:r>
+      <w:proofErr w:type="spellEnd"/>
       <w:r>
         <w:rPr>
           <w:rFonts w:ascii="Arial" w:hAnsi="Arial" w:cs="Arial"/>
@@ -285,13 +287,23 @@
         </w:rPr>
         <w:t xml:space="preserve">Tutor. </w:t>
       </w:r>
-      <w:r>
-        <w:rPr>
-          <w:rFonts w:ascii="Arial" w:hAnsi="Arial" w:cs="Arial"/>
-          <w:color w:val="212121"/>
-          <w:shd w:val="clear" w:color="auto" w:fill="FFFFFF"/>
-        </w:rPr>
-        <w:t>Johnathan Arley Monsalve Bello</w:t>
+      <w:proofErr w:type="spellStart"/>
+      <w:r>
+        <w:rPr>
+          <w:rFonts w:ascii="Arial" w:hAnsi="Arial" w:cs="Arial"/>
+          <w:color w:val="212121"/>
+          <w:shd w:val="clear" w:color="auto" w:fill="FFFFFF"/>
+        </w:rPr>
+        <w:t>Johnathan</w:t>
+      </w:r>
+      <w:proofErr w:type="spellEnd"/>
+      <w:r>
+        <w:rPr>
+          <w:rFonts w:ascii="Arial" w:hAnsi="Arial" w:cs="Arial"/>
+          <w:color w:val="212121"/>
+          <w:shd w:val="clear" w:color="auto" w:fill="FFFFFF"/>
+        </w:rPr>
+        <w:t xml:space="preserve"> Arley Monsalve Bello</w:t>
       </w:r>
     </w:p>
     <w:p>
@@ -458,7 +470,35 @@
         <w:rPr>
           <w:rFonts w:ascii="Arial" w:hAnsi="Arial" w:cs="Arial"/>
         </w:rPr>
-        <w:t xml:space="preserve">El equipo SCRUM Coffee Coders, conformado por 4 integrantes nombrados respectivamente, en atención a la novedad presentada con nuestro compañero Juan Sebastián Mesa Ríos, la cual es de conocimiento desde la anterior entrega. </w:t>
+        <w:t xml:space="preserve">El equipo SCRUM </w:t>
+      </w:r>
+      <w:proofErr w:type="spellStart"/>
+      <w:r>
+        <w:rPr>
+          <w:rFonts w:ascii="Arial" w:hAnsi="Arial" w:cs="Arial"/>
+        </w:rPr>
+        <w:t>Coffee</w:t>
+      </w:r>
+      <w:proofErr w:type="spellEnd"/>
+      <w:r>
+        <w:rPr>
+          <w:rFonts w:ascii="Arial" w:hAnsi="Arial" w:cs="Arial"/>
+        </w:rPr>
+        <w:t xml:space="preserve"> </w:t>
+      </w:r>
+      <w:proofErr w:type="spellStart"/>
+      <w:r>
+        <w:rPr>
+          <w:rFonts w:ascii="Arial" w:hAnsi="Arial" w:cs="Arial"/>
+        </w:rPr>
+        <w:t>Coders</w:t>
+      </w:r>
+      <w:proofErr w:type="spellEnd"/>
+      <w:r>
+        <w:rPr>
+          <w:rFonts w:ascii="Arial" w:hAnsi="Arial" w:cs="Arial"/>
+        </w:rPr>
+        <w:t xml:space="preserve">, conformado por 4 integrantes nombrados respectivamente, en atención a la novedad presentada con nuestro compañero Juan Sebastián Mesa Ríos, la cual es de conocimiento desde la anterior entrega. </w:t>
       </w:r>
     </w:p>
     <w:p>
@@ -473,7 +513,35 @@
         <w:rPr>
           <w:rFonts w:ascii="Arial" w:hAnsi="Arial" w:cs="Arial"/>
         </w:rPr>
-        <w:t xml:space="preserve">Se continua con la metodología de reuniones diarias vía Google Meet para hacer el daily, dialogar sobre impedimentos, dudas y avances que estamos teniendo, acorde a las historias de usuario y tareas que nos asignamos desde el inicio del sprint haciéndolas evidentes en Trello con el nombre de cada integrante. </w:t>
+        <w:t xml:space="preserve">Se continua con la metodología de reuniones diarias vía Google </w:t>
+      </w:r>
+      <w:proofErr w:type="spellStart"/>
+      <w:r>
+        <w:rPr>
+          <w:rFonts w:ascii="Arial" w:hAnsi="Arial" w:cs="Arial"/>
+        </w:rPr>
+        <w:t>Meet</w:t>
+      </w:r>
+      <w:proofErr w:type="spellEnd"/>
+      <w:r>
+        <w:rPr>
+          <w:rFonts w:ascii="Arial" w:hAnsi="Arial" w:cs="Arial"/>
+        </w:rPr>
+        <w:t xml:space="preserve"> para hacer el </w:t>
+      </w:r>
+      <w:proofErr w:type="spellStart"/>
+      <w:r>
+        <w:rPr>
+          <w:rFonts w:ascii="Arial" w:hAnsi="Arial" w:cs="Arial"/>
+        </w:rPr>
+        <w:t>daily</w:t>
+      </w:r>
+      <w:proofErr w:type="spellEnd"/>
+      <w:r>
+        <w:rPr>
+          <w:rFonts w:ascii="Arial" w:hAnsi="Arial" w:cs="Arial"/>
+        </w:rPr>
+        <w:t xml:space="preserve">, dialogar sobre impedimentos, dudas y avances que estamos teniendo, acorde a las historias de usuario y tareas que nos asignamos desde el inicio del sprint haciéndolas evidentes en Trello con el nombre de cada integrante. </w:t>
       </w:r>
     </w:p>
     <w:p>
@@ -488,7 +556,21 @@
         <w:rPr>
           <w:rFonts w:ascii="Arial" w:hAnsi="Arial" w:cs="Arial"/>
         </w:rPr>
-        <w:t>Fue un sprint con apuros y mucha incertidumbre, por la falta de comprensión de algunos temas a lo que se la no continuidad del formador, situación que impacta directamente en el tiempo dispuesto para dedicarle a Mision TIC, atrasando el avance del aprendizaje, sin embargo, hemos logrado solidificar un buen equipo de trabajo, con apoyo mutuo, comprensión y compromiso que nos permite ir solventando cada una de las situaciones que se presenta, siendo además muy importante el apoyo que brinda el tutor y la tranquilidad que ofrece ante muchos procesos que aún no hemos afianzado, puesto que, permite hacer entregas acordes al potencial que tenemos.</w:t>
+        <w:t xml:space="preserve">Fue un sprint con apuros y mucha incertidumbre, por la falta de comprensión de algunos temas a lo que se la no continuidad del formador, situación que impacta directamente en el tiempo dispuesto para dedicarle a </w:t>
+      </w:r>
+      <w:proofErr w:type="spellStart"/>
+      <w:r>
+        <w:rPr>
+          <w:rFonts w:ascii="Arial" w:hAnsi="Arial" w:cs="Arial"/>
+        </w:rPr>
+        <w:t>Mision</w:t>
+      </w:r>
+      <w:proofErr w:type="spellEnd"/>
+      <w:r>
+        <w:rPr>
+          <w:rFonts w:ascii="Arial" w:hAnsi="Arial" w:cs="Arial"/>
+        </w:rPr>
+        <w:t xml:space="preserve"> TIC, atrasando el avance del aprendizaje, sin embargo, hemos logrado solidificar un buen equipo de trabajo, con apoyo mutuo, comprensión y compromiso que nos permite ir solventando cada una de las situaciones que se presenta, siendo además muy importante el apoyo que brinda el tutor y la tranquilidad que ofrece ante muchos procesos que aún no hemos afianzado, puesto que, permite hacer entregas acordes al potencial que tenemos.</w:t>
       </w:r>
     </w:p>
     <w:p>
@@ -619,25 +701,195 @@
           <w:shd w:val="clear" w:color="auto" w:fill="FFFFFF"/>
         </w:rPr>
         <w:lastRenderedPageBreak/>
-        <w:t>- Funcionalidad del Backend:</w:t>
-      </w:r>
-    </w:p>
-    <w:p>
-      <w:pPr>
-        <w:spacing w:line="276" w:lineRule="auto"/>
-        <w:rPr>
-          <w:rFonts w:ascii="Arial" w:hAnsi="Arial" w:cs="Arial"/>
-          <w:color w:val="212121"/>
-          <w:shd w:val="clear" w:color="auto" w:fill="FFFFFF"/>
-        </w:rPr>
-      </w:pPr>
-      <w:r>
-        <w:rPr>
-          <w:rFonts w:ascii="Arial" w:hAnsi="Arial" w:cs="Arial"/>
-          <w:color w:val="212121"/>
-          <w:shd w:val="clear" w:color="auto" w:fill="FFFFFF"/>
-        </w:rPr>
-        <w:t>La conexión del servidor de Express con la base de datos MongoDB se probó con el programa Insomnia. A continuación, se adjuntan pantallazos de cada módulo.</w:t>
+        <w:t xml:space="preserve">- </w:t>
+      </w:r>
+      <w:proofErr w:type="spellStart"/>
+      <w:r>
+        <w:rPr>
+          <w:rFonts w:ascii="Arial" w:hAnsi="Arial" w:cs="Arial"/>
+          <w:b/>
+          <w:bCs/>
+          <w:color w:val="212121"/>
+          <w:shd w:val="clear" w:color="auto" w:fill="FFFFFF"/>
+        </w:rPr>
+        <w:t>Login</w:t>
+      </w:r>
+      <w:proofErr w:type="spellEnd"/>
+      <w:r>
+        <w:rPr>
+          <w:rFonts w:ascii="Arial" w:hAnsi="Arial" w:cs="Arial"/>
+          <w:b/>
+          <w:bCs/>
+          <w:color w:val="212121"/>
+          <w:shd w:val="clear" w:color="auto" w:fill="FFFFFF"/>
+        </w:rPr>
+        <w:t xml:space="preserve"> con botón para inicio con Google</w:t>
+      </w:r>
+      <w:r>
+        <w:rPr>
+          <w:rFonts w:ascii="Arial" w:hAnsi="Arial" w:cs="Arial"/>
+          <w:b/>
+          <w:bCs/>
+          <w:color w:val="212121"/>
+          <w:shd w:val="clear" w:color="auto" w:fill="FFFFFF"/>
+        </w:rPr>
+        <w:t>:</w:t>
+      </w:r>
+    </w:p>
+    <w:p>
+      <w:pPr>
+        <w:spacing w:line="276" w:lineRule="auto"/>
+        <w:rPr>
+          <w:rFonts w:ascii="Arial" w:hAnsi="Arial" w:cs="Arial"/>
+          <w:b/>
+          <w:bCs/>
+          <w:color w:val="212121"/>
+          <w:shd w:val="clear" w:color="auto" w:fill="FFFFFF"/>
+        </w:rPr>
+      </w:pPr>
+    </w:p>
+    <w:p>
+      <w:pPr>
+        <w:spacing w:line="276" w:lineRule="auto"/>
+        <w:rPr>
+          <w:rFonts w:ascii="Arial" w:hAnsi="Arial" w:cs="Arial"/>
+          <w:b/>
+          <w:bCs/>
+          <w:color w:val="212121"/>
+          <w:shd w:val="clear" w:color="auto" w:fill="FFFFFF"/>
+        </w:rPr>
+      </w:pPr>
+      <w:r>
+        <w:rPr>
+          <w:noProof/>
+        </w:rPr>
+        <w:drawing>
+          <wp:inline distT="0" distB="0" distL="0" distR="0" wp14:anchorId="665D6396" wp14:editId="69721B61">
+            <wp:extent cx="5971540" cy="2851150"/>
+            <wp:effectExtent l="0" t="0" r="0" b="6350"/>
+            <wp:docPr id="1" name="Imagen 1"/>
+            <wp:cNvGraphicFramePr>
+              <a:graphicFrameLocks xmlns:a="http://schemas.openxmlformats.org/drawingml/2006/main" noChangeAspect="1"/>
+            </wp:cNvGraphicFramePr>
+            <a:graphic xmlns:a="http://schemas.openxmlformats.org/drawingml/2006/main">
+              <a:graphicData uri="http://schemas.openxmlformats.org/drawingml/2006/picture">
+                <pic:pic xmlns:pic="http://schemas.openxmlformats.org/drawingml/2006/picture">
+                  <pic:nvPicPr>
+                    <pic:cNvPr id="1" name=""/>
+                    <pic:cNvPicPr/>
+                  </pic:nvPicPr>
+                  <pic:blipFill>
+                    <a:blip r:embed="rId7"/>
+                    <a:stretch>
+                      <a:fillRect/>
+                    </a:stretch>
+                  </pic:blipFill>
+                  <pic:spPr>
+                    <a:xfrm>
+                      <a:off x="0" y="0"/>
+                      <a:ext cx="5971540" cy="2851150"/>
+                    </a:xfrm>
+                    <a:prstGeom prst="rect">
+                      <a:avLst/>
+                    </a:prstGeom>
+                  </pic:spPr>
+                </pic:pic>
+              </a:graphicData>
+            </a:graphic>
+          </wp:inline>
+        </w:drawing>
+      </w:r>
+    </w:p>
+    <w:p>
+      <w:pPr>
+        <w:spacing w:line="276" w:lineRule="auto"/>
+        <w:rPr>
+          <w:rFonts w:ascii="Arial" w:hAnsi="Arial" w:cs="Arial"/>
+          <w:b/>
+          <w:bCs/>
+          <w:color w:val="212121"/>
+          <w:shd w:val="clear" w:color="auto" w:fill="FFFFFF"/>
+        </w:rPr>
+      </w:pPr>
+    </w:p>
+    <w:p>
+      <w:pPr>
+        <w:spacing w:line="276" w:lineRule="auto"/>
+        <w:rPr>
+          <w:rFonts w:ascii="Arial" w:hAnsi="Arial" w:cs="Arial"/>
+          <w:b/>
+          <w:bCs/>
+          <w:color w:val="212121"/>
+          <w:shd w:val="clear" w:color="auto" w:fill="FFFFFF"/>
+        </w:rPr>
+      </w:pPr>
+      <w:r>
+        <w:rPr>
+          <w:rFonts w:ascii="Arial" w:hAnsi="Arial" w:cs="Arial"/>
+          <w:b/>
+          <w:bCs/>
+          <w:color w:val="212121"/>
+          <w:shd w:val="clear" w:color="auto" w:fill="FFFFFF"/>
+        </w:rPr>
+        <w:t xml:space="preserve">- Funcionalidad del </w:t>
+      </w:r>
+      <w:proofErr w:type="spellStart"/>
+      <w:r>
+        <w:rPr>
+          <w:rFonts w:ascii="Arial" w:hAnsi="Arial" w:cs="Arial"/>
+          <w:b/>
+          <w:bCs/>
+          <w:color w:val="212121"/>
+          <w:shd w:val="clear" w:color="auto" w:fill="FFFFFF"/>
+        </w:rPr>
+        <w:t>Backend</w:t>
+      </w:r>
+      <w:proofErr w:type="spellEnd"/>
+      <w:r>
+        <w:rPr>
+          <w:rFonts w:ascii="Arial" w:hAnsi="Arial" w:cs="Arial"/>
+          <w:b/>
+          <w:bCs/>
+          <w:color w:val="212121"/>
+          <w:shd w:val="clear" w:color="auto" w:fill="FFFFFF"/>
+        </w:rPr>
+        <w:t>:</w:t>
+      </w:r>
+    </w:p>
+    <w:p>
+      <w:pPr>
+        <w:spacing w:line="276" w:lineRule="auto"/>
+        <w:rPr>
+          <w:rFonts w:ascii="Arial" w:hAnsi="Arial" w:cs="Arial"/>
+          <w:color w:val="212121"/>
+          <w:shd w:val="clear" w:color="auto" w:fill="FFFFFF"/>
+        </w:rPr>
+      </w:pPr>
+      <w:r>
+        <w:rPr>
+          <w:rFonts w:ascii="Arial" w:hAnsi="Arial" w:cs="Arial"/>
+          <w:color w:val="212121"/>
+          <w:shd w:val="clear" w:color="auto" w:fill="FFFFFF"/>
+        </w:rPr>
+        <w:t xml:space="preserve">La conexión del servidor de Express con la base de datos MongoDB se probó con el programa </w:t>
+      </w:r>
+      <w:proofErr w:type="spellStart"/>
+      <w:r>
+        <w:rPr>
+          <w:rFonts w:ascii="Arial" w:hAnsi="Arial" w:cs="Arial"/>
+          <w:color w:val="212121"/>
+          <w:shd w:val="clear" w:color="auto" w:fill="FFFFFF"/>
+        </w:rPr>
+        <w:t>Insomnia</w:t>
+      </w:r>
+      <w:proofErr w:type="spellEnd"/>
+      <w:r>
+        <w:rPr>
+          <w:rFonts w:ascii="Arial" w:hAnsi="Arial" w:cs="Arial"/>
+          <w:color w:val="212121"/>
+          <w:shd w:val="clear" w:color="auto" w:fill="FFFFFF"/>
+        </w:rPr>
+        <w:t>. A continuación, se adjuntan pantallazos de cada módulo.</w:t>
       </w:r>
     </w:p>
     <w:p>
@@ -744,7 +996,7 @@
                     </pic:cNvPicPr>
                   </pic:nvPicPr>
                   <pic:blipFill>
-                    <a:blip r:embed="rId7">
+                    <a:blip r:embed="rId8">
                       <a:extLst>
                         <a:ext uri="{28A0092B-C50C-407E-A947-70E740481C1C}">
                           <a14:useLocalDpi xmlns:a14="http://schemas.microsoft.com/office/drawing/2010/main" val="0"/>
@@ -792,6 +1044,7 @@
           <w:rFonts w:ascii="Arial" w:hAnsi="Arial" w:cs="Arial"/>
           <w:noProof/>
         </w:rPr>
+        <w:lastRenderedPageBreak/>
         <w:drawing>
           <wp:inline distT="0" distB="0" distL="0" distR="0" wp14:anchorId="1B0B74A1" wp14:editId="69D9A998">
             <wp:extent cx="5971540" cy="2915920"/>
@@ -810,7 +1063,7 @@
                     </pic:cNvPicPr>
                   </pic:nvPicPr>
                   <pic:blipFill>
-                    <a:blip r:embed="rId8">
+                    <a:blip r:embed="rId9">
                       <a:extLst>
                         <a:ext uri="{28A0092B-C50C-407E-A947-70E740481C1C}">
                           <a14:useLocalDpi xmlns:a14="http://schemas.microsoft.com/office/drawing/2010/main" val="0"/>
@@ -907,7 +1160,6 @@
           <w:color w:val="212121"/>
           <w:shd w:val="clear" w:color="auto" w:fill="FFFFFF"/>
         </w:rPr>
-        <w:lastRenderedPageBreak/>
         <w:t>Actualización de nuevo registro (PATCH)</w:t>
       </w:r>
     </w:p>
@@ -943,7 +1195,7 @@
                     </pic:cNvPicPr>
                   </pic:nvPicPr>
                   <pic:blipFill>
-                    <a:blip r:embed="rId9">
+                    <a:blip r:embed="rId10">
                       <a:extLst>
                         <a:ext uri="{28A0092B-C50C-407E-A947-70E740481C1C}">
                           <a14:useLocalDpi xmlns:a14="http://schemas.microsoft.com/office/drawing/2010/main" val="0"/>
@@ -989,6 +1241,7 @@
           <w:rFonts w:ascii="Arial" w:hAnsi="Arial" w:cs="Arial"/>
           <w:noProof/>
         </w:rPr>
+        <w:lastRenderedPageBreak/>
         <w:drawing>
           <wp:inline distT="0" distB="0" distL="0" distR="0" wp14:anchorId="6436DA25" wp14:editId="1711D5E0">
             <wp:extent cx="5971540" cy="2955290"/>
@@ -1007,7 +1260,7 @@
                     </pic:cNvPicPr>
                   </pic:nvPicPr>
                   <pic:blipFill>
-                    <a:blip r:embed="rId10">
+                    <a:blip r:embed="rId11">
                       <a:extLst>
                         <a:ext uri="{28A0092B-C50C-407E-A947-70E740481C1C}">
                           <a14:useLocalDpi xmlns:a14="http://schemas.microsoft.com/office/drawing/2010/main" val="0"/>
@@ -1114,7 +1367,6 @@
           <w:color w:val="212121"/>
           <w:shd w:val="clear" w:color="auto" w:fill="FFFFFF"/>
         </w:rPr>
-        <w:lastRenderedPageBreak/>
         <w:t>Obtener Registro (GET)</w:t>
       </w:r>
     </w:p>
@@ -1150,7 +1402,7 @@
                     </pic:cNvPicPr>
                   </pic:nvPicPr>
                   <pic:blipFill>
-                    <a:blip r:embed="rId11">
+                    <a:blip r:embed="rId12">
                       <a:extLst>
                         <a:ext uri="{28A0092B-C50C-407E-A947-70E740481C1C}">
                           <a14:useLocalDpi xmlns:a14="http://schemas.microsoft.com/office/drawing/2010/main" val="0"/>
@@ -1266,6 +1518,7 @@
           <w:rFonts w:ascii="Arial" w:hAnsi="Arial" w:cs="Arial"/>
           <w:noProof/>
         </w:rPr>
+        <w:lastRenderedPageBreak/>
         <w:drawing>
           <wp:inline distT="0" distB="0" distL="0" distR="0" wp14:anchorId="57C6DBFE" wp14:editId="765123D8">
             <wp:extent cx="5742940" cy="2073907"/>
@@ -1284,7 +1537,7 @@
                     </pic:cNvPicPr>
                   </pic:nvPicPr>
                   <pic:blipFill>
-                    <a:blip r:embed="rId12">
+                    <a:blip r:embed="rId13">
                       <a:extLst>
                         <a:ext uri="{28A0092B-C50C-407E-A947-70E740481C1C}">
                           <a14:useLocalDpi xmlns:a14="http://schemas.microsoft.com/office/drawing/2010/main" val="0"/>
@@ -1348,7 +1601,7 @@
                     </pic:cNvPicPr>
                   </pic:nvPicPr>
                   <pic:blipFill>
-                    <a:blip r:embed="rId13" cstate="print">
+                    <a:blip r:embed="rId14" cstate="print">
                       <a:extLst>
                         <a:ext uri="{28A0092B-C50C-407E-A947-70E740481C1C}">
                           <a14:useLocalDpi xmlns:a14="http://schemas.microsoft.com/office/drawing/2010/main" val="0"/>
@@ -1422,6 +1675,7 @@
           <w:rFonts w:ascii="Arial" w:hAnsi="Arial" w:cs="Arial"/>
           <w:noProof/>
         </w:rPr>
+        <w:lastRenderedPageBreak/>
         <w:drawing>
           <wp:inline distT="0" distB="0" distL="0" distR="0" wp14:anchorId="236DA7C4" wp14:editId="6E419B90">
             <wp:extent cx="5971540" cy="3058160"/>
@@ -1440,7 +1694,7 @@
                     </pic:cNvPicPr>
                   </pic:nvPicPr>
                   <pic:blipFill>
-                    <a:blip r:embed="rId14">
+                    <a:blip r:embed="rId15">
                       <a:extLst>
                         <a:ext uri="{28A0092B-C50C-407E-A947-70E740481C1C}">
                           <a14:useLocalDpi xmlns:a14="http://schemas.microsoft.com/office/drawing/2010/main" val="0"/>
@@ -1504,7 +1758,7 @@
                     </pic:cNvPicPr>
                   </pic:nvPicPr>
                   <pic:blipFill>
-                    <a:blip r:embed="rId15">
+                    <a:blip r:embed="rId16">
                       <a:extLst>
                         <a:ext uri="{28A0092B-C50C-407E-A947-70E740481C1C}">
                           <a14:useLocalDpi xmlns:a14="http://schemas.microsoft.com/office/drawing/2010/main" val="0"/>
@@ -1611,24 +1865,24 @@
           <w:color w:val="212121"/>
           <w:shd w:val="clear" w:color="auto" w:fill="FFFFFF"/>
         </w:rPr>
+        <w:t>Obtener Registro (GET)</w:t>
+      </w:r>
+    </w:p>
+    <w:p>
+      <w:pPr>
+        <w:spacing w:line="276" w:lineRule="auto"/>
+        <w:rPr>
+          <w:rFonts w:ascii="Arial" w:hAnsi="Arial" w:cs="Arial"/>
+          <w:color w:val="212121"/>
+          <w:shd w:val="clear" w:color="auto" w:fill="FFFFFF"/>
+        </w:rPr>
+      </w:pPr>
+      <w:r>
+        <w:rPr>
+          <w:rFonts w:ascii="Arial" w:hAnsi="Arial" w:cs="Arial"/>
+          <w:noProof/>
+        </w:rPr>
         <w:lastRenderedPageBreak/>
-        <w:t>Obtener Registro (GET)</w:t>
-      </w:r>
-    </w:p>
-    <w:p>
-      <w:pPr>
-        <w:spacing w:line="276" w:lineRule="auto"/>
-        <w:rPr>
-          <w:rFonts w:ascii="Arial" w:hAnsi="Arial" w:cs="Arial"/>
-          <w:color w:val="212121"/>
-          <w:shd w:val="clear" w:color="auto" w:fill="FFFFFF"/>
-        </w:rPr>
-      </w:pPr>
-      <w:r>
-        <w:rPr>
-          <w:rFonts w:ascii="Arial" w:hAnsi="Arial" w:cs="Arial"/>
-          <w:noProof/>
-        </w:rPr>
         <w:drawing>
           <wp:inline distT="0" distB="0" distL="0" distR="0" wp14:anchorId="7D1ED4D0" wp14:editId="5A49642D">
             <wp:extent cx="5971540" cy="2132330"/>
@@ -1647,7 +1901,7 @@
                     </pic:cNvPicPr>
                   </pic:nvPicPr>
                   <pic:blipFill>
-                    <a:blip r:embed="rId16">
+                    <a:blip r:embed="rId17">
                       <a:extLst>
                         <a:ext uri="{28A0092B-C50C-407E-A947-70E740481C1C}">
                           <a14:useLocalDpi xmlns:a14="http://schemas.microsoft.com/office/drawing/2010/main" val="0"/>
@@ -1781,7 +2035,7 @@
                     </pic:cNvPicPr>
                   </pic:nvPicPr>
                   <pic:blipFill>
-                    <a:blip r:embed="rId17">
+                    <a:blip r:embed="rId18">
                       <a:extLst>
                         <a:ext uri="{28A0092B-C50C-407E-A947-70E740481C1C}">
                           <a14:useLocalDpi xmlns:a14="http://schemas.microsoft.com/office/drawing/2010/main" val="0"/>
@@ -1845,7 +2099,7 @@
                     </pic:cNvPicPr>
                   </pic:nvPicPr>
                   <pic:blipFill>
-                    <a:blip r:embed="rId18" cstate="print">
+                    <a:blip r:embed="rId19" cstate="print">
                       <a:extLst>
                         <a:ext uri="{28A0092B-C50C-407E-A947-70E740481C1C}">
                           <a14:useLocalDpi xmlns:a14="http://schemas.microsoft.com/office/drawing/2010/main" val="0"/>
@@ -1902,6 +2156,7 @@
           <w:color w:val="212121"/>
           <w:shd w:val="clear" w:color="auto" w:fill="FFFFFF"/>
         </w:rPr>
+        <w:lastRenderedPageBreak/>
         <w:t>Actualización de nuevo registro (PATCH)</w:t>
       </w:r>
     </w:p>
@@ -1937,7 +2192,7 @@
                     </pic:cNvPicPr>
                   </pic:nvPicPr>
                   <pic:blipFill>
-                    <a:blip r:embed="rId19">
+                    <a:blip r:embed="rId20">
                       <a:extLst>
                         <a:ext uri="{28A0092B-C50C-407E-A947-70E740481C1C}">
                           <a14:useLocalDpi xmlns:a14="http://schemas.microsoft.com/office/drawing/2010/main" val="0"/>
@@ -2001,7 +2256,7 @@
                     </pic:cNvPicPr>
                   </pic:nvPicPr>
                   <pic:blipFill>
-                    <a:blip r:embed="rId20">
+                    <a:blip r:embed="rId21">
                       <a:extLst>
                         <a:ext uri="{28A0092B-C50C-407E-A947-70E740481C1C}">
                           <a14:useLocalDpi xmlns:a14="http://schemas.microsoft.com/office/drawing/2010/main" val="0"/>
@@ -2118,24 +2373,24 @@
           <w:color w:val="212121"/>
           <w:shd w:val="clear" w:color="auto" w:fill="FFFFFF"/>
         </w:rPr>
+        <w:t>Obtener Registro (GET)</w:t>
+      </w:r>
+    </w:p>
+    <w:p>
+      <w:pPr>
+        <w:spacing w:line="276" w:lineRule="auto"/>
+        <w:rPr>
+          <w:rFonts w:ascii="Arial" w:hAnsi="Arial" w:cs="Arial"/>
+          <w:color w:val="212121"/>
+          <w:shd w:val="clear" w:color="auto" w:fill="FFFFFF"/>
+        </w:rPr>
+      </w:pPr>
+      <w:r>
+        <w:rPr>
+          <w:rFonts w:ascii="Arial" w:hAnsi="Arial" w:cs="Arial"/>
+          <w:noProof/>
+        </w:rPr>
         <w:lastRenderedPageBreak/>
-        <w:t>Obtener Registro (GET)</w:t>
-      </w:r>
-    </w:p>
-    <w:p>
-      <w:pPr>
-        <w:spacing w:line="276" w:lineRule="auto"/>
-        <w:rPr>
-          <w:rFonts w:ascii="Arial" w:hAnsi="Arial" w:cs="Arial"/>
-          <w:color w:val="212121"/>
-          <w:shd w:val="clear" w:color="auto" w:fill="FFFFFF"/>
-        </w:rPr>
-      </w:pPr>
-      <w:r>
-        <w:rPr>
-          <w:rFonts w:ascii="Arial" w:hAnsi="Arial" w:cs="Arial"/>
-          <w:noProof/>
-        </w:rPr>
         <w:drawing>
           <wp:inline distT="0" distB="0" distL="0" distR="0" wp14:anchorId="1D83C2A2" wp14:editId="428722BE">
             <wp:extent cx="5971540" cy="2194560"/>
@@ -2154,7 +2409,7 @@
                     </pic:cNvPicPr>
                   </pic:nvPicPr>
                   <pic:blipFill>
-                    <a:blip r:embed="rId21">
+                    <a:blip r:embed="rId22">
                       <a:extLst>
                         <a:ext uri="{28A0092B-C50C-407E-A947-70E740481C1C}">
                           <a14:useLocalDpi xmlns:a14="http://schemas.microsoft.com/office/drawing/2010/main" val="0"/>

</xml_diff>

<commit_message>
agrego pantallazos de interfaz usuarios con conexion a MongoDB
</commit_message>
<xml_diff>
--- a/SPRINT 3/Sprint3y4_Equipo_CoffeeCoders.docx
+++ b/SPRINT 3/Sprint3y4_Equipo_CoffeeCoders.docx
@@ -1,6 +1,6 @@
 
 <file path=word/document.xml><?xml version="1.0" encoding="utf-8"?>
-<w:document xmlns:wpc="http://schemas.microsoft.com/office/word/2010/wordprocessingCanvas" xmlns:cx="http://schemas.microsoft.com/office/drawing/2014/chartex" xmlns:cx1="http://schemas.microsoft.com/office/drawing/2015/9/8/chartex" xmlns:cx2="http://schemas.microsoft.com/office/drawing/2015/10/21/chartex" xmlns:cx3="http://schemas.microsoft.com/office/drawing/2016/5/9/chartex" xmlns:cx4="http://schemas.microsoft.com/office/drawing/2016/5/10/chartex" xmlns:cx5="http://schemas.microsoft.com/office/drawing/2016/5/11/chartex" xmlns:cx6="http://schemas.microsoft.com/office/drawing/2016/5/12/chartex" xmlns:cx7="http://schemas.microsoft.com/office/drawing/2016/5/13/chartex" xmlns:cx8="http://schemas.microsoft.com/office/drawing/2016/5/14/chartex" xmlns:mc="http://schemas.openxmlformats.org/markup-compatibility/2006" xmlns:aink="http://schemas.microsoft.com/office/drawing/2016/ink" xmlns:am3d="http://schemas.microsoft.com/office/drawing/2017/model3d" xmlns:o="urn:schemas-microsoft-com:office:office" xmlns:r="http://schemas.openxmlformats.org/officeDocument/2006/relationships" xmlns:m="http://schemas.openxmlformats.org/officeDocument/2006/math" xmlns:v="urn:schemas-microsoft-com:vml" xmlns:wp14="http://schemas.microsoft.com/office/word/2010/wordprocessingDrawing" xmlns:wp="http://schemas.openxmlformats.org/drawingml/2006/wordprocessingDrawing" xmlns:w10="urn:schemas-microsoft-com:office:word" xmlns:w="http://schemas.openxmlformats.org/wordprocessingml/2006/main" xmlns:w14="http://schemas.microsoft.com/office/word/2010/wordml" xmlns:w15="http://schemas.microsoft.com/office/word/2012/wordml" xmlns:w16cex="http://schemas.microsoft.com/office/word/2018/wordml/cex" xmlns:w16cid="http://schemas.microsoft.com/office/word/2016/wordml/cid" xmlns:w16="http://schemas.microsoft.com/office/word/2018/wordml" xmlns:w16sdtdh="http://schemas.microsoft.com/office/word/2020/wordml/sdtdatahash" xmlns:w16se="http://schemas.microsoft.com/office/word/2015/wordml/symex" xmlns:wpg="http://schemas.microsoft.com/office/word/2010/wordprocessingGroup" xmlns:wpi="http://schemas.microsoft.com/office/word/2010/wordprocessingInk" xmlns:wne="http://schemas.microsoft.com/office/word/2006/wordml" xmlns:wps="http://schemas.microsoft.com/office/word/2010/wordprocessingShape" mc:Ignorable="w14 w15 w16se w16cid w16 w16cex w16sdtdh wp14">
+<w:document xmlns:wpc="http://schemas.microsoft.com/office/word/2010/wordprocessingCanvas" xmlns:cx="http://schemas.microsoft.com/office/drawing/2014/chartex" xmlns:cx1="http://schemas.microsoft.com/office/drawing/2015/9/8/chartex" xmlns:cx2="http://schemas.microsoft.com/office/drawing/2015/10/21/chartex" xmlns:cx3="http://schemas.microsoft.com/office/drawing/2016/5/9/chartex" xmlns:cx4="http://schemas.microsoft.com/office/drawing/2016/5/10/chartex" xmlns:cx5="http://schemas.microsoft.com/office/drawing/2016/5/11/chartex" xmlns:cx6="http://schemas.microsoft.com/office/drawing/2016/5/12/chartex" xmlns:cx7="http://schemas.microsoft.com/office/drawing/2016/5/13/chartex" xmlns:cx8="http://schemas.microsoft.com/office/drawing/2016/5/14/chartex" xmlns:mc="http://schemas.openxmlformats.org/markup-compatibility/2006" xmlns:aink="http://schemas.microsoft.com/office/drawing/2016/ink" xmlns:am3d="http://schemas.microsoft.com/office/drawing/2017/model3d" xmlns:o="urn:schemas-microsoft-com:office:office" xmlns:r="http://schemas.openxmlformats.org/officeDocument/2006/relationships" xmlns:m="http://schemas.openxmlformats.org/officeDocument/2006/math" xmlns:v="urn:schemas-microsoft-com:vml" xmlns:wp14="http://schemas.microsoft.com/office/word/2010/wordprocessingDrawing" xmlns:wp="http://schemas.openxmlformats.org/drawingml/2006/wordprocessingDrawing" xmlns:w10="urn:schemas-microsoft-com:office:word" xmlns:w="http://schemas.openxmlformats.org/wordprocessingml/2006/main" xmlns:w14="http://schemas.microsoft.com/office/word/2010/wordml" xmlns:w15="http://schemas.microsoft.com/office/word/2012/wordml" xmlns:w16cex="http://schemas.microsoft.com/office/word/2018/wordml/cex" xmlns:w16cid="http://schemas.microsoft.com/office/word/2016/wordml/cid" xmlns:w16="http://schemas.microsoft.com/office/word/2018/wordml" xmlns:w16se="http://schemas.microsoft.com/office/word/2015/wordml/symex" xmlns:wpg="http://schemas.microsoft.com/office/word/2010/wordprocessingGroup" xmlns:wpi="http://schemas.microsoft.com/office/word/2010/wordprocessingInk" xmlns:wne="http://schemas.microsoft.com/office/word/2006/wordml" xmlns:wps="http://schemas.microsoft.com/office/word/2010/wordprocessingShape" mc:Ignorable="w14 w15 w16se w16cid w16 w16cex wp14">
   <w:body>
     <w:p>
       <w:pPr>
@@ -701,7 +701,7 @@
           <w:shd w:val="clear" w:color="auto" w:fill="FFFFFF"/>
         </w:rPr>
         <w:lastRenderedPageBreak/>
-        <w:t xml:space="preserve">- </w:t>
+        <w:t xml:space="preserve">- Interfaces Graficas en </w:t>
       </w:r>
       <w:proofErr w:type="spellStart"/>
       <w:r>
@@ -712,6 +712,50 @@
           <w:color w:val="212121"/>
           <w:shd w:val="clear" w:color="auto" w:fill="FFFFFF"/>
         </w:rPr>
+        <w:t>ReactJs</w:t>
+      </w:r>
+      <w:proofErr w:type="spellEnd"/>
+      <w:r>
+        <w:rPr>
+          <w:rFonts w:ascii="Arial" w:hAnsi="Arial" w:cs="Arial"/>
+          <w:b/>
+          <w:bCs/>
+          <w:color w:val="212121"/>
+          <w:shd w:val="clear" w:color="auto" w:fill="FFFFFF"/>
+        </w:rPr>
+        <w:t>:</w:t>
+      </w:r>
+    </w:p>
+    <w:p>
+      <w:pPr>
+        <w:spacing w:line="276" w:lineRule="auto"/>
+        <w:rPr>
+          <w:rFonts w:ascii="Arial" w:hAnsi="Arial" w:cs="Arial"/>
+          <w:b/>
+          <w:bCs/>
+          <w:color w:val="212121"/>
+          <w:shd w:val="clear" w:color="auto" w:fill="FFFFFF"/>
+        </w:rPr>
+      </w:pPr>
+      <w:r>
+        <w:rPr>
+          <w:rFonts w:ascii="Arial" w:hAnsi="Arial" w:cs="Arial"/>
+          <w:b/>
+          <w:bCs/>
+          <w:color w:val="212121"/>
+          <w:shd w:val="clear" w:color="auto" w:fill="FFFFFF"/>
+        </w:rPr>
+        <w:t xml:space="preserve"> </w:t>
+      </w:r>
+      <w:proofErr w:type="spellStart"/>
+      <w:r>
+        <w:rPr>
+          <w:rFonts w:ascii="Arial" w:hAnsi="Arial" w:cs="Arial"/>
+          <w:b/>
+          <w:bCs/>
+          <w:color w:val="212121"/>
+          <w:shd w:val="clear" w:color="auto" w:fill="FFFFFF"/>
+        </w:rPr>
         <w:t>Login</w:t>
       </w:r>
       <w:proofErr w:type="spellEnd"/>
@@ -724,16 +768,6 @@
           <w:shd w:val="clear" w:color="auto" w:fill="FFFFFF"/>
         </w:rPr>
         <w:t xml:space="preserve"> con botón para inicio con Google</w:t>
-      </w:r>
-      <w:r>
-        <w:rPr>
-          <w:rFonts w:ascii="Arial" w:hAnsi="Arial" w:cs="Arial"/>
-          <w:b/>
-          <w:bCs/>
-          <w:color w:val="212121"/>
-          <w:shd w:val="clear" w:color="auto" w:fill="FFFFFF"/>
-        </w:rPr>
-        <w:t>:</w:t>
       </w:r>
     </w:p>
     <w:p>
@@ -831,6 +865,678 @@
           <w:color w:val="212121"/>
           <w:shd w:val="clear" w:color="auto" w:fill="FFFFFF"/>
         </w:rPr>
+        <w:t>Interfaz Módulo Usuarios</w:t>
+      </w:r>
+    </w:p>
+    <w:p>
+      <w:pPr>
+        <w:spacing w:line="276" w:lineRule="auto"/>
+        <w:rPr>
+          <w:rFonts w:ascii="Arial" w:hAnsi="Arial" w:cs="Arial"/>
+          <w:color w:val="212121"/>
+          <w:shd w:val="clear" w:color="auto" w:fill="FFFFFF"/>
+        </w:rPr>
+      </w:pPr>
+      <w:r>
+        <w:rPr>
+          <w:rFonts w:ascii="Arial" w:hAnsi="Arial" w:cs="Arial"/>
+          <w:color w:val="212121"/>
+          <w:shd w:val="clear" w:color="auto" w:fill="FFFFFF"/>
+        </w:rPr>
+        <w:t>Crear usuario (POST a MongoDB)</w:t>
+      </w:r>
+    </w:p>
+    <w:p>
+      <w:pPr>
+        <w:spacing w:line="276" w:lineRule="auto"/>
+        <w:rPr>
+          <w:rFonts w:ascii="Arial" w:hAnsi="Arial" w:cs="Arial"/>
+          <w:b/>
+          <w:bCs/>
+          <w:color w:val="212121"/>
+          <w:shd w:val="clear" w:color="auto" w:fill="FFFFFF"/>
+        </w:rPr>
+      </w:pPr>
+      <w:r>
+        <w:rPr>
+          <w:noProof/>
+        </w:rPr>
+        <w:drawing>
+          <wp:inline distT="0" distB="0" distL="0" distR="0" wp14:anchorId="3837A00E" wp14:editId="65BD617C">
+            <wp:extent cx="5971540" cy="3020695"/>
+            <wp:effectExtent l="0" t="0" r="0" b="8255"/>
+            <wp:docPr id="4" name="Imagen 4"/>
+            <wp:cNvGraphicFramePr>
+              <a:graphicFrameLocks xmlns:a="http://schemas.openxmlformats.org/drawingml/2006/main" noChangeAspect="1"/>
+            </wp:cNvGraphicFramePr>
+            <a:graphic xmlns:a="http://schemas.openxmlformats.org/drawingml/2006/main">
+              <a:graphicData uri="http://schemas.openxmlformats.org/drawingml/2006/picture">
+                <pic:pic xmlns:pic="http://schemas.openxmlformats.org/drawingml/2006/picture">
+                  <pic:nvPicPr>
+                    <pic:cNvPr id="0" name="Picture 5"/>
+                    <pic:cNvPicPr>
+                      <a:picLocks noChangeAspect="1" noChangeArrowheads="1"/>
+                    </pic:cNvPicPr>
+                  </pic:nvPicPr>
+                  <pic:blipFill>
+                    <a:blip r:embed="rId8">
+                      <a:extLst>
+                        <a:ext uri="{28A0092B-C50C-407E-A947-70E740481C1C}">
+                          <a14:useLocalDpi xmlns:a14="http://schemas.microsoft.com/office/drawing/2010/main" val="0"/>
+                        </a:ext>
+                      </a:extLst>
+                    </a:blip>
+                    <a:srcRect/>
+                    <a:stretch>
+                      <a:fillRect/>
+                    </a:stretch>
+                  </pic:blipFill>
+                  <pic:spPr bwMode="auto">
+                    <a:xfrm>
+                      <a:off x="0" y="0"/>
+                      <a:ext cx="5971540" cy="3020695"/>
+                    </a:xfrm>
+                    <a:prstGeom prst="rect">
+                      <a:avLst/>
+                    </a:prstGeom>
+                    <a:noFill/>
+                    <a:ln>
+                      <a:noFill/>
+                    </a:ln>
+                  </pic:spPr>
+                </pic:pic>
+              </a:graphicData>
+            </a:graphic>
+          </wp:inline>
+        </w:drawing>
+      </w:r>
+    </w:p>
+    <w:p>
+      <w:pPr>
+        <w:spacing w:line="276" w:lineRule="auto"/>
+        <w:rPr>
+          <w:rFonts w:ascii="Arial" w:hAnsi="Arial" w:cs="Arial"/>
+          <w:b/>
+          <w:bCs/>
+          <w:color w:val="212121"/>
+          <w:shd w:val="clear" w:color="auto" w:fill="FFFFFF"/>
+        </w:rPr>
+      </w:pPr>
+    </w:p>
+    <w:p>
+      <w:pPr>
+        <w:spacing w:line="276" w:lineRule="auto"/>
+        <w:rPr>
+          <w:rFonts w:ascii="Arial" w:hAnsi="Arial" w:cs="Arial"/>
+          <w:color w:val="212121"/>
+          <w:shd w:val="clear" w:color="auto" w:fill="FFFFFF"/>
+        </w:rPr>
+      </w:pPr>
+      <w:r>
+        <w:rPr>
+          <w:rFonts w:ascii="Arial" w:hAnsi="Arial" w:cs="Arial"/>
+          <w:color w:val="212121"/>
+          <w:shd w:val="clear" w:color="auto" w:fill="FFFFFF"/>
+        </w:rPr>
+        <w:lastRenderedPageBreak/>
+        <w:t xml:space="preserve">Lista de </w:t>
+      </w:r>
+      <w:r>
+        <w:rPr>
+          <w:rFonts w:ascii="Arial" w:hAnsi="Arial" w:cs="Arial"/>
+          <w:color w:val="212121"/>
+          <w:shd w:val="clear" w:color="auto" w:fill="FFFFFF"/>
+        </w:rPr>
+        <w:t xml:space="preserve">usuarios (GET a </w:t>
+      </w:r>
+      <w:r>
+        <w:rPr>
+          <w:rFonts w:ascii="Arial" w:hAnsi="Arial" w:cs="Arial"/>
+          <w:color w:val="212121"/>
+          <w:shd w:val="clear" w:color="auto" w:fill="FFFFFF"/>
+        </w:rPr>
+        <w:t>MongoDB</w:t>
+      </w:r>
+      <w:r>
+        <w:rPr>
+          <w:rFonts w:ascii="Arial" w:hAnsi="Arial" w:cs="Arial"/>
+          <w:color w:val="212121"/>
+          <w:shd w:val="clear" w:color="auto" w:fill="FFFFFF"/>
+        </w:rPr>
+        <w:t>)</w:t>
+      </w:r>
+      <w:r>
+        <w:rPr>
+          <w:rFonts w:ascii="Arial" w:hAnsi="Arial" w:cs="Arial"/>
+          <w:color w:val="212121"/>
+          <w:shd w:val="clear" w:color="auto" w:fill="FFFFFF"/>
+        </w:rPr>
+        <w:t xml:space="preserve"> </w:t>
+      </w:r>
+    </w:p>
+    <w:p>
+      <w:pPr>
+        <w:spacing w:line="276" w:lineRule="auto"/>
+        <w:rPr>
+          <w:rFonts w:ascii="Arial" w:hAnsi="Arial" w:cs="Arial"/>
+          <w:b/>
+          <w:bCs/>
+          <w:color w:val="212121"/>
+          <w:shd w:val="clear" w:color="auto" w:fill="FFFFFF"/>
+        </w:rPr>
+      </w:pPr>
+      <w:r>
+        <w:rPr>
+          <w:noProof/>
+        </w:rPr>
+        <w:drawing>
+          <wp:inline distT="0" distB="0" distL="0" distR="0" wp14:anchorId="4EE2E187" wp14:editId="4795EF1A">
+            <wp:extent cx="5971540" cy="2976880"/>
+            <wp:effectExtent l="0" t="0" r="0" b="0"/>
+            <wp:docPr id="5" name="Imagen 5"/>
+            <wp:cNvGraphicFramePr>
+              <a:graphicFrameLocks xmlns:a="http://schemas.openxmlformats.org/drawingml/2006/main" noChangeAspect="1"/>
+            </wp:cNvGraphicFramePr>
+            <a:graphic xmlns:a="http://schemas.openxmlformats.org/drawingml/2006/main">
+              <a:graphicData uri="http://schemas.openxmlformats.org/drawingml/2006/picture">
+                <pic:pic xmlns:pic="http://schemas.openxmlformats.org/drawingml/2006/picture">
+                  <pic:nvPicPr>
+                    <pic:cNvPr id="0" name="Picture 7"/>
+                    <pic:cNvPicPr>
+                      <a:picLocks noChangeAspect="1" noChangeArrowheads="1"/>
+                    </pic:cNvPicPr>
+                  </pic:nvPicPr>
+                  <pic:blipFill>
+                    <a:blip r:embed="rId9">
+                      <a:extLst>
+                        <a:ext uri="{28A0092B-C50C-407E-A947-70E740481C1C}">
+                          <a14:useLocalDpi xmlns:a14="http://schemas.microsoft.com/office/drawing/2010/main" val="0"/>
+                        </a:ext>
+                      </a:extLst>
+                    </a:blip>
+                    <a:srcRect/>
+                    <a:stretch>
+                      <a:fillRect/>
+                    </a:stretch>
+                  </pic:blipFill>
+                  <pic:spPr bwMode="auto">
+                    <a:xfrm>
+                      <a:off x="0" y="0"/>
+                      <a:ext cx="5971540" cy="2976880"/>
+                    </a:xfrm>
+                    <a:prstGeom prst="rect">
+                      <a:avLst/>
+                    </a:prstGeom>
+                    <a:noFill/>
+                    <a:ln>
+                      <a:noFill/>
+                    </a:ln>
+                  </pic:spPr>
+                </pic:pic>
+              </a:graphicData>
+            </a:graphic>
+          </wp:inline>
+        </w:drawing>
+      </w:r>
+    </w:p>
+    <w:p>
+      <w:pPr>
+        <w:spacing w:line="276" w:lineRule="auto"/>
+        <w:rPr>
+          <w:rFonts w:ascii="Arial" w:hAnsi="Arial" w:cs="Arial"/>
+          <w:b/>
+          <w:bCs/>
+          <w:color w:val="212121"/>
+          <w:shd w:val="clear" w:color="auto" w:fill="FFFFFF"/>
+        </w:rPr>
+      </w:pPr>
+      <w:r>
+        <w:rPr>
+          <w:noProof/>
+        </w:rPr>
+        <w:drawing>
+          <wp:inline distT="0" distB="0" distL="0" distR="0" wp14:anchorId="739272CF" wp14:editId="15ECE780">
+            <wp:extent cx="5971540" cy="2983865"/>
+            <wp:effectExtent l="0" t="0" r="0" b="6985"/>
+            <wp:docPr id="6" name="Imagen 6"/>
+            <wp:cNvGraphicFramePr>
+              <a:graphicFrameLocks xmlns:a="http://schemas.openxmlformats.org/drawingml/2006/main" noChangeAspect="1"/>
+            </wp:cNvGraphicFramePr>
+            <a:graphic xmlns:a="http://schemas.openxmlformats.org/drawingml/2006/main">
+              <a:graphicData uri="http://schemas.openxmlformats.org/drawingml/2006/picture">
+                <pic:pic xmlns:pic="http://schemas.openxmlformats.org/drawingml/2006/picture">
+                  <pic:nvPicPr>
+                    <pic:cNvPr id="0" name="Picture 9"/>
+                    <pic:cNvPicPr>
+                      <a:picLocks noChangeAspect="1" noChangeArrowheads="1"/>
+                    </pic:cNvPicPr>
+                  </pic:nvPicPr>
+                  <pic:blipFill>
+                    <a:blip r:embed="rId10">
+                      <a:extLst>
+                        <a:ext uri="{28A0092B-C50C-407E-A947-70E740481C1C}">
+                          <a14:useLocalDpi xmlns:a14="http://schemas.microsoft.com/office/drawing/2010/main" val="0"/>
+                        </a:ext>
+                      </a:extLst>
+                    </a:blip>
+                    <a:srcRect/>
+                    <a:stretch>
+                      <a:fillRect/>
+                    </a:stretch>
+                  </pic:blipFill>
+                  <pic:spPr bwMode="auto">
+                    <a:xfrm>
+                      <a:off x="0" y="0"/>
+                      <a:ext cx="5971540" cy="2983865"/>
+                    </a:xfrm>
+                    <a:prstGeom prst="rect">
+                      <a:avLst/>
+                    </a:prstGeom>
+                    <a:noFill/>
+                    <a:ln>
+                      <a:noFill/>
+                    </a:ln>
+                  </pic:spPr>
+                </pic:pic>
+              </a:graphicData>
+            </a:graphic>
+          </wp:inline>
+        </w:drawing>
+      </w:r>
+    </w:p>
+    <w:p>
+      <w:pPr>
+        <w:spacing w:line="276" w:lineRule="auto"/>
+        <w:rPr>
+          <w:rFonts w:ascii="Arial" w:hAnsi="Arial" w:cs="Arial"/>
+          <w:b/>
+          <w:bCs/>
+          <w:color w:val="212121"/>
+          <w:shd w:val="clear" w:color="auto" w:fill="FFFFFF"/>
+        </w:rPr>
+      </w:pPr>
+    </w:p>
+    <w:p>
+      <w:pPr>
+        <w:spacing w:line="276" w:lineRule="auto"/>
+        <w:rPr>
+          <w:rFonts w:ascii="Arial" w:hAnsi="Arial" w:cs="Arial"/>
+          <w:color w:val="212121"/>
+          <w:shd w:val="clear" w:color="auto" w:fill="FFFFFF"/>
+        </w:rPr>
+      </w:pPr>
+      <w:proofErr w:type="gramStart"/>
+      <w:r>
+        <w:rPr>
+          <w:rFonts w:ascii="Arial" w:hAnsi="Arial" w:cs="Arial"/>
+          <w:color w:val="212121"/>
+          <w:shd w:val="clear" w:color="auto" w:fill="FFFFFF"/>
+        </w:rPr>
+        <w:t>Filtro lista</w:t>
+      </w:r>
+      <w:proofErr w:type="gramEnd"/>
+      <w:r>
+        <w:rPr>
+          <w:rFonts w:ascii="Arial" w:hAnsi="Arial" w:cs="Arial"/>
+          <w:color w:val="212121"/>
+          <w:shd w:val="clear" w:color="auto" w:fill="FFFFFF"/>
+        </w:rPr>
+        <w:t xml:space="preserve"> usuarios</w:t>
+      </w:r>
+    </w:p>
+    <w:p>
+      <w:pPr>
+        <w:spacing w:line="276" w:lineRule="auto"/>
+        <w:rPr>
+          <w:rFonts w:ascii="Arial" w:hAnsi="Arial" w:cs="Arial"/>
+          <w:b/>
+          <w:bCs/>
+          <w:color w:val="212121"/>
+          <w:shd w:val="clear" w:color="auto" w:fill="FFFFFF"/>
+        </w:rPr>
+      </w:pPr>
+      <w:r>
+        <w:rPr>
+          <w:noProof/>
+        </w:rPr>
+        <w:lastRenderedPageBreak/>
+        <w:drawing>
+          <wp:inline distT="0" distB="0" distL="0" distR="0" wp14:anchorId="4E580D5D" wp14:editId="425ED56F">
+            <wp:extent cx="5971540" cy="2893695"/>
+            <wp:effectExtent l="0" t="0" r="0" b="1905"/>
+            <wp:docPr id="8" name="Imagen 8"/>
+            <wp:cNvGraphicFramePr>
+              <a:graphicFrameLocks xmlns:a="http://schemas.openxmlformats.org/drawingml/2006/main" noChangeAspect="1"/>
+            </wp:cNvGraphicFramePr>
+            <a:graphic xmlns:a="http://schemas.openxmlformats.org/drawingml/2006/main">
+              <a:graphicData uri="http://schemas.openxmlformats.org/drawingml/2006/picture">
+                <pic:pic xmlns:pic="http://schemas.openxmlformats.org/drawingml/2006/picture">
+                  <pic:nvPicPr>
+                    <pic:cNvPr id="0" name="Picture 13"/>
+                    <pic:cNvPicPr>
+                      <a:picLocks noChangeAspect="1" noChangeArrowheads="1"/>
+                    </pic:cNvPicPr>
+                  </pic:nvPicPr>
+                  <pic:blipFill>
+                    <a:blip r:embed="rId11">
+                      <a:extLst>
+                        <a:ext uri="{28A0092B-C50C-407E-A947-70E740481C1C}">
+                          <a14:useLocalDpi xmlns:a14="http://schemas.microsoft.com/office/drawing/2010/main" val="0"/>
+                        </a:ext>
+                      </a:extLst>
+                    </a:blip>
+                    <a:srcRect/>
+                    <a:stretch>
+                      <a:fillRect/>
+                    </a:stretch>
+                  </pic:blipFill>
+                  <pic:spPr bwMode="auto">
+                    <a:xfrm>
+                      <a:off x="0" y="0"/>
+                      <a:ext cx="5971540" cy="2893695"/>
+                    </a:xfrm>
+                    <a:prstGeom prst="rect">
+                      <a:avLst/>
+                    </a:prstGeom>
+                    <a:noFill/>
+                    <a:ln>
+                      <a:noFill/>
+                    </a:ln>
+                  </pic:spPr>
+                </pic:pic>
+              </a:graphicData>
+            </a:graphic>
+          </wp:inline>
+        </w:drawing>
+      </w:r>
+    </w:p>
+    <w:p>
+      <w:pPr>
+        <w:spacing w:line="276" w:lineRule="auto"/>
+        <w:rPr>
+          <w:rFonts w:ascii="Arial" w:hAnsi="Arial" w:cs="Arial"/>
+          <w:b/>
+          <w:bCs/>
+          <w:color w:val="212121"/>
+          <w:shd w:val="clear" w:color="auto" w:fill="FFFFFF"/>
+        </w:rPr>
+      </w:pPr>
+    </w:p>
+    <w:p>
+      <w:pPr>
+        <w:spacing w:line="276" w:lineRule="auto"/>
+        <w:rPr>
+          <w:rFonts w:ascii="Arial" w:hAnsi="Arial" w:cs="Arial"/>
+          <w:color w:val="212121"/>
+          <w:shd w:val="clear" w:color="auto" w:fill="FFFFFF"/>
+        </w:rPr>
+      </w:pPr>
+      <w:r>
+        <w:rPr>
+          <w:rFonts w:ascii="Arial" w:hAnsi="Arial" w:cs="Arial"/>
+          <w:color w:val="212121"/>
+          <w:shd w:val="clear" w:color="auto" w:fill="FFFFFF"/>
+        </w:rPr>
+        <w:t xml:space="preserve">Editar y Actualizar </w:t>
+      </w:r>
+      <w:proofErr w:type="gramStart"/>
+      <w:r>
+        <w:rPr>
+          <w:rFonts w:ascii="Arial" w:hAnsi="Arial" w:cs="Arial"/>
+          <w:color w:val="212121"/>
+          <w:shd w:val="clear" w:color="auto" w:fill="FFFFFF"/>
+        </w:rPr>
+        <w:t>datos usuario</w:t>
+      </w:r>
+      <w:proofErr w:type="gramEnd"/>
+      <w:r>
+        <w:rPr>
+          <w:rFonts w:ascii="Arial" w:hAnsi="Arial" w:cs="Arial"/>
+          <w:color w:val="212121"/>
+          <w:shd w:val="clear" w:color="auto" w:fill="FFFFFF"/>
+        </w:rPr>
+        <w:t xml:space="preserve"> (PATCH a MongoDB)</w:t>
+      </w:r>
+    </w:p>
+    <w:p>
+      <w:pPr>
+        <w:spacing w:line="276" w:lineRule="auto"/>
+        <w:rPr>
+          <w:rFonts w:ascii="Arial" w:hAnsi="Arial" w:cs="Arial"/>
+          <w:b/>
+          <w:bCs/>
+          <w:color w:val="212121"/>
+          <w:shd w:val="clear" w:color="auto" w:fill="FFFFFF"/>
+        </w:rPr>
+      </w:pPr>
+      <w:r>
+        <w:rPr>
+          <w:noProof/>
+        </w:rPr>
+        <w:drawing>
+          <wp:inline distT="0" distB="0" distL="0" distR="0" wp14:anchorId="2A1F0DB4" wp14:editId="5C564BA4">
+            <wp:extent cx="5971540" cy="2924810"/>
+            <wp:effectExtent l="0" t="0" r="0" b="8890"/>
+            <wp:docPr id="10" name="Imagen 10"/>
+            <wp:cNvGraphicFramePr>
+              <a:graphicFrameLocks xmlns:a="http://schemas.openxmlformats.org/drawingml/2006/main" noChangeAspect="1"/>
+            </wp:cNvGraphicFramePr>
+            <a:graphic xmlns:a="http://schemas.openxmlformats.org/drawingml/2006/main">
+              <a:graphicData uri="http://schemas.openxmlformats.org/drawingml/2006/picture">
+                <pic:pic xmlns:pic="http://schemas.openxmlformats.org/drawingml/2006/picture">
+                  <pic:nvPicPr>
+                    <pic:cNvPr id="0" name="Picture 17"/>
+                    <pic:cNvPicPr>
+                      <a:picLocks noChangeAspect="1" noChangeArrowheads="1"/>
+                    </pic:cNvPicPr>
+                  </pic:nvPicPr>
+                  <pic:blipFill>
+                    <a:blip r:embed="rId12">
+                      <a:extLst>
+                        <a:ext uri="{28A0092B-C50C-407E-A947-70E740481C1C}">
+                          <a14:useLocalDpi xmlns:a14="http://schemas.microsoft.com/office/drawing/2010/main" val="0"/>
+                        </a:ext>
+                      </a:extLst>
+                    </a:blip>
+                    <a:srcRect/>
+                    <a:stretch>
+                      <a:fillRect/>
+                    </a:stretch>
+                  </pic:blipFill>
+                  <pic:spPr bwMode="auto">
+                    <a:xfrm>
+                      <a:off x="0" y="0"/>
+                      <a:ext cx="5971540" cy="2924810"/>
+                    </a:xfrm>
+                    <a:prstGeom prst="rect">
+                      <a:avLst/>
+                    </a:prstGeom>
+                    <a:noFill/>
+                    <a:ln>
+                      <a:noFill/>
+                    </a:ln>
+                  </pic:spPr>
+                </pic:pic>
+              </a:graphicData>
+            </a:graphic>
+          </wp:inline>
+        </w:drawing>
+      </w:r>
+    </w:p>
+    <w:p>
+      <w:pPr>
+        <w:spacing w:line="276" w:lineRule="auto"/>
+        <w:rPr>
+          <w:rFonts w:ascii="Arial" w:hAnsi="Arial" w:cs="Arial"/>
+          <w:b/>
+          <w:bCs/>
+          <w:color w:val="212121"/>
+          <w:shd w:val="clear" w:color="auto" w:fill="FFFFFF"/>
+        </w:rPr>
+      </w:pPr>
+      <w:r>
+        <w:rPr>
+          <w:noProof/>
+        </w:rPr>
+        <w:lastRenderedPageBreak/>
+        <w:drawing>
+          <wp:inline distT="0" distB="0" distL="0" distR="0" wp14:anchorId="52FB6186" wp14:editId="5444D2E8">
+            <wp:extent cx="5971540" cy="2972435"/>
+            <wp:effectExtent l="0" t="0" r="0" b="0"/>
+            <wp:docPr id="11" name="Imagen 11"/>
+            <wp:cNvGraphicFramePr>
+              <a:graphicFrameLocks xmlns:a="http://schemas.openxmlformats.org/drawingml/2006/main" noChangeAspect="1"/>
+            </wp:cNvGraphicFramePr>
+            <a:graphic xmlns:a="http://schemas.openxmlformats.org/drawingml/2006/main">
+              <a:graphicData uri="http://schemas.openxmlformats.org/drawingml/2006/picture">
+                <pic:pic xmlns:pic="http://schemas.openxmlformats.org/drawingml/2006/picture">
+                  <pic:nvPicPr>
+                    <pic:cNvPr id="0" name="Picture 19"/>
+                    <pic:cNvPicPr>
+                      <a:picLocks noChangeAspect="1" noChangeArrowheads="1"/>
+                    </pic:cNvPicPr>
+                  </pic:nvPicPr>
+                  <pic:blipFill>
+                    <a:blip r:embed="rId13">
+                      <a:extLst>
+                        <a:ext uri="{28A0092B-C50C-407E-A947-70E740481C1C}">
+                          <a14:useLocalDpi xmlns:a14="http://schemas.microsoft.com/office/drawing/2010/main" val="0"/>
+                        </a:ext>
+                      </a:extLst>
+                    </a:blip>
+                    <a:srcRect/>
+                    <a:stretch>
+                      <a:fillRect/>
+                    </a:stretch>
+                  </pic:blipFill>
+                  <pic:spPr bwMode="auto">
+                    <a:xfrm>
+                      <a:off x="0" y="0"/>
+                      <a:ext cx="5971540" cy="2972435"/>
+                    </a:xfrm>
+                    <a:prstGeom prst="rect">
+                      <a:avLst/>
+                    </a:prstGeom>
+                    <a:noFill/>
+                    <a:ln>
+                      <a:noFill/>
+                    </a:ln>
+                  </pic:spPr>
+                </pic:pic>
+              </a:graphicData>
+            </a:graphic>
+          </wp:inline>
+        </w:drawing>
+      </w:r>
+    </w:p>
+    <w:p>
+      <w:pPr>
+        <w:spacing w:line="276" w:lineRule="auto"/>
+        <w:rPr>
+          <w:rFonts w:ascii="Arial" w:hAnsi="Arial" w:cs="Arial"/>
+          <w:b/>
+          <w:bCs/>
+          <w:color w:val="212121"/>
+          <w:shd w:val="clear" w:color="auto" w:fill="FFFFFF"/>
+        </w:rPr>
+      </w:pPr>
+      <w:r>
+        <w:rPr>
+          <w:noProof/>
+        </w:rPr>
+        <w:drawing>
+          <wp:inline distT="0" distB="0" distL="0" distR="0" wp14:anchorId="2DC62532" wp14:editId="52A5F192">
+            <wp:extent cx="5971540" cy="2885440"/>
+            <wp:effectExtent l="0" t="0" r="0" b="0"/>
+            <wp:docPr id="12" name="Imagen 12"/>
+            <wp:cNvGraphicFramePr>
+              <a:graphicFrameLocks xmlns:a="http://schemas.openxmlformats.org/drawingml/2006/main" noChangeAspect="1"/>
+            </wp:cNvGraphicFramePr>
+            <a:graphic xmlns:a="http://schemas.openxmlformats.org/drawingml/2006/main">
+              <a:graphicData uri="http://schemas.openxmlformats.org/drawingml/2006/picture">
+                <pic:pic xmlns:pic="http://schemas.openxmlformats.org/drawingml/2006/picture">
+                  <pic:nvPicPr>
+                    <pic:cNvPr id="0" name="Picture 21"/>
+                    <pic:cNvPicPr>
+                      <a:picLocks noChangeAspect="1" noChangeArrowheads="1"/>
+                    </pic:cNvPicPr>
+                  </pic:nvPicPr>
+                  <pic:blipFill>
+                    <a:blip r:embed="rId14">
+                      <a:extLst>
+                        <a:ext uri="{28A0092B-C50C-407E-A947-70E740481C1C}">
+                          <a14:useLocalDpi xmlns:a14="http://schemas.microsoft.com/office/drawing/2010/main" val="0"/>
+                        </a:ext>
+                      </a:extLst>
+                    </a:blip>
+                    <a:srcRect/>
+                    <a:stretch>
+                      <a:fillRect/>
+                    </a:stretch>
+                  </pic:blipFill>
+                  <pic:spPr bwMode="auto">
+                    <a:xfrm>
+                      <a:off x="0" y="0"/>
+                      <a:ext cx="5971540" cy="2885440"/>
+                    </a:xfrm>
+                    <a:prstGeom prst="rect">
+                      <a:avLst/>
+                    </a:prstGeom>
+                    <a:noFill/>
+                    <a:ln>
+                      <a:noFill/>
+                    </a:ln>
+                  </pic:spPr>
+                </pic:pic>
+              </a:graphicData>
+            </a:graphic>
+          </wp:inline>
+        </w:drawing>
+      </w:r>
+    </w:p>
+    <w:p>
+      <w:pPr>
+        <w:spacing w:line="276" w:lineRule="auto"/>
+        <w:rPr>
+          <w:rFonts w:ascii="Arial" w:hAnsi="Arial" w:cs="Arial"/>
+          <w:b/>
+          <w:bCs/>
+          <w:color w:val="212121"/>
+          <w:shd w:val="clear" w:color="auto" w:fill="FFFFFF"/>
+        </w:rPr>
+      </w:pPr>
+    </w:p>
+    <w:p>
+      <w:pPr>
+        <w:spacing w:line="276" w:lineRule="auto"/>
+        <w:rPr>
+          <w:rFonts w:ascii="Arial" w:hAnsi="Arial" w:cs="Arial"/>
+          <w:b/>
+          <w:bCs/>
+          <w:color w:val="212121"/>
+          <w:shd w:val="clear" w:color="auto" w:fill="FFFFFF"/>
+        </w:rPr>
+      </w:pPr>
+    </w:p>
+    <w:p>
+      <w:pPr>
+        <w:spacing w:line="276" w:lineRule="auto"/>
+        <w:rPr>
+          <w:rFonts w:ascii="Arial" w:hAnsi="Arial" w:cs="Arial"/>
+          <w:b/>
+          <w:bCs/>
+          <w:color w:val="212121"/>
+          <w:shd w:val="clear" w:color="auto" w:fill="FFFFFF"/>
+        </w:rPr>
+      </w:pPr>
+      <w:r>
+        <w:rPr>
+          <w:rFonts w:ascii="Arial" w:hAnsi="Arial" w:cs="Arial"/>
+          <w:b/>
+          <w:bCs/>
+          <w:color w:val="212121"/>
+          <w:shd w:val="clear" w:color="auto" w:fill="FFFFFF"/>
+        </w:rPr>
         <w:t xml:space="preserve">- Funcionalidad del </w:t>
       </w:r>
       <w:proofErr w:type="spellStart"/>
@@ -978,6 +1684,7 @@
           <w:rFonts w:ascii="Arial" w:hAnsi="Arial" w:cs="Arial"/>
           <w:noProof/>
         </w:rPr>
+        <w:lastRenderedPageBreak/>
         <w:drawing>
           <wp:inline distT="0" distB="0" distL="0" distR="0" wp14:anchorId="40A870EE" wp14:editId="530F775C">
             <wp:extent cx="5971540" cy="2146300"/>
@@ -996,7 +1703,7 @@
                     </pic:cNvPicPr>
                   </pic:nvPicPr>
                   <pic:blipFill>
-                    <a:blip r:embed="rId8">
+                    <a:blip r:embed="rId15">
                       <a:extLst>
                         <a:ext uri="{28A0092B-C50C-407E-A947-70E740481C1C}">
                           <a14:useLocalDpi xmlns:a14="http://schemas.microsoft.com/office/drawing/2010/main" val="0"/>
@@ -1044,7 +1751,6 @@
           <w:rFonts w:ascii="Arial" w:hAnsi="Arial" w:cs="Arial"/>
           <w:noProof/>
         </w:rPr>
-        <w:lastRenderedPageBreak/>
         <w:drawing>
           <wp:inline distT="0" distB="0" distL="0" distR="0" wp14:anchorId="1B0B74A1" wp14:editId="69D9A998">
             <wp:extent cx="5971540" cy="2915920"/>
@@ -1063,7 +1769,7 @@
                     </pic:cNvPicPr>
                   </pic:nvPicPr>
                   <pic:blipFill>
-                    <a:blip r:embed="rId9">
+                    <a:blip r:embed="rId16">
                       <a:extLst>
                         <a:ext uri="{28A0092B-C50C-407E-A947-70E740481C1C}">
                           <a14:useLocalDpi xmlns:a14="http://schemas.microsoft.com/office/drawing/2010/main" val="0"/>
@@ -1114,46 +1820,6 @@
           <w:shd w:val="clear" w:color="auto" w:fill="FFFFFF"/>
         </w:rPr>
       </w:pPr>
-    </w:p>
-    <w:p>
-      <w:pPr>
-        <w:spacing w:line="276" w:lineRule="auto"/>
-        <w:rPr>
-          <w:rFonts w:ascii="Arial" w:hAnsi="Arial" w:cs="Arial"/>
-          <w:color w:val="212121"/>
-          <w:shd w:val="clear" w:color="auto" w:fill="FFFFFF"/>
-        </w:rPr>
-      </w:pPr>
-    </w:p>
-    <w:p>
-      <w:pPr>
-        <w:spacing w:line="276" w:lineRule="auto"/>
-        <w:rPr>
-          <w:rFonts w:ascii="Arial" w:hAnsi="Arial" w:cs="Arial"/>
-          <w:color w:val="212121"/>
-          <w:shd w:val="clear" w:color="auto" w:fill="FFFFFF"/>
-        </w:rPr>
-      </w:pPr>
-    </w:p>
-    <w:p>
-      <w:pPr>
-        <w:spacing w:line="276" w:lineRule="auto"/>
-        <w:rPr>
-          <w:rFonts w:ascii="Arial" w:hAnsi="Arial" w:cs="Arial"/>
-          <w:color w:val="212121"/>
-          <w:shd w:val="clear" w:color="auto" w:fill="FFFFFF"/>
-        </w:rPr>
-      </w:pPr>
-    </w:p>
-    <w:p>
-      <w:pPr>
-        <w:spacing w:line="276" w:lineRule="auto"/>
-        <w:rPr>
-          <w:rFonts w:ascii="Arial" w:hAnsi="Arial" w:cs="Arial"/>
-          <w:color w:val="212121"/>
-          <w:shd w:val="clear" w:color="auto" w:fill="FFFFFF"/>
-        </w:rPr>
-      </w:pPr>
       <w:r>
         <w:rPr>
           <w:rFonts w:ascii="Arial" w:hAnsi="Arial" w:cs="Arial"/>
@@ -1177,6 +1843,7 @@
           <w:rFonts w:ascii="Arial" w:hAnsi="Arial" w:cs="Arial"/>
           <w:noProof/>
         </w:rPr>
+        <w:lastRenderedPageBreak/>
         <w:drawing>
           <wp:inline distT="0" distB="0" distL="0" distR="0" wp14:anchorId="4A9C5503" wp14:editId="7A1EDF15">
             <wp:extent cx="5971540" cy="2994660"/>
@@ -1195,7 +1862,7 @@
                     </pic:cNvPicPr>
                   </pic:nvPicPr>
                   <pic:blipFill>
-                    <a:blip r:embed="rId10">
+                    <a:blip r:embed="rId17">
                       <a:extLst>
                         <a:ext uri="{28A0092B-C50C-407E-A947-70E740481C1C}">
                           <a14:useLocalDpi xmlns:a14="http://schemas.microsoft.com/office/drawing/2010/main" val="0"/>
@@ -1241,7 +1908,6 @@
           <w:rFonts w:ascii="Arial" w:hAnsi="Arial" w:cs="Arial"/>
           <w:noProof/>
         </w:rPr>
-        <w:lastRenderedPageBreak/>
         <w:drawing>
           <wp:inline distT="0" distB="0" distL="0" distR="0" wp14:anchorId="6436DA25" wp14:editId="1711D5E0">
             <wp:extent cx="5971540" cy="2955290"/>
@@ -1260,7 +1926,7 @@
                     </pic:cNvPicPr>
                   </pic:nvPicPr>
                   <pic:blipFill>
-                    <a:blip r:embed="rId11">
+                    <a:blip r:embed="rId18">
                       <a:extLst>
                         <a:ext uri="{28A0092B-C50C-407E-A947-70E740481C1C}">
                           <a14:useLocalDpi xmlns:a14="http://schemas.microsoft.com/office/drawing/2010/main" val="0"/>
@@ -1311,56 +1977,6 @@
           <w:shd w:val="clear" w:color="auto" w:fill="FFFFFF"/>
         </w:rPr>
       </w:pPr>
-    </w:p>
-    <w:p>
-      <w:pPr>
-        <w:spacing w:line="276" w:lineRule="auto"/>
-        <w:rPr>
-          <w:rFonts w:ascii="Arial" w:hAnsi="Arial" w:cs="Arial"/>
-          <w:color w:val="212121"/>
-          <w:shd w:val="clear" w:color="auto" w:fill="FFFFFF"/>
-        </w:rPr>
-      </w:pPr>
-    </w:p>
-    <w:p>
-      <w:pPr>
-        <w:spacing w:line="276" w:lineRule="auto"/>
-        <w:rPr>
-          <w:rFonts w:ascii="Arial" w:hAnsi="Arial" w:cs="Arial"/>
-          <w:color w:val="212121"/>
-          <w:shd w:val="clear" w:color="auto" w:fill="FFFFFF"/>
-        </w:rPr>
-      </w:pPr>
-    </w:p>
-    <w:p>
-      <w:pPr>
-        <w:spacing w:line="276" w:lineRule="auto"/>
-        <w:rPr>
-          <w:rFonts w:ascii="Arial" w:hAnsi="Arial" w:cs="Arial"/>
-          <w:color w:val="212121"/>
-          <w:shd w:val="clear" w:color="auto" w:fill="FFFFFF"/>
-        </w:rPr>
-      </w:pPr>
-    </w:p>
-    <w:p>
-      <w:pPr>
-        <w:spacing w:line="276" w:lineRule="auto"/>
-        <w:rPr>
-          <w:rFonts w:ascii="Arial" w:hAnsi="Arial" w:cs="Arial"/>
-          <w:color w:val="212121"/>
-          <w:shd w:val="clear" w:color="auto" w:fill="FFFFFF"/>
-        </w:rPr>
-      </w:pPr>
-    </w:p>
-    <w:p>
-      <w:pPr>
-        <w:spacing w:line="276" w:lineRule="auto"/>
-        <w:rPr>
-          <w:rFonts w:ascii="Arial" w:hAnsi="Arial" w:cs="Arial"/>
-          <w:color w:val="212121"/>
-          <w:shd w:val="clear" w:color="auto" w:fill="FFFFFF"/>
-        </w:rPr>
-      </w:pPr>
       <w:r>
         <w:rPr>
           <w:rFonts w:ascii="Arial" w:hAnsi="Arial" w:cs="Arial"/>
@@ -1384,6 +2000,7 @@
           <w:rFonts w:ascii="Arial" w:hAnsi="Arial" w:cs="Arial"/>
           <w:noProof/>
         </w:rPr>
+        <w:lastRenderedPageBreak/>
         <w:drawing>
           <wp:inline distT="0" distB="0" distL="0" distR="0" wp14:anchorId="3CD8FB19" wp14:editId="53684B79">
             <wp:extent cx="5971540" cy="2199005"/>
@@ -1402,7 +2019,7 @@
                     </pic:cNvPicPr>
                   </pic:nvPicPr>
                   <pic:blipFill>
-                    <a:blip r:embed="rId12">
+                    <a:blip r:embed="rId19">
                       <a:extLst>
                         <a:ext uri="{28A0092B-C50C-407E-A947-70E740481C1C}">
                           <a14:useLocalDpi xmlns:a14="http://schemas.microsoft.com/office/drawing/2010/main" val="0"/>
@@ -1518,7 +2135,6 @@
           <w:rFonts w:ascii="Arial" w:hAnsi="Arial" w:cs="Arial"/>
           <w:noProof/>
         </w:rPr>
-        <w:lastRenderedPageBreak/>
         <w:drawing>
           <wp:inline distT="0" distB="0" distL="0" distR="0" wp14:anchorId="57C6DBFE" wp14:editId="765123D8">
             <wp:extent cx="5742940" cy="2073907"/>
@@ -1537,7 +2153,7 @@
                     </pic:cNvPicPr>
                   </pic:nvPicPr>
                   <pic:blipFill>
-                    <a:blip r:embed="rId13">
+                    <a:blip r:embed="rId20">
                       <a:extLst>
                         <a:ext uri="{28A0092B-C50C-407E-A947-70E740481C1C}">
                           <a14:useLocalDpi xmlns:a14="http://schemas.microsoft.com/office/drawing/2010/main" val="0"/>
@@ -1601,7 +2217,7 @@
                     </pic:cNvPicPr>
                   </pic:nvPicPr>
                   <pic:blipFill>
-                    <a:blip r:embed="rId14" cstate="print">
+                    <a:blip r:embed="rId21" cstate="print">
                       <a:extLst>
                         <a:ext uri="{28A0092B-C50C-407E-A947-70E740481C1C}">
                           <a14:useLocalDpi xmlns:a14="http://schemas.microsoft.com/office/drawing/2010/main" val="0"/>
@@ -1658,6 +2274,7 @@
           <w:color w:val="212121"/>
           <w:shd w:val="clear" w:color="auto" w:fill="FFFFFF"/>
         </w:rPr>
+        <w:lastRenderedPageBreak/>
         <w:t>Actualización de nuevo registro (PATCH)</w:t>
       </w:r>
     </w:p>
@@ -1675,7 +2292,6 @@
           <w:rFonts w:ascii="Arial" w:hAnsi="Arial" w:cs="Arial"/>
           <w:noProof/>
         </w:rPr>
-        <w:lastRenderedPageBreak/>
         <w:drawing>
           <wp:inline distT="0" distB="0" distL="0" distR="0" wp14:anchorId="236DA7C4" wp14:editId="6E419B90">
             <wp:extent cx="5971540" cy="3058160"/>
@@ -1694,7 +2310,7 @@
                     </pic:cNvPicPr>
                   </pic:nvPicPr>
                   <pic:blipFill>
-                    <a:blip r:embed="rId15">
+                    <a:blip r:embed="rId22">
                       <a:extLst>
                         <a:ext uri="{28A0092B-C50C-407E-A947-70E740481C1C}">
                           <a14:useLocalDpi xmlns:a14="http://schemas.microsoft.com/office/drawing/2010/main" val="0"/>
@@ -1758,7 +2374,7 @@
                     </pic:cNvPicPr>
                   </pic:nvPicPr>
                   <pic:blipFill>
-                    <a:blip r:embed="rId16">
+                    <a:blip r:embed="rId23">
                       <a:extLst>
                         <a:ext uri="{28A0092B-C50C-407E-A947-70E740481C1C}">
                           <a14:useLocalDpi xmlns:a14="http://schemas.microsoft.com/office/drawing/2010/main" val="0"/>
@@ -1809,56 +2425,6 @@
           <w:shd w:val="clear" w:color="auto" w:fill="FFFFFF"/>
         </w:rPr>
       </w:pPr>
-    </w:p>
-    <w:p>
-      <w:pPr>
-        <w:spacing w:line="276" w:lineRule="auto"/>
-        <w:rPr>
-          <w:rFonts w:ascii="Arial" w:hAnsi="Arial" w:cs="Arial"/>
-          <w:color w:val="212121"/>
-          <w:shd w:val="clear" w:color="auto" w:fill="FFFFFF"/>
-        </w:rPr>
-      </w:pPr>
-    </w:p>
-    <w:p>
-      <w:pPr>
-        <w:spacing w:line="276" w:lineRule="auto"/>
-        <w:rPr>
-          <w:rFonts w:ascii="Arial" w:hAnsi="Arial" w:cs="Arial"/>
-          <w:color w:val="212121"/>
-          <w:shd w:val="clear" w:color="auto" w:fill="FFFFFF"/>
-        </w:rPr>
-      </w:pPr>
-    </w:p>
-    <w:p>
-      <w:pPr>
-        <w:spacing w:line="276" w:lineRule="auto"/>
-        <w:rPr>
-          <w:rFonts w:ascii="Arial" w:hAnsi="Arial" w:cs="Arial"/>
-          <w:color w:val="212121"/>
-          <w:shd w:val="clear" w:color="auto" w:fill="FFFFFF"/>
-        </w:rPr>
-      </w:pPr>
-    </w:p>
-    <w:p>
-      <w:pPr>
-        <w:spacing w:line="276" w:lineRule="auto"/>
-        <w:rPr>
-          <w:rFonts w:ascii="Arial" w:hAnsi="Arial" w:cs="Arial"/>
-          <w:color w:val="212121"/>
-          <w:shd w:val="clear" w:color="auto" w:fill="FFFFFF"/>
-        </w:rPr>
-      </w:pPr>
-    </w:p>
-    <w:p>
-      <w:pPr>
-        <w:spacing w:line="276" w:lineRule="auto"/>
-        <w:rPr>
-          <w:rFonts w:ascii="Arial" w:hAnsi="Arial" w:cs="Arial"/>
-          <w:color w:val="212121"/>
-          <w:shd w:val="clear" w:color="auto" w:fill="FFFFFF"/>
-        </w:rPr>
-      </w:pPr>
       <w:r>
         <w:rPr>
           <w:rFonts w:ascii="Arial" w:hAnsi="Arial" w:cs="Arial"/>
@@ -1901,7 +2467,7 @@
                     </pic:cNvPicPr>
                   </pic:nvPicPr>
                   <pic:blipFill>
-                    <a:blip r:embed="rId17">
+                    <a:blip r:embed="rId24">
                       <a:extLst>
                         <a:ext uri="{28A0092B-C50C-407E-A947-70E740481C1C}">
                           <a14:useLocalDpi xmlns:a14="http://schemas.microsoft.com/office/drawing/2010/main" val="0"/>
@@ -2035,7 +2601,7 @@
                     </pic:cNvPicPr>
                   </pic:nvPicPr>
                   <pic:blipFill>
-                    <a:blip r:embed="rId18">
+                    <a:blip r:embed="rId25">
                       <a:extLst>
                         <a:ext uri="{28A0092B-C50C-407E-A947-70E740481C1C}">
                           <a14:useLocalDpi xmlns:a14="http://schemas.microsoft.com/office/drawing/2010/main" val="0"/>
@@ -2099,7 +2665,7 @@
                     </pic:cNvPicPr>
                   </pic:nvPicPr>
                   <pic:blipFill>
-                    <a:blip r:embed="rId19" cstate="print">
+                    <a:blip r:embed="rId26" cstate="print">
                       <a:extLst>
                         <a:ext uri="{28A0092B-C50C-407E-A947-70E740481C1C}">
                           <a14:useLocalDpi xmlns:a14="http://schemas.microsoft.com/office/drawing/2010/main" val="0"/>
@@ -2192,7 +2758,7 @@
                     </pic:cNvPicPr>
                   </pic:nvPicPr>
                   <pic:blipFill>
-                    <a:blip r:embed="rId20">
+                    <a:blip r:embed="rId27">
                       <a:extLst>
                         <a:ext uri="{28A0092B-C50C-407E-A947-70E740481C1C}">
                           <a14:useLocalDpi xmlns:a14="http://schemas.microsoft.com/office/drawing/2010/main" val="0"/>
@@ -2256,7 +2822,7 @@
                     </pic:cNvPicPr>
                   </pic:nvPicPr>
                   <pic:blipFill>
-                    <a:blip r:embed="rId21">
+                    <a:blip r:embed="rId28">
                       <a:extLst>
                         <a:ext uri="{28A0092B-C50C-407E-A947-70E740481C1C}">
                           <a14:useLocalDpi xmlns:a14="http://schemas.microsoft.com/office/drawing/2010/main" val="0"/>
@@ -2307,66 +2873,6 @@
           <w:shd w:val="clear" w:color="auto" w:fill="FFFFFF"/>
         </w:rPr>
       </w:pPr>
-    </w:p>
-    <w:p>
-      <w:pPr>
-        <w:spacing w:line="276" w:lineRule="auto"/>
-        <w:rPr>
-          <w:rFonts w:ascii="Arial" w:hAnsi="Arial" w:cs="Arial"/>
-          <w:color w:val="212121"/>
-          <w:shd w:val="clear" w:color="auto" w:fill="FFFFFF"/>
-        </w:rPr>
-      </w:pPr>
-    </w:p>
-    <w:p>
-      <w:pPr>
-        <w:spacing w:line="276" w:lineRule="auto"/>
-        <w:rPr>
-          <w:rFonts w:ascii="Arial" w:hAnsi="Arial" w:cs="Arial"/>
-          <w:color w:val="212121"/>
-          <w:shd w:val="clear" w:color="auto" w:fill="FFFFFF"/>
-        </w:rPr>
-      </w:pPr>
-    </w:p>
-    <w:p>
-      <w:pPr>
-        <w:spacing w:line="276" w:lineRule="auto"/>
-        <w:rPr>
-          <w:rFonts w:ascii="Arial" w:hAnsi="Arial" w:cs="Arial"/>
-          <w:color w:val="212121"/>
-          <w:shd w:val="clear" w:color="auto" w:fill="FFFFFF"/>
-        </w:rPr>
-      </w:pPr>
-    </w:p>
-    <w:p>
-      <w:pPr>
-        <w:spacing w:line="276" w:lineRule="auto"/>
-        <w:rPr>
-          <w:rFonts w:ascii="Arial" w:hAnsi="Arial" w:cs="Arial"/>
-          <w:color w:val="212121"/>
-          <w:shd w:val="clear" w:color="auto" w:fill="FFFFFF"/>
-        </w:rPr>
-      </w:pPr>
-    </w:p>
-    <w:p>
-      <w:pPr>
-        <w:spacing w:line="276" w:lineRule="auto"/>
-        <w:rPr>
-          <w:rFonts w:ascii="Arial" w:hAnsi="Arial" w:cs="Arial"/>
-          <w:color w:val="212121"/>
-          <w:shd w:val="clear" w:color="auto" w:fill="FFFFFF"/>
-        </w:rPr>
-      </w:pPr>
-    </w:p>
-    <w:p>
-      <w:pPr>
-        <w:spacing w:line="276" w:lineRule="auto"/>
-        <w:rPr>
-          <w:rFonts w:ascii="Arial" w:hAnsi="Arial" w:cs="Arial"/>
-          <w:color w:val="212121"/>
-          <w:shd w:val="clear" w:color="auto" w:fill="FFFFFF"/>
-        </w:rPr>
-      </w:pPr>
       <w:r>
         <w:rPr>
           <w:rFonts w:ascii="Arial" w:hAnsi="Arial" w:cs="Arial"/>
@@ -2409,7 +2915,7 @@
                     </pic:cNvPicPr>
                   </pic:nvPicPr>
                   <pic:blipFill>
-                    <a:blip r:embed="rId22">
+                    <a:blip r:embed="rId29">
                       <a:extLst>
                         <a:ext uri="{28A0092B-C50C-407E-A947-70E740481C1C}">
                           <a14:useLocalDpi xmlns:a14="http://schemas.microsoft.com/office/drawing/2010/main" val="0"/>
@@ -2506,7 +3012,7 @@
 </file>
 
 <file path=word/endnotes.xml><?xml version="1.0" encoding="utf-8"?>
-<w:endnotes xmlns:wpc="http://schemas.microsoft.com/office/word/2010/wordprocessingCanvas" xmlns:cx="http://schemas.microsoft.com/office/drawing/2014/chartex" xmlns:cx1="http://schemas.microsoft.com/office/drawing/2015/9/8/chartex" xmlns:cx2="http://schemas.microsoft.com/office/drawing/2015/10/21/chartex" xmlns:cx3="http://schemas.microsoft.com/office/drawing/2016/5/9/chartex" xmlns:cx4="http://schemas.microsoft.com/office/drawing/2016/5/10/chartex" xmlns:cx5="http://schemas.microsoft.com/office/drawing/2016/5/11/chartex" xmlns:cx6="http://schemas.microsoft.com/office/drawing/2016/5/12/chartex" xmlns:cx7="http://schemas.microsoft.com/office/drawing/2016/5/13/chartex" xmlns:cx8="http://schemas.microsoft.com/office/drawing/2016/5/14/chartex" xmlns:mc="http://schemas.openxmlformats.org/markup-compatibility/2006" xmlns:aink="http://schemas.microsoft.com/office/drawing/2016/ink" xmlns:am3d="http://schemas.microsoft.com/office/drawing/2017/model3d" xmlns:o="urn:schemas-microsoft-com:office:office" xmlns:r="http://schemas.openxmlformats.org/officeDocument/2006/relationships" xmlns:m="http://schemas.openxmlformats.org/officeDocument/2006/math" xmlns:v="urn:schemas-microsoft-com:vml" xmlns:wp14="http://schemas.microsoft.com/office/word/2010/wordprocessingDrawing" xmlns:wp="http://schemas.openxmlformats.org/drawingml/2006/wordprocessingDrawing" xmlns:w10="urn:schemas-microsoft-com:office:word" xmlns:w="http://schemas.openxmlformats.org/wordprocessingml/2006/main" xmlns:w14="http://schemas.microsoft.com/office/word/2010/wordml" xmlns:w15="http://schemas.microsoft.com/office/word/2012/wordml" xmlns:w16cex="http://schemas.microsoft.com/office/word/2018/wordml/cex" xmlns:w16cid="http://schemas.microsoft.com/office/word/2016/wordml/cid" xmlns:w16="http://schemas.microsoft.com/office/word/2018/wordml" xmlns:w16sdtdh="http://schemas.microsoft.com/office/word/2020/wordml/sdtdatahash" xmlns:w16se="http://schemas.microsoft.com/office/word/2015/wordml/symex" xmlns:wpg="http://schemas.microsoft.com/office/word/2010/wordprocessingGroup" xmlns:wpi="http://schemas.microsoft.com/office/word/2010/wordprocessingInk" xmlns:wne="http://schemas.microsoft.com/office/word/2006/wordml" xmlns:wps="http://schemas.microsoft.com/office/word/2010/wordprocessingShape" mc:Ignorable="w14 w15 w16se w16cid w16 w16cex w16sdtdh wp14">
+<w:endnotes xmlns:wpc="http://schemas.microsoft.com/office/word/2010/wordprocessingCanvas" xmlns:cx="http://schemas.microsoft.com/office/drawing/2014/chartex" xmlns:cx1="http://schemas.microsoft.com/office/drawing/2015/9/8/chartex" xmlns:cx2="http://schemas.microsoft.com/office/drawing/2015/10/21/chartex" xmlns:cx3="http://schemas.microsoft.com/office/drawing/2016/5/9/chartex" xmlns:cx4="http://schemas.microsoft.com/office/drawing/2016/5/10/chartex" xmlns:cx5="http://schemas.microsoft.com/office/drawing/2016/5/11/chartex" xmlns:cx6="http://schemas.microsoft.com/office/drawing/2016/5/12/chartex" xmlns:cx7="http://schemas.microsoft.com/office/drawing/2016/5/13/chartex" xmlns:cx8="http://schemas.microsoft.com/office/drawing/2016/5/14/chartex" xmlns:mc="http://schemas.openxmlformats.org/markup-compatibility/2006" xmlns:aink="http://schemas.microsoft.com/office/drawing/2016/ink" xmlns:am3d="http://schemas.microsoft.com/office/drawing/2017/model3d" xmlns:o="urn:schemas-microsoft-com:office:office" xmlns:r="http://schemas.openxmlformats.org/officeDocument/2006/relationships" xmlns:m="http://schemas.openxmlformats.org/officeDocument/2006/math" xmlns:v="urn:schemas-microsoft-com:vml" xmlns:wp14="http://schemas.microsoft.com/office/word/2010/wordprocessingDrawing" xmlns:wp="http://schemas.openxmlformats.org/drawingml/2006/wordprocessingDrawing" xmlns:w10="urn:schemas-microsoft-com:office:word" xmlns:w="http://schemas.openxmlformats.org/wordprocessingml/2006/main" xmlns:w14="http://schemas.microsoft.com/office/word/2010/wordml" xmlns:w15="http://schemas.microsoft.com/office/word/2012/wordml" xmlns:w16cex="http://schemas.microsoft.com/office/word/2018/wordml/cex" xmlns:w16cid="http://schemas.microsoft.com/office/word/2016/wordml/cid" xmlns:w16="http://schemas.microsoft.com/office/word/2018/wordml" xmlns:w16se="http://schemas.microsoft.com/office/word/2015/wordml/symex" xmlns:wpg="http://schemas.microsoft.com/office/word/2010/wordprocessingGroup" xmlns:wpi="http://schemas.microsoft.com/office/word/2010/wordprocessingInk" xmlns:wne="http://schemas.microsoft.com/office/word/2006/wordml" xmlns:wps="http://schemas.microsoft.com/office/word/2010/wordprocessingShape" mc:Ignorable="w14 w15 w16se w16cid w16 w16cex wp14">
   <w:endnote w:type="separator" w:id="-1">
     <w:p>
       <w:pPr>
@@ -2531,7 +3037,7 @@
 </file>
 
 <file path=word/footnotes.xml><?xml version="1.0" encoding="utf-8"?>
-<w:footnotes xmlns:wpc="http://schemas.microsoft.com/office/word/2010/wordprocessingCanvas" xmlns:cx="http://schemas.microsoft.com/office/drawing/2014/chartex" xmlns:cx1="http://schemas.microsoft.com/office/drawing/2015/9/8/chartex" xmlns:cx2="http://schemas.microsoft.com/office/drawing/2015/10/21/chartex" xmlns:cx3="http://schemas.microsoft.com/office/drawing/2016/5/9/chartex" xmlns:cx4="http://schemas.microsoft.com/office/drawing/2016/5/10/chartex" xmlns:cx5="http://schemas.microsoft.com/office/drawing/2016/5/11/chartex" xmlns:cx6="http://schemas.microsoft.com/office/drawing/2016/5/12/chartex" xmlns:cx7="http://schemas.microsoft.com/office/drawing/2016/5/13/chartex" xmlns:cx8="http://schemas.microsoft.com/office/drawing/2016/5/14/chartex" xmlns:mc="http://schemas.openxmlformats.org/markup-compatibility/2006" xmlns:aink="http://schemas.microsoft.com/office/drawing/2016/ink" xmlns:am3d="http://schemas.microsoft.com/office/drawing/2017/model3d" xmlns:o="urn:schemas-microsoft-com:office:office" xmlns:r="http://schemas.openxmlformats.org/officeDocument/2006/relationships" xmlns:m="http://schemas.openxmlformats.org/officeDocument/2006/math" xmlns:v="urn:schemas-microsoft-com:vml" xmlns:wp14="http://schemas.microsoft.com/office/word/2010/wordprocessingDrawing" xmlns:wp="http://schemas.openxmlformats.org/drawingml/2006/wordprocessingDrawing" xmlns:w10="urn:schemas-microsoft-com:office:word" xmlns:w="http://schemas.openxmlformats.org/wordprocessingml/2006/main" xmlns:w14="http://schemas.microsoft.com/office/word/2010/wordml" xmlns:w15="http://schemas.microsoft.com/office/word/2012/wordml" xmlns:w16cex="http://schemas.microsoft.com/office/word/2018/wordml/cex" xmlns:w16cid="http://schemas.microsoft.com/office/word/2016/wordml/cid" xmlns:w16="http://schemas.microsoft.com/office/word/2018/wordml" xmlns:w16sdtdh="http://schemas.microsoft.com/office/word/2020/wordml/sdtdatahash" xmlns:w16se="http://schemas.microsoft.com/office/word/2015/wordml/symex" xmlns:wpg="http://schemas.microsoft.com/office/word/2010/wordprocessingGroup" xmlns:wpi="http://schemas.microsoft.com/office/word/2010/wordprocessingInk" xmlns:wne="http://schemas.microsoft.com/office/word/2006/wordml" xmlns:wps="http://schemas.microsoft.com/office/word/2010/wordprocessingShape" mc:Ignorable="w14 w15 w16se w16cid w16 w16cex w16sdtdh wp14">
+<w:footnotes xmlns:wpc="http://schemas.microsoft.com/office/word/2010/wordprocessingCanvas" xmlns:cx="http://schemas.microsoft.com/office/drawing/2014/chartex" xmlns:cx1="http://schemas.microsoft.com/office/drawing/2015/9/8/chartex" xmlns:cx2="http://schemas.microsoft.com/office/drawing/2015/10/21/chartex" xmlns:cx3="http://schemas.microsoft.com/office/drawing/2016/5/9/chartex" xmlns:cx4="http://schemas.microsoft.com/office/drawing/2016/5/10/chartex" xmlns:cx5="http://schemas.microsoft.com/office/drawing/2016/5/11/chartex" xmlns:cx6="http://schemas.microsoft.com/office/drawing/2016/5/12/chartex" xmlns:cx7="http://schemas.microsoft.com/office/drawing/2016/5/13/chartex" xmlns:cx8="http://schemas.microsoft.com/office/drawing/2016/5/14/chartex" xmlns:mc="http://schemas.openxmlformats.org/markup-compatibility/2006" xmlns:aink="http://schemas.microsoft.com/office/drawing/2016/ink" xmlns:am3d="http://schemas.microsoft.com/office/drawing/2017/model3d" xmlns:o="urn:schemas-microsoft-com:office:office" xmlns:r="http://schemas.openxmlformats.org/officeDocument/2006/relationships" xmlns:m="http://schemas.openxmlformats.org/officeDocument/2006/math" xmlns:v="urn:schemas-microsoft-com:vml" xmlns:wp14="http://schemas.microsoft.com/office/word/2010/wordprocessingDrawing" xmlns:wp="http://schemas.openxmlformats.org/drawingml/2006/wordprocessingDrawing" xmlns:w10="urn:schemas-microsoft-com:office:word" xmlns:w="http://schemas.openxmlformats.org/wordprocessingml/2006/main" xmlns:w14="http://schemas.microsoft.com/office/word/2010/wordml" xmlns:w15="http://schemas.microsoft.com/office/word/2012/wordml" xmlns:w16cex="http://schemas.microsoft.com/office/word/2018/wordml/cex" xmlns:w16cid="http://schemas.microsoft.com/office/word/2016/wordml/cid" xmlns:w16="http://schemas.microsoft.com/office/word/2018/wordml" xmlns:w16se="http://schemas.microsoft.com/office/word/2015/wordml/symex" xmlns:wpg="http://schemas.microsoft.com/office/word/2010/wordprocessingGroup" xmlns:wpi="http://schemas.microsoft.com/office/word/2010/wordprocessingInk" xmlns:wne="http://schemas.microsoft.com/office/word/2006/wordml" xmlns:wps="http://schemas.microsoft.com/office/word/2010/wordprocessingShape" mc:Ignorable="w14 w15 w16se w16cid w16 w16cex wp14">
   <w:footnote w:type="separator" w:id="-1">
     <w:p>
       <w:pPr>
@@ -2556,7 +3062,7 @@
 </file>
 
 <file path=word/numbering.xml><?xml version="1.0" encoding="utf-8"?>
-<w:numbering xmlns:wpc="http://schemas.microsoft.com/office/word/2010/wordprocessingCanvas" xmlns:cx="http://schemas.microsoft.com/office/drawing/2014/chartex" xmlns:cx1="http://schemas.microsoft.com/office/drawing/2015/9/8/chartex" xmlns:cx2="http://schemas.microsoft.com/office/drawing/2015/10/21/chartex" xmlns:cx3="http://schemas.microsoft.com/office/drawing/2016/5/9/chartex" xmlns:cx4="http://schemas.microsoft.com/office/drawing/2016/5/10/chartex" xmlns:cx5="http://schemas.microsoft.com/office/drawing/2016/5/11/chartex" xmlns:cx6="http://schemas.microsoft.com/office/drawing/2016/5/12/chartex" xmlns:cx7="http://schemas.microsoft.com/office/drawing/2016/5/13/chartex" xmlns:cx8="http://schemas.microsoft.com/office/drawing/2016/5/14/chartex" xmlns:mc="http://schemas.openxmlformats.org/markup-compatibility/2006" xmlns:aink="http://schemas.microsoft.com/office/drawing/2016/ink" xmlns:am3d="http://schemas.microsoft.com/office/drawing/2017/model3d" xmlns:o="urn:schemas-microsoft-com:office:office" xmlns:r="http://schemas.openxmlformats.org/officeDocument/2006/relationships" xmlns:m="http://schemas.openxmlformats.org/officeDocument/2006/math" xmlns:v="urn:schemas-microsoft-com:vml" xmlns:wp14="http://schemas.microsoft.com/office/word/2010/wordprocessingDrawing" xmlns:wp="http://schemas.openxmlformats.org/drawingml/2006/wordprocessingDrawing" xmlns:w10="urn:schemas-microsoft-com:office:word" xmlns:w="http://schemas.openxmlformats.org/wordprocessingml/2006/main" xmlns:w14="http://schemas.microsoft.com/office/word/2010/wordml" xmlns:w15="http://schemas.microsoft.com/office/word/2012/wordml" xmlns:w16cex="http://schemas.microsoft.com/office/word/2018/wordml/cex" xmlns:w16cid="http://schemas.microsoft.com/office/word/2016/wordml/cid" xmlns:w16="http://schemas.microsoft.com/office/word/2018/wordml" xmlns:w16sdtdh="http://schemas.microsoft.com/office/word/2020/wordml/sdtdatahash" xmlns:w16se="http://schemas.microsoft.com/office/word/2015/wordml/symex" xmlns:wpg="http://schemas.microsoft.com/office/word/2010/wordprocessingGroup" xmlns:wpi="http://schemas.microsoft.com/office/word/2010/wordprocessingInk" xmlns:wne="http://schemas.microsoft.com/office/word/2006/wordml" xmlns:wps="http://schemas.microsoft.com/office/word/2010/wordprocessingShape" mc:Ignorable="w14 w15 w16se w16cid w16 w16cex w16sdtdh wp14">
+<w:numbering xmlns:wpc="http://schemas.microsoft.com/office/word/2010/wordprocessingCanvas" xmlns:cx="http://schemas.microsoft.com/office/drawing/2014/chartex" xmlns:cx1="http://schemas.microsoft.com/office/drawing/2015/9/8/chartex" xmlns:cx2="http://schemas.microsoft.com/office/drawing/2015/10/21/chartex" xmlns:cx3="http://schemas.microsoft.com/office/drawing/2016/5/9/chartex" xmlns:cx4="http://schemas.microsoft.com/office/drawing/2016/5/10/chartex" xmlns:cx5="http://schemas.microsoft.com/office/drawing/2016/5/11/chartex" xmlns:cx6="http://schemas.microsoft.com/office/drawing/2016/5/12/chartex" xmlns:cx7="http://schemas.microsoft.com/office/drawing/2016/5/13/chartex" xmlns:cx8="http://schemas.microsoft.com/office/drawing/2016/5/14/chartex" xmlns:mc="http://schemas.openxmlformats.org/markup-compatibility/2006" xmlns:aink="http://schemas.microsoft.com/office/drawing/2016/ink" xmlns:am3d="http://schemas.microsoft.com/office/drawing/2017/model3d" xmlns:o="urn:schemas-microsoft-com:office:office" xmlns:r="http://schemas.openxmlformats.org/officeDocument/2006/relationships" xmlns:m="http://schemas.openxmlformats.org/officeDocument/2006/math" xmlns:v="urn:schemas-microsoft-com:vml" xmlns:wp14="http://schemas.microsoft.com/office/word/2010/wordprocessingDrawing" xmlns:wp="http://schemas.openxmlformats.org/drawingml/2006/wordprocessingDrawing" xmlns:w10="urn:schemas-microsoft-com:office:word" xmlns:w="http://schemas.openxmlformats.org/wordprocessingml/2006/main" xmlns:w14="http://schemas.microsoft.com/office/word/2010/wordml" xmlns:w15="http://schemas.microsoft.com/office/word/2012/wordml" xmlns:w16cex="http://schemas.microsoft.com/office/word/2018/wordml/cex" xmlns:w16cid="http://schemas.microsoft.com/office/word/2016/wordml/cid" xmlns:w16="http://schemas.microsoft.com/office/word/2018/wordml" xmlns:w16se="http://schemas.microsoft.com/office/word/2015/wordml/symex" xmlns:wpg="http://schemas.microsoft.com/office/word/2010/wordprocessingGroup" xmlns:wpi="http://schemas.microsoft.com/office/word/2010/wordprocessingInk" xmlns:wne="http://schemas.microsoft.com/office/word/2006/wordml" xmlns:wps="http://schemas.microsoft.com/office/word/2010/wordprocessingShape" mc:Ignorable="w14 w15 w16se w16cid w16 w16cex wp14">
   <w:abstractNum w:abstractNumId="0" w15:restartNumberingAfterBreak="0">
     <w:nsid w:val="06C7348F"/>
     <w:multiLevelType w:val="hybridMultilevel"/>
@@ -3140,7 +3646,7 @@
 </file>
 
 <file path=word/styles.xml><?xml version="1.0" encoding="utf-8"?>
-<w:styles xmlns:mc="http://schemas.openxmlformats.org/markup-compatibility/2006" xmlns:r="http://schemas.openxmlformats.org/officeDocument/2006/relationships" xmlns:w="http://schemas.openxmlformats.org/wordprocessingml/2006/main" xmlns:w14="http://schemas.microsoft.com/office/word/2010/wordml" xmlns:w15="http://schemas.microsoft.com/office/word/2012/wordml" xmlns:w16cex="http://schemas.microsoft.com/office/word/2018/wordml/cex" xmlns:w16cid="http://schemas.microsoft.com/office/word/2016/wordml/cid" xmlns:w16="http://schemas.microsoft.com/office/word/2018/wordml" xmlns:w16sdtdh="http://schemas.microsoft.com/office/word/2020/wordml/sdtdatahash" xmlns:w16se="http://schemas.microsoft.com/office/word/2015/wordml/symex" mc:Ignorable="w14 w15 w16se w16cid w16 w16cex w16sdtdh">
+<w:styles xmlns:mc="http://schemas.openxmlformats.org/markup-compatibility/2006" xmlns:r="http://schemas.openxmlformats.org/officeDocument/2006/relationships" xmlns:w="http://schemas.openxmlformats.org/wordprocessingml/2006/main" xmlns:w14="http://schemas.microsoft.com/office/word/2010/wordml" xmlns:w15="http://schemas.microsoft.com/office/word/2012/wordml" xmlns:w16cex="http://schemas.microsoft.com/office/word/2018/wordml/cex" xmlns:w16cid="http://schemas.microsoft.com/office/word/2016/wordml/cid" xmlns:w16="http://schemas.microsoft.com/office/word/2018/wordml" xmlns:w16se="http://schemas.microsoft.com/office/word/2015/wordml/symex" mc:Ignorable="w14 w15 w16se w16cid w16 w16cex">
   <w:docDefaults>
     <w:rPrDefault>
       <w:rPr>

</xml_diff>